<commit_message>
menambah proses intalasi android studio
</commit_message>
<xml_diff>
--- a/LAPORAN PRAKTIK KERJA LAPANGAN.docx
+++ b/LAPORAN PRAKTIK KERJA LAPANGAN.docx
@@ -20092,9 +20092,9 @@
     </w:p>
     <w:tbl>
       <w:tblPr>
-        <w:tblStyle w:val="GridTable4-Accent2"/>
+        <w:tblStyle w:val="TableGrid"/>
         <w:tblW w:w="0" w:type="auto"/>
-        <w:tblInd w:w="704" w:type="dxa"/>
+        <w:tblInd w:w="607" w:type="dxa"/>
         <w:tblLook w:val="04A0" w:firstRow="1" w:lastRow="0" w:firstColumn="1" w:lastColumn="0" w:noHBand="0" w:noVBand="1"/>
       </w:tblPr>
       <w:tblGrid>
@@ -20103,20 +20103,28 @@
         <w:gridCol w:w="2406"/>
       </w:tblGrid>
       <w:tr>
-        <w:trPr>
-          <w:cnfStyle w:val="100000000000" w:firstRow="1" w:lastRow="0" w:firstColumn="0" w:lastColumn="0" w:oddVBand="0" w:evenVBand="0" w:oddHBand="0" w:evenHBand="0" w:firstRowFirstColumn="0" w:firstRowLastColumn="0" w:lastRowFirstColumn="0" w:lastRowLastColumn="0"/>
-        </w:trPr>
         <w:tc>
           <w:tcPr>
-            <w:cnfStyle w:val="001000000000" w:firstRow="0" w:lastRow="0" w:firstColumn="1" w:lastColumn="0" w:oddVBand="0" w:evenVBand="0" w:oddHBand="0" w:evenHBand="0" w:firstRowFirstColumn="0" w:firstRowLastColumn="0" w:lastRowFirstColumn="0" w:lastRowLastColumn="0"/>
             <w:tcW w:w="2405" w:type="dxa"/>
           </w:tcPr>
           <w:p>
             <w:pPr>
               <w:pStyle w:val="CustomSubTitle"/>
               <w:jc w:val="center"/>
+              <w:rPr>
+                <w:b w:val="0"/>
+                <w:bCs/>
+                <w:sz w:val="22"/>
+                <w:szCs w:val="22"/>
+              </w:rPr>
             </w:pPr>
             <w:r>
+              <w:rPr>
+                <w:b w:val="0"/>
+                <w:bCs/>
+                <w:sz w:val="22"/>
+                <w:szCs w:val="22"/>
+              </w:rPr>
               <w:t>Nama Perusahaan</w:t>
             </w:r>
           </w:p>
@@ -20129,9 +20137,20 @@
             <w:pPr>
               <w:pStyle w:val="CustomSubTitle"/>
               <w:jc w:val="center"/>
-              <w:cnfStyle w:val="100000000000" w:firstRow="1" w:lastRow="0" w:firstColumn="0" w:lastColumn="0" w:oddVBand="0" w:evenVBand="0" w:oddHBand="0" w:evenHBand="0" w:firstRowFirstColumn="0" w:firstRowLastColumn="0" w:lastRowFirstColumn="0" w:lastRowLastColumn="0"/>
+              <w:rPr>
+                <w:b w:val="0"/>
+                <w:bCs/>
+                <w:sz w:val="22"/>
+                <w:szCs w:val="22"/>
+              </w:rPr>
             </w:pPr>
             <w:r>
+              <w:rPr>
+                <w:b w:val="0"/>
+                <w:bCs/>
+                <w:sz w:val="22"/>
+                <w:szCs w:val="22"/>
+              </w:rPr>
               <w:t>Ruang Kerja</w:t>
             </w:r>
           </w:p>
@@ -20144,29 +20163,48 @@
             <w:pPr>
               <w:pStyle w:val="CustomSubTitle"/>
               <w:jc w:val="center"/>
-              <w:cnfStyle w:val="100000000000" w:firstRow="1" w:lastRow="0" w:firstColumn="0" w:lastColumn="0" w:oddVBand="0" w:evenVBand="0" w:oddHBand="0" w:evenHBand="0" w:firstRowFirstColumn="0" w:firstRowLastColumn="0" w:lastRowFirstColumn="0" w:lastRowLastColumn="0"/>
+              <w:rPr>
+                <w:b w:val="0"/>
+                <w:bCs/>
+                <w:sz w:val="22"/>
+                <w:szCs w:val="22"/>
+              </w:rPr>
             </w:pPr>
             <w:r>
+              <w:rPr>
+                <w:b w:val="0"/>
+                <w:bCs/>
+                <w:sz w:val="22"/>
+                <w:szCs w:val="22"/>
+              </w:rPr>
               <w:t>Nama Pekerjaan</w:t>
             </w:r>
           </w:p>
         </w:tc>
       </w:tr>
       <w:tr>
-        <w:trPr>
-          <w:cnfStyle w:val="000000100000" w:firstRow="0" w:lastRow="0" w:firstColumn="0" w:lastColumn="0" w:oddVBand="0" w:evenVBand="0" w:oddHBand="1" w:evenHBand="0" w:firstRowFirstColumn="0" w:firstRowLastColumn="0" w:lastRowFirstColumn="0" w:lastRowLastColumn="0"/>
-        </w:trPr>
         <w:tc>
           <w:tcPr>
-            <w:cnfStyle w:val="001000000000" w:firstRow="0" w:lastRow="0" w:firstColumn="1" w:lastColumn="0" w:oddVBand="0" w:evenVBand="0" w:oddHBand="0" w:evenHBand="0" w:firstRowFirstColumn="0" w:firstRowLastColumn="0" w:lastRowFirstColumn="0" w:lastRowLastColumn="0"/>
             <w:tcW w:w="2405" w:type="dxa"/>
           </w:tcPr>
           <w:p>
             <w:pPr>
               <w:pStyle w:val="CustomSubTitle"/>
               <w:jc w:val="center"/>
+              <w:rPr>
+                <w:b w:val="0"/>
+                <w:bCs/>
+                <w:sz w:val="22"/>
+                <w:szCs w:val="22"/>
+              </w:rPr>
             </w:pPr>
             <w:r>
+              <w:rPr>
+                <w:b w:val="0"/>
+                <w:bCs/>
+                <w:sz w:val="22"/>
+                <w:szCs w:val="22"/>
+              </w:rPr>
               <w:t>CV Karya Hidup Sentosa</w:t>
             </w:r>
           </w:p>
@@ -20179,9 +20217,20 @@
             <w:pPr>
               <w:pStyle w:val="CustomSubTitle"/>
               <w:jc w:val="center"/>
-              <w:cnfStyle w:val="000000100000" w:firstRow="0" w:lastRow="0" w:firstColumn="0" w:lastColumn="0" w:oddVBand="0" w:evenVBand="0" w:oddHBand="1" w:evenHBand="0" w:firstRowFirstColumn="0" w:firstRowLastColumn="0" w:lastRowFirstColumn="0" w:lastRowLastColumn="0"/>
+              <w:rPr>
+                <w:b w:val="0"/>
+                <w:bCs/>
+                <w:sz w:val="22"/>
+                <w:szCs w:val="22"/>
+              </w:rPr>
             </w:pPr>
             <w:r>
+              <w:rPr>
+                <w:b w:val="0"/>
+                <w:bCs/>
+                <w:sz w:val="22"/>
+                <w:szCs w:val="22"/>
+              </w:rPr>
               <w:t>Ruang ICT</w:t>
             </w:r>
           </w:p>
@@ -20194,9 +20243,20 @@
             <w:pPr>
               <w:pStyle w:val="CustomSubTitle"/>
               <w:jc w:val="center"/>
-              <w:cnfStyle w:val="000000100000" w:firstRow="0" w:lastRow="0" w:firstColumn="0" w:lastColumn="0" w:oddVBand="0" w:evenVBand="0" w:oddHBand="1" w:evenHBand="0" w:firstRowFirstColumn="0" w:firstRowLastColumn="0" w:lastRowFirstColumn="0" w:lastRowLastColumn="0"/>
+              <w:rPr>
+                <w:b w:val="0"/>
+                <w:bCs/>
+                <w:sz w:val="22"/>
+                <w:szCs w:val="22"/>
+              </w:rPr>
             </w:pPr>
             <w:r>
+              <w:rPr>
+                <w:b w:val="0"/>
+                <w:bCs/>
+                <w:sz w:val="22"/>
+                <w:szCs w:val="22"/>
+              </w:rPr>
               <w:t>Instalasi Aplikasi Android Studio</w:t>
             </w:r>
           </w:p>
@@ -20373,7 +20433,7 @@
         </w:numPr>
       </w:pPr>
       <w:r>
-        <w:t>Software Android Studio</w:t>
+        <w:t>Web Browser</w:t>
       </w:r>
     </w:p>
     <w:p>
@@ -20553,449 +20613,398 @@
         </w:numPr>
       </w:pPr>
       <w:r>
-        <w:t>Sebelum melakukan instalasi, Pastikan sudah memiliki file instalasi Android Studio, apabila belum maka dapat mengunduh file instalasi di link https://developer.android.com/studio?hl=id , apabila sudah memiliki file untuk instalasi dapat melewati bagian ini</w:t>
-      </w:r>
-    </w:p>
-    <w:p>
-      <w:pPr>
-        <w:pStyle w:val="CustomContent"/>
-        <w:ind w:left="1440" w:firstLine="0"/>
-      </w:pPr>
-    </w:p>
-    <w:p>
-      <w:pPr>
-        <w:pStyle w:val="CustomContent"/>
-        <w:ind w:left="1440" w:firstLine="0"/>
-      </w:pPr>
-      <w:r>
-        <w:t>Gambar 3.2 Download Android Studio</w:t>
-      </w:r>
-    </w:p>
-    <w:p>
-      <w:pPr>
-        <w:pStyle w:val="CustomContent"/>
-        <w:numPr>
-          <w:ilvl w:val="0"/>
-          <w:numId w:val="64"/>
-        </w:numPr>
-      </w:pPr>
-      <w:r>
-        <w:lastRenderedPageBreak/>
-        <w:t>Setelah selesai diunduh buka file instalasi, kemudian akan muncul kotak dialog welcome, lalu pilih next</w:t>
-      </w:r>
-    </w:p>
-    <w:p>
-      <w:pPr>
-        <w:pStyle w:val="CustomContent"/>
-        <w:ind w:left="1440" w:firstLine="0"/>
-      </w:pPr>
-    </w:p>
-    <w:p>
-      <w:pPr>
-        <w:pStyle w:val="CustomContent"/>
-        <w:ind w:left="1440" w:firstLine="0"/>
-      </w:pPr>
-      <w:r>
-        <w:t>Gambar 3.3 Welcome Setup Android Studio</w:t>
-      </w:r>
-    </w:p>
-    <w:p>
-      <w:pPr>
-        <w:pStyle w:val="CustomContent"/>
-        <w:numPr>
-          <w:ilvl w:val="0"/>
-          <w:numId w:val="64"/>
-        </w:numPr>
-      </w:pPr>
-      <w:r>
-        <w:t>Kemudian pilih komponen tambahan untuk install Android Studio. AVD (Android Virtual Device) ini fungsinya adalah untuk mengkonfigurasi perangkat yang dijalankan dengan emulator Android. Sesuaikan komponen tambahan yang dipilih. Jika sudah klik Next untuk melanjutkan instalasi.</w:t>
-      </w:r>
-    </w:p>
-    <w:p>
-      <w:pPr>
-        <w:pStyle w:val="CustomContent"/>
-        <w:ind w:left="1440" w:firstLine="0"/>
-      </w:pPr>
-    </w:p>
-    <w:p>
-      <w:pPr>
-        <w:pStyle w:val="CustomContent"/>
-        <w:ind w:left="1440" w:firstLine="0"/>
-      </w:pPr>
-      <w:r>
-        <w:t>Gambar 3.4 Pilih Komponen Android Studio</w:t>
-      </w:r>
-    </w:p>
-    <w:p>
-      <w:pPr>
-        <w:pStyle w:val="CustomContent"/>
-        <w:numPr>
-          <w:ilvl w:val="0"/>
-          <w:numId w:val="64"/>
-        </w:numPr>
-      </w:pPr>
-      <w:r>
-        <w:t>Selanjutnya, pilih lokasi untuk install Android Studio pada komputer. Jika sudah selesai klik Next untuk melanjutkan instalasi</w:t>
-      </w:r>
-    </w:p>
-    <w:p>
-      <w:pPr>
-        <w:pStyle w:val="CustomContent"/>
-        <w:ind w:left="1440" w:firstLine="0"/>
-      </w:pPr>
-    </w:p>
-    <w:p>
-      <w:pPr>
-        <w:pStyle w:val="CustomContent"/>
-        <w:ind w:left="1440" w:firstLine="0"/>
-      </w:pPr>
-    </w:p>
-    <w:p>
-      <w:pPr>
-        <w:pStyle w:val="CustomContent"/>
-        <w:ind w:left="1440" w:firstLine="0"/>
-      </w:pPr>
-      <w:r>
-        <w:t>Gambar 3.6 Konfigurasi Folder Android Studio</w:t>
-      </w:r>
-    </w:p>
-    <w:p>
-      <w:pPr>
-        <w:pStyle w:val="CustomContent"/>
-        <w:numPr>
-          <w:ilvl w:val="0"/>
-          <w:numId w:val="64"/>
-        </w:numPr>
-      </w:pPr>
-      <w:r>
-        <w:t>Selanjutnya akan muncul kotak dialog untuk memilih folder di start menu. Biarkan secara default kemudian klik Install untuk memulai instalasi program Android Studio</w:t>
-      </w:r>
-    </w:p>
-    <w:p>
-      <w:pPr>
-        <w:pStyle w:val="CustomContent"/>
-        <w:ind w:left="1440" w:firstLine="0"/>
-      </w:pPr>
-    </w:p>
-    <w:p>
-      <w:pPr>
-        <w:pStyle w:val="CustomContent"/>
-        <w:ind w:left="1440" w:firstLine="0"/>
-      </w:pPr>
-      <w:r>
-        <w:t>Gambar 3.7 Konfigurasi Start Menu Android Studio</w:t>
-      </w:r>
-    </w:p>
-    <w:p>
-      <w:pPr>
-        <w:pStyle w:val="CustomContent"/>
-        <w:numPr>
-          <w:ilvl w:val="0"/>
-          <w:numId w:val="64"/>
-        </w:numPr>
-      </w:pPr>
-      <w:r>
-        <w:t>Setelah itu proses instalasi akan mulai berjalan, tunggu sampai proses instalasi selesai.</w:t>
-      </w:r>
-    </w:p>
-    <w:p>
-      <w:pPr>
-        <w:pStyle w:val="CustomContent"/>
-        <w:ind w:left="1440" w:firstLine="0"/>
-      </w:pPr>
-    </w:p>
-    <w:p>
-      <w:pPr>
-        <w:pStyle w:val="CustomContent"/>
-        <w:ind w:left="1440" w:firstLine="0"/>
-      </w:pPr>
-      <w:r>
-        <w:t>Gambar 3.8 Proses Instalasi Android Studio</w:t>
-      </w:r>
-    </w:p>
-    <w:p>
-      <w:pPr>
-        <w:pStyle w:val="CustomContent"/>
-        <w:numPr>
-          <w:ilvl w:val="0"/>
-          <w:numId w:val="64"/>
-        </w:numPr>
-      </w:pPr>
-      <w:r>
-        <w:lastRenderedPageBreak/>
-        <w:t>Jika proses instalasi sudah selesai maka selanjutnya kita akan masuk ke dalam proses instalasi SDK. Buka program Android Studio yang sudah terinstall di komputer maka akan muncul dialog welcome, kemudian klik next untuk melanjutkan</w:t>
-      </w:r>
-    </w:p>
-    <w:p>
-      <w:pPr>
-        <w:pStyle w:val="CustomContent"/>
-        <w:ind w:left="1440" w:firstLine="0"/>
-      </w:pPr>
-    </w:p>
-    <w:p>
-      <w:pPr>
-        <w:pStyle w:val="CustomContent"/>
-        <w:ind w:left="1440" w:firstLine="0"/>
-      </w:pPr>
-      <w:r>
-        <w:t>Gambar 3.9 Welcome Page Android Studio</w:t>
-      </w:r>
-    </w:p>
-    <w:p>
-      <w:pPr>
-        <w:pStyle w:val="CustomContent"/>
-        <w:numPr>
-          <w:ilvl w:val="0"/>
-          <w:numId w:val="64"/>
-        </w:numPr>
-      </w:pPr>
-      <w:r>
-        <w:t>Selanjutnya, pilih tipe instalasi ada dua pilihan, yaitu: Standard: Untuk pilihan standar, programmer akan mendapatkan default pengaturan dan instalasi tambahan dari Android Studio. Custom: Untuk pilihan custom, programmer bisa memilih pengaturan dan komponen tambahan yang diperlukan saja. Pilih Custom agar aplikasi tambahan yang tidak diinginkan tidak terinstall. Klik Next untuk melanjutkan instalasi.</w:t>
-      </w:r>
-    </w:p>
-    <w:p>
-      <w:pPr>
-        <w:pStyle w:val="CustomContent"/>
-        <w:ind w:left="1440" w:firstLine="0"/>
-      </w:pPr>
-    </w:p>
-    <w:p>
-      <w:pPr>
-        <w:pStyle w:val="CustomContent"/>
-        <w:ind w:left="1440" w:firstLine="0"/>
-      </w:pPr>
-      <w:r>
-        <w:t>Gambar 3.10 Tipe Instalasi Android Studio</w:t>
-      </w:r>
-    </w:p>
-    <w:p>
-      <w:pPr>
-        <w:pStyle w:val="CustomContent"/>
-        <w:numPr>
-          <w:ilvl w:val="0"/>
-          <w:numId w:val="64"/>
-        </w:numPr>
-      </w:pPr>
-      <w:r>
-        <w:t>Kemudian, pilih tema untuk tampilan di Android Studio. Ada dua pilihan pada tema Android Studio, yaitu: Dracula : Bertema warna Dark (Hitam), dan Light : Bertema warna Light (Putih). Kemudian klik next</w:t>
-      </w:r>
-    </w:p>
-    <w:p>
-      <w:pPr>
-        <w:pStyle w:val="CustomContent"/>
-        <w:ind w:left="1440" w:firstLine="0"/>
-      </w:pPr>
-    </w:p>
-    <w:p>
-      <w:pPr>
-        <w:pStyle w:val="CustomContent"/>
-        <w:ind w:left="1440" w:firstLine="0"/>
-      </w:pPr>
-      <w:r>
-        <w:t>Gambar 3.11 Pilihan Tema Android Studio</w:t>
-      </w:r>
-    </w:p>
-    <w:p>
-      <w:pPr>
-        <w:pStyle w:val="CustomContent"/>
-        <w:numPr>
-          <w:ilvl w:val="0"/>
-          <w:numId w:val="64"/>
-        </w:numPr>
-      </w:pPr>
-      <w:r>
-        <w:t>Sesuaikan komponen tambahan yang dipilih seperti pada gambar di bawah ini. Kemudian klik Next untuk melanjutkan instalasi</w:t>
-      </w:r>
-    </w:p>
-    <w:p>
-      <w:pPr>
-        <w:pStyle w:val="CustomContent"/>
-        <w:ind w:left="1440" w:firstLine="0"/>
-      </w:pPr>
-    </w:p>
-    <w:p>
-      <w:pPr>
-        <w:pStyle w:val="CustomContent"/>
-        <w:ind w:left="1440" w:firstLine="0"/>
-      </w:pPr>
-      <w:r>
-        <w:t>Gambar 3.12 Konfigurasi SDK Android Studio</w:t>
-      </w:r>
-    </w:p>
-    <w:p>
-      <w:pPr>
-        <w:pStyle w:val="CustomContent"/>
-        <w:numPr>
-          <w:ilvl w:val="0"/>
-          <w:numId w:val="64"/>
-        </w:numPr>
-      </w:pPr>
-      <w:r>
-        <w:lastRenderedPageBreak/>
-        <w:t>Selanjutnya, tentukan RAM. Sebaiknya gunakan RAM minimal 4GB. Klik Next untuk melanjutkan instalasi.</w:t>
-      </w:r>
-    </w:p>
-    <w:p>
-      <w:pPr>
-        <w:pStyle w:val="CustomContent"/>
-        <w:ind w:left="1440" w:firstLine="0"/>
-      </w:pPr>
-    </w:p>
-    <w:p>
-      <w:pPr>
-        <w:pStyle w:val="CustomContent"/>
-        <w:ind w:left="1440" w:firstLine="0"/>
-      </w:pPr>
-      <w:r>
-        <w:t>Gambar 3.13 Konfigurasi Emulator Android Studio</w:t>
-      </w:r>
-    </w:p>
-    <w:p>
-      <w:pPr>
-        <w:pStyle w:val="CustomContent"/>
-        <w:numPr>
-          <w:ilvl w:val="0"/>
-          <w:numId w:val="64"/>
-        </w:numPr>
-      </w:pPr>
-      <w:r>
-        <w:t>Kemudian akan diberikan informasi mengenai komponen tambahan SDK beserta ukuran filenya. Klik Finish untuk memulai proses unduh komponen-komponen tersebut.</w:t>
-      </w:r>
-    </w:p>
-    <w:p>
-      <w:pPr>
-        <w:pStyle w:val="CustomContent"/>
-        <w:ind w:left="1440" w:firstLine="0"/>
-      </w:pPr>
-    </w:p>
-    <w:p>
-      <w:pPr>
-        <w:pStyle w:val="CustomContent"/>
-        <w:ind w:left="1440" w:firstLine="0"/>
-      </w:pPr>
-      <w:r>
-        <w:t>Gambar 3.14 Verifikasi Komponen Android Studio</w:t>
-      </w:r>
-    </w:p>
-    <w:p>
-      <w:pPr>
-        <w:pStyle w:val="CustomContent"/>
-        <w:numPr>
-          <w:ilvl w:val="0"/>
-          <w:numId w:val="64"/>
-        </w:numPr>
-      </w:pPr>
-      <w:r>
-        <w:t>Selanjutnya komponen akan diunduh, proses ini juga bergantung dengan kecepatan internet. Tunggu hingga semua selesai diunduh dan diinstall.</w:t>
-      </w:r>
-    </w:p>
-    <w:p>
-      <w:pPr>
-        <w:pStyle w:val="CustomContent"/>
-        <w:ind w:left="1440" w:firstLine="0"/>
-      </w:pPr>
-    </w:p>
-    <w:p>
-      <w:pPr>
-        <w:pStyle w:val="CustomContent"/>
-        <w:ind w:left="1440" w:firstLine="0"/>
-      </w:pPr>
-      <w:r>
-        <w:t>Gambar 3.15 Download Komponen Android Studio</w:t>
-      </w:r>
-    </w:p>
-    <w:p>
-      <w:pPr>
-        <w:pStyle w:val="CustomContent"/>
-        <w:numPr>
-          <w:ilvl w:val="0"/>
-          <w:numId w:val="64"/>
-        </w:numPr>
-      </w:pPr>
-      <w:r>
-        <w:t>Setelah proses unduh dan instalasi komponen selesai, maka Android Studio siap untuk digunakan</w:t>
-      </w:r>
-    </w:p>
-    <w:p>
-      <w:pPr>
-        <w:pStyle w:val="CustomContent"/>
-        <w:ind w:left="1440" w:firstLine="0"/>
-      </w:pPr>
-    </w:p>
-    <w:p>
-      <w:pPr>
-        <w:pStyle w:val="CustomContent"/>
-        <w:ind w:left="1440" w:firstLine="0"/>
-      </w:pPr>
-    </w:p>
-    <w:p>
-      <w:pPr>
-        <w:pStyle w:val="CustomContent"/>
-        <w:ind w:left="1440" w:firstLine="0"/>
-      </w:pPr>
-      <w:r>
-        <w:t>Gambar 3.16 Welcome To Android Studio</w:t>
-      </w:r>
-    </w:p>
-    <w:p>
-      <w:pPr>
-        <w:pStyle w:val="CustomSubTitle"/>
-        <w:numPr>
-          <w:ilvl w:val="0"/>
-          <w:numId w:val="50"/>
-        </w:numPr>
-        <w:outlineLvl w:val="2"/>
-      </w:pPr>
-      <w:bookmarkStart w:id="33" w:name="_Toc87793912"/>
-      <w:r>
-        <w:t>Quality Control</w:t>
-      </w:r>
-      <w:bookmarkEnd w:id="33"/>
-    </w:p>
-    <w:p>
-      <w:pPr>
-        <w:pStyle w:val="CustomContent"/>
-        <w:ind w:left="1080"/>
-      </w:pPr>
-      <w:r>
-        <w:t xml:space="preserve">Setelah selesai menginstall Android Studio, perlu dilakukan pengecekan apakah fitur-fitur yang </w:t>
-      </w:r>
-      <w:r>
-        <w:t>dibutuhkan</w:t>
-      </w:r>
-      <w:r>
-        <w:t xml:space="preserve"> pada aplikasi tersebut dapat berjalan dengan baik. Apabila ada yang belum lengkap atau corrupt dapat dilakukan instalasi ulang.</w:t>
-      </w:r>
-    </w:p>
-    <w:p>
-      <w:pPr>
-        <w:pStyle w:val="CustomSubTitle"/>
-        <w:numPr>
-          <w:ilvl w:val="0"/>
-          <w:numId w:val="50"/>
-        </w:numPr>
-        <w:outlineLvl w:val="2"/>
-      </w:pPr>
-      <w:bookmarkStart w:id="34" w:name="_Toc87793913"/>
-      <w:r>
-        <w:lastRenderedPageBreak/>
-        <w:t>Kesimpulan</w:t>
-      </w:r>
-      <w:bookmarkEnd w:id="34"/>
-    </w:p>
-    <w:p>
-      <w:pPr>
-        <w:pStyle w:val="CustomContent"/>
-        <w:ind w:left="1080"/>
-      </w:pPr>
-      <w:r>
-        <w:t xml:space="preserve">Android Studio adalah Lingkungan Pengembangan Terpadu - </w:t>
+        <w:t>Pertama tama, download file installer Android Studio</w:t>
+      </w:r>
+      <w:r>
+        <w:t xml:space="preserve"> sesuai </w:t>
       </w:r>
       <w:r>
         <w:rPr>
           <w:i/>
           <w:iCs/>
         </w:rPr>
+        <w:t>operating system</w:t>
+      </w:r>
+      <w:r>
+        <w:t xml:space="preserve"> yang digunakan dari website resminya di</w:t>
+      </w:r>
+      <w:r>
+        <w:t xml:space="preserve"> </w:t>
+      </w:r>
+      <w:hyperlink r:id="rId16" w:history="1">
+        <w:r>
+          <w:rPr>
+            <w:rStyle w:val="Hyperlink"/>
+          </w:rPr>
+          <w:t>https://developer.android.com/studio</w:t>
+        </w:r>
+      </w:hyperlink>
+    </w:p>
+    <w:p>
+      <w:pPr>
+        <w:pStyle w:val="CustomContent"/>
+        <w:ind w:left="1440" w:firstLine="0"/>
+      </w:pPr>
+      <w:r>
+        <w:lastRenderedPageBreak/>
+        <w:drawing>
+          <wp:inline distT="0" distB="0" distL="0" distR="0" wp14:anchorId="172AB0C7" wp14:editId="43EAD03B">
+            <wp:extent cx="4055699" cy="2230609"/>
+            <wp:effectExtent l="0" t="0" r="0" b="5080"/>
+            <wp:docPr id="2" name="Picture 2"/>
+            <wp:cNvGraphicFramePr>
+              <a:graphicFrameLocks xmlns:a="http://schemas.openxmlformats.org/drawingml/2006/main" noChangeAspect="1"/>
+            </wp:cNvGraphicFramePr>
+            <a:graphic xmlns:a="http://schemas.openxmlformats.org/drawingml/2006/main">
+              <a:graphicData uri="http://schemas.openxmlformats.org/drawingml/2006/picture">
+                <pic:pic xmlns:pic="http://schemas.openxmlformats.org/drawingml/2006/picture">
+                  <pic:nvPicPr>
+                    <pic:cNvPr id="2" name="Picture 2"/>
+                    <pic:cNvPicPr/>
+                  </pic:nvPicPr>
+                  <pic:blipFill>
+                    <a:blip r:embed="rId17" cstate="print">
+                      <a:extLst>
+                        <a:ext uri="{28A0092B-C50C-407E-A947-70E740481C1C}">
+                          <a14:useLocalDpi xmlns:a14="http://schemas.microsoft.com/office/drawing/2010/main" val="0"/>
+                        </a:ext>
+                      </a:extLst>
+                    </a:blip>
+                    <a:stretch>
+                      <a:fillRect/>
+                    </a:stretch>
+                  </pic:blipFill>
+                  <pic:spPr>
+                    <a:xfrm>
+                      <a:off x="0" y="0"/>
+                      <a:ext cx="4090549" cy="2249776"/>
+                    </a:xfrm>
+                    <a:prstGeom prst="rect">
+                      <a:avLst/>
+                    </a:prstGeom>
+                  </pic:spPr>
+                </pic:pic>
+              </a:graphicData>
+            </a:graphic>
+          </wp:inline>
+        </w:drawing>
+      </w:r>
+    </w:p>
+    <w:p>
+      <w:pPr>
+        <w:pStyle w:val="CustomContent"/>
+        <w:ind w:left="1440" w:firstLine="0"/>
+      </w:pPr>
+      <w:r>
+        <w:t>Gambar 3.2 Download Android Studio</w:t>
+      </w:r>
+    </w:p>
+    <w:p>
+      <w:pPr>
+        <w:pStyle w:val="CustomContent"/>
+        <w:ind w:left="1440"/>
+      </w:pPr>
+      <w:r>
+        <w:t>Setelah website</w:t>
+      </w:r>
+      <w:r>
+        <w:t xml:space="preserve"> terbuaka, tekan tombol Download Android Studio untuk mulai mendownload, sebelum itu akan muncul dialog Terms and Conditions. </w:t>
+      </w:r>
+    </w:p>
+    <w:p>
+      <w:pPr>
+        <w:pStyle w:val="CustomContent"/>
+        <w:ind w:left="1440" w:firstLine="0"/>
+      </w:pPr>
+    </w:p>
+    <w:p>
+      <w:pPr>
+        <w:pStyle w:val="CustomContent"/>
+        <w:ind w:left="1440" w:firstLine="0"/>
+      </w:pPr>
+      <w:r>
+        <w:t>Gambar 3.3 Dialog Terms and Conditions</w:t>
+      </w:r>
+    </w:p>
+    <w:p>
+      <w:pPr>
+        <w:pStyle w:val="CustomContent"/>
+        <w:ind w:left="1440"/>
+      </w:pPr>
+      <w:r>
+        <w:rPr>
+          <w:i/>
+          <w:iCs/>
+        </w:rPr>
+        <w:t>Terms and Conditions</w:t>
+      </w:r>
+      <w:r>
+        <w:rPr>
+          <w:i/>
+          <w:iCs/>
+        </w:rPr>
+        <w:t xml:space="preserve"> (T&amp;C)</w:t>
+      </w:r>
+      <w:r>
+        <w:t xml:space="preserve"> adalah perjanjian hukum antara penyedia layanan dan orang yang menggunakan layanan tersebut, </w:t>
+      </w:r>
+      <w:r>
+        <w:t xml:space="preserve">orang tersebut harus menyetujui nya untuk menggunakan layanan yang ditawarkan. </w:t>
+      </w:r>
+    </w:p>
+    <w:p>
+      <w:pPr>
+        <w:pStyle w:val="CustomContent"/>
+        <w:ind w:left="1440"/>
+      </w:pPr>
+      <w:r>
+        <w:t>Sehingga sebelum kita menggunakan Android Studio ini, kita harus membaca dan memahami T&amp;C ini, serta mematuhi syarat dan ketentuan nya.</w:t>
+      </w:r>
+      <w:r>
+        <w:t xml:space="preserve"> Setelah itu, dibagian bawah ada checkbox “</w:t>
+      </w:r>
+      <w:r>
+        <w:rPr>
+          <w:i/>
+          <w:iCs/>
+        </w:rPr>
+        <w:t>I have read and agree with the above terms and conditions</w:t>
+      </w:r>
+      <w:r>
+        <w:t>” kemudian tekan Download Android Studio untuk mulai mendownload installernya.</w:t>
+      </w:r>
+    </w:p>
+    <w:p>
+      <w:pPr>
+        <w:pStyle w:val="CustomContent"/>
+        <w:ind w:left="1440"/>
+      </w:pPr>
+      <w:r>
+        <w:t xml:space="preserve"> </w:t>
+      </w:r>
+    </w:p>
+    <w:p>
+      <w:pPr>
+        <w:pStyle w:val="CustomContent"/>
+        <w:numPr>
+          <w:ilvl w:val="0"/>
+          <w:numId w:val="64"/>
+        </w:numPr>
+      </w:pPr>
+      <w:r>
+        <w:lastRenderedPageBreak/>
+        <w:t xml:space="preserve">File Installer Android Studio berbeda beda tiap Operating System. Untuk Windows, file installernya berektensi .exe dan untuk memulai proses </w:t>
+      </w:r>
+      <w:r>
+        <w:t>instalasinya</w:t>
+      </w:r>
+      <w:r>
+        <w:t>. Untuk Mac OS, file installernya akan bereksistensi .dmg dan untuk proses instalasinya adalah double click filenya dan drag Android Studionya ke folder Aplication. Sedangkan untuk linux, file nya akan bereksistensi .tar.gz.</w:t>
+      </w:r>
+    </w:p>
+    <w:p>
+      <w:pPr>
+        <w:pStyle w:val="CustomContent"/>
+        <w:ind w:left="1440" w:firstLine="0"/>
+      </w:pPr>
+    </w:p>
+    <w:p>
+      <w:pPr>
+        <w:pStyle w:val="CustomContent"/>
+        <w:ind w:left="1440" w:firstLine="0"/>
+      </w:pPr>
+      <w:r>
+        <w:t>Gambar 3.2 Download Android Studio</w:t>
+      </w:r>
+    </w:p>
+    <w:p>
+      <w:pPr>
+        <w:pStyle w:val="CustomContent"/>
+        <w:numPr>
+          <w:ilvl w:val="0"/>
+          <w:numId w:val="64"/>
+        </w:numPr>
+      </w:pPr>
+      <w:r>
+        <w:t>Karena di PC saya menggunakan Linux Mint, maka file installer nya berbentuk tar.gz, setelah file installer nya selesai didownload, unpack file .tar.gz ke lokasi yang sesuai seperti /usr/local/ untuk spesifik user atau /opt/ untuk semua user.</w:t>
+      </w:r>
+    </w:p>
+    <w:p>
+      <w:pPr>
+        <w:pStyle w:val="CustomContent"/>
+        <w:ind w:left="1440" w:firstLine="0"/>
+      </w:pPr>
+    </w:p>
+    <w:p>
+      <w:pPr>
+        <w:pStyle w:val="CustomContent"/>
+        <w:ind w:left="1440" w:firstLine="0"/>
+      </w:pPr>
+      <w:r>
+        <w:t>Gambar 3.3 Welcome Setup Android Studio</w:t>
+      </w:r>
+    </w:p>
+    <w:p>
+      <w:pPr>
+        <w:pStyle w:val="CustomContent"/>
+        <w:numPr>
+          <w:ilvl w:val="0"/>
+          <w:numId w:val="64"/>
+        </w:numPr>
+      </w:pPr>
+      <w:r>
+        <w:t>Kemudian untuk menjalankan Android Studio, buka terminal dan navigate ke directory instalasi nya dan ke android-studio/bin/ lalu jalankan file studio.sh.</w:t>
+      </w:r>
+    </w:p>
+    <w:p>
+      <w:pPr>
+        <w:pStyle w:val="CustomContent"/>
+        <w:ind w:left="1440" w:firstLine="0"/>
+      </w:pPr>
+      <w:r>
+        <w:t>./studio.sh</w:t>
+      </w:r>
+    </w:p>
+    <w:p>
+      <w:pPr>
+        <w:pStyle w:val="CustomContent"/>
+        <w:ind w:left="1440" w:firstLine="0"/>
+      </w:pPr>
+    </w:p>
+    <w:p>
+      <w:pPr>
+        <w:pStyle w:val="CustomContent"/>
+        <w:numPr>
+          <w:ilvl w:val="0"/>
+          <w:numId w:val="64"/>
+        </w:numPr>
+      </w:pPr>
+      <w:r>
+        <w:t>Kemudian pilih apakah ingin import setting Android Studio yang sudah ada atau tidak, kemudian tekan OK.</w:t>
+      </w:r>
+    </w:p>
+    <w:p>
+      <w:pPr>
+        <w:pStyle w:val="CustomContent"/>
+        <w:ind w:left="1440" w:firstLine="0"/>
+      </w:pPr>
+      <w:r>
+        <w:t xml:space="preserve"> </w:t>
+      </w:r>
+    </w:p>
+    <w:p>
+      <w:pPr>
+        <w:pStyle w:val="CustomContent"/>
+        <w:numPr>
+          <w:ilvl w:val="0"/>
+          <w:numId w:val="64"/>
+        </w:numPr>
+      </w:pPr>
+      <w:r>
+        <w:t xml:space="preserve">Android Studio akan menampilkan Setup Wizard yang akan memandu melalui proses instalasi yang tersisa, seperti memilih </w:t>
+      </w:r>
+      <w:r>
+        <w:lastRenderedPageBreak/>
+        <w:t>tema, download Android SDK components yang dibutuhkan untuk proses development.</w:t>
+      </w:r>
+    </w:p>
+    <w:p>
+      <w:pPr>
+        <w:pStyle w:val="CustomContent"/>
+        <w:ind w:left="1440" w:firstLine="0"/>
+      </w:pPr>
+    </w:p>
+    <w:p>
+      <w:pPr>
+        <w:pStyle w:val="CustomContent"/>
+        <w:numPr>
+          <w:ilvl w:val="0"/>
+          <w:numId w:val="64"/>
+        </w:numPr>
+      </w:pPr>
+      <w:r>
+        <w:t>Setelah seluruh proses selesai, Android Studio sudah siap digunakan untuk mengembangkan aplikasi android.</w:t>
+      </w:r>
+    </w:p>
+    <w:p>
+      <w:pPr>
+        <w:pStyle w:val="CustomContent"/>
+        <w:ind w:left="1440" w:firstLine="0"/>
+      </w:pPr>
+    </w:p>
+    <w:p>
+      <w:pPr>
+        <w:pStyle w:val="CustomContent"/>
+        <w:ind w:left="1440" w:firstLine="0"/>
+      </w:pPr>
+    </w:p>
+    <w:p>
+      <w:pPr>
+        <w:pStyle w:val="CustomContent"/>
+        <w:ind w:left="1440" w:firstLine="0"/>
+      </w:pPr>
+      <w:r>
+        <w:t>Gambar 3.16 Welcome To Android Studio</w:t>
+      </w:r>
+    </w:p>
+    <w:p>
+      <w:pPr>
+        <w:pStyle w:val="CustomSubTitle"/>
+        <w:numPr>
+          <w:ilvl w:val="0"/>
+          <w:numId w:val="50"/>
+        </w:numPr>
+        <w:outlineLvl w:val="2"/>
+      </w:pPr>
+      <w:bookmarkStart w:id="33" w:name="_Toc87793912"/>
+      <w:r>
+        <w:t>Quality Control</w:t>
+      </w:r>
+      <w:bookmarkEnd w:id="33"/>
+    </w:p>
+    <w:p>
+      <w:pPr>
+        <w:pStyle w:val="CustomContent"/>
+        <w:ind w:left="1080"/>
+      </w:pPr>
+      <w:r>
+        <w:t xml:space="preserve">Setelah instalasi Android Studio selesai, perlu dilakukan beberapa setup sebelum Android Studio benar benar dapat digunakan dengan maksimal. Diantaranya adalah pengecekan fitur yang akan digunakan. Setting Android Studio sesuai preferensi seperti ukuran font editor dan aplikasi, penggunaan memory, </w:t>
+      </w:r>
+      <w:r>
+        <w:t>dan lain-lain. Atau bahkan install beberapa plugin yang dibutuhkan untuk mempermudah pekerjaan di Android Studio</w:t>
+      </w:r>
+      <w:r>
+        <w:t>.</w:t>
+      </w:r>
+    </w:p>
+    <w:p>
+      <w:pPr>
+        <w:pStyle w:val="CustomSubTitle"/>
+        <w:numPr>
+          <w:ilvl w:val="0"/>
+          <w:numId w:val="50"/>
+        </w:numPr>
+        <w:outlineLvl w:val="2"/>
+      </w:pPr>
+      <w:bookmarkStart w:id="34" w:name="_Toc87793913"/>
+      <w:r>
+        <w:t>Kesimpulan</w:t>
+      </w:r>
+      <w:bookmarkEnd w:id="34"/>
+    </w:p>
+    <w:p>
+      <w:pPr>
+        <w:pStyle w:val="CustomContent"/>
+        <w:ind w:left="1080"/>
+      </w:pPr>
+      <w:r>
+        <w:t xml:space="preserve">Android Studio adalah Lingkungan Pengembangan Terpadu - </w:t>
+      </w:r>
+      <w:r>
+        <w:rPr>
+          <w:i/>
+          <w:iCs/>
+        </w:rPr>
         <w:t>Integrated Development Environment</w:t>
       </w:r>
       <w:r>
@@ -21013,15 +21022,16 @@
       </w:pPr>
       <w:bookmarkStart w:id="35" w:name="_Toc87793914"/>
       <w:r>
+        <w:lastRenderedPageBreak/>
         <w:t>Instalasi Postman</w:t>
       </w:r>
       <w:bookmarkEnd w:id="35"/>
     </w:p>
     <w:tbl>
       <w:tblPr>
-        <w:tblStyle w:val="GridTable4-Accent2"/>
+        <w:tblStyle w:val="TableGrid"/>
         <w:tblW w:w="0" w:type="auto"/>
-        <w:tblInd w:w="704" w:type="dxa"/>
+        <w:tblInd w:w="607" w:type="dxa"/>
         <w:tblLook w:val="04A0" w:firstRow="1" w:lastRow="0" w:firstColumn="1" w:lastColumn="0" w:noHBand="0" w:noVBand="1"/>
       </w:tblPr>
       <w:tblGrid>
@@ -21030,20 +21040,28 @@
         <w:gridCol w:w="2406"/>
       </w:tblGrid>
       <w:tr>
-        <w:trPr>
-          <w:cnfStyle w:val="100000000000" w:firstRow="1" w:lastRow="0" w:firstColumn="0" w:lastColumn="0" w:oddVBand="0" w:evenVBand="0" w:oddHBand="0" w:evenHBand="0" w:firstRowFirstColumn="0" w:firstRowLastColumn="0" w:lastRowFirstColumn="0" w:lastRowLastColumn="0"/>
-        </w:trPr>
         <w:tc>
           <w:tcPr>
-            <w:cnfStyle w:val="001000000000" w:firstRow="0" w:lastRow="0" w:firstColumn="1" w:lastColumn="0" w:oddVBand="0" w:evenVBand="0" w:oddHBand="0" w:evenHBand="0" w:firstRowFirstColumn="0" w:firstRowLastColumn="0" w:lastRowFirstColumn="0" w:lastRowLastColumn="0"/>
             <w:tcW w:w="2405" w:type="dxa"/>
           </w:tcPr>
           <w:p>
             <w:pPr>
               <w:pStyle w:val="CustomSubTitle"/>
               <w:jc w:val="center"/>
+              <w:rPr>
+                <w:b w:val="0"/>
+                <w:bCs/>
+                <w:sz w:val="22"/>
+                <w:szCs w:val="22"/>
+              </w:rPr>
             </w:pPr>
             <w:r>
+              <w:rPr>
+                <w:b w:val="0"/>
+                <w:bCs/>
+                <w:sz w:val="22"/>
+                <w:szCs w:val="22"/>
+              </w:rPr>
               <w:t>Nama Perusahaan</w:t>
             </w:r>
           </w:p>
@@ -21056,9 +21074,20 @@
             <w:pPr>
               <w:pStyle w:val="CustomSubTitle"/>
               <w:jc w:val="center"/>
-              <w:cnfStyle w:val="100000000000" w:firstRow="1" w:lastRow="0" w:firstColumn="0" w:lastColumn="0" w:oddVBand="0" w:evenVBand="0" w:oddHBand="0" w:evenHBand="0" w:firstRowFirstColumn="0" w:firstRowLastColumn="0" w:lastRowFirstColumn="0" w:lastRowLastColumn="0"/>
+              <w:rPr>
+                <w:b w:val="0"/>
+                <w:bCs/>
+                <w:sz w:val="22"/>
+                <w:szCs w:val="22"/>
+              </w:rPr>
             </w:pPr>
             <w:r>
+              <w:rPr>
+                <w:b w:val="0"/>
+                <w:bCs/>
+                <w:sz w:val="22"/>
+                <w:szCs w:val="22"/>
+              </w:rPr>
               <w:t>Ruang Kerja</w:t>
             </w:r>
           </w:p>
@@ -21071,29 +21100,48 @@
             <w:pPr>
               <w:pStyle w:val="CustomSubTitle"/>
               <w:jc w:val="center"/>
-              <w:cnfStyle w:val="100000000000" w:firstRow="1" w:lastRow="0" w:firstColumn="0" w:lastColumn="0" w:oddVBand="0" w:evenVBand="0" w:oddHBand="0" w:evenHBand="0" w:firstRowFirstColumn="0" w:firstRowLastColumn="0" w:lastRowFirstColumn="0" w:lastRowLastColumn="0"/>
+              <w:rPr>
+                <w:b w:val="0"/>
+                <w:bCs/>
+                <w:sz w:val="22"/>
+                <w:szCs w:val="22"/>
+              </w:rPr>
             </w:pPr>
             <w:r>
+              <w:rPr>
+                <w:b w:val="0"/>
+                <w:bCs/>
+                <w:sz w:val="22"/>
+                <w:szCs w:val="22"/>
+              </w:rPr>
               <w:t>Nama Pekerjaan</w:t>
             </w:r>
           </w:p>
         </w:tc>
       </w:tr>
       <w:tr>
-        <w:trPr>
-          <w:cnfStyle w:val="000000100000" w:firstRow="0" w:lastRow="0" w:firstColumn="0" w:lastColumn="0" w:oddVBand="0" w:evenVBand="0" w:oddHBand="1" w:evenHBand="0" w:firstRowFirstColumn="0" w:firstRowLastColumn="0" w:lastRowFirstColumn="0" w:lastRowLastColumn="0"/>
-        </w:trPr>
         <w:tc>
           <w:tcPr>
-            <w:cnfStyle w:val="001000000000" w:firstRow="0" w:lastRow="0" w:firstColumn="1" w:lastColumn="0" w:oddVBand="0" w:evenVBand="0" w:oddHBand="0" w:evenHBand="0" w:firstRowFirstColumn="0" w:firstRowLastColumn="0" w:lastRowFirstColumn="0" w:lastRowLastColumn="0"/>
             <w:tcW w:w="2405" w:type="dxa"/>
           </w:tcPr>
           <w:p>
             <w:pPr>
               <w:pStyle w:val="CustomSubTitle"/>
               <w:jc w:val="center"/>
+              <w:rPr>
+                <w:b w:val="0"/>
+                <w:bCs/>
+                <w:sz w:val="22"/>
+                <w:szCs w:val="22"/>
+              </w:rPr>
             </w:pPr>
             <w:r>
+              <w:rPr>
+                <w:b w:val="0"/>
+                <w:bCs/>
+                <w:sz w:val="22"/>
+                <w:szCs w:val="22"/>
+              </w:rPr>
               <w:t>CV Karya Hidup Sentosa</w:t>
             </w:r>
           </w:p>
@@ -21106,9 +21154,20 @@
             <w:pPr>
               <w:pStyle w:val="CustomSubTitle"/>
               <w:jc w:val="center"/>
-              <w:cnfStyle w:val="000000100000" w:firstRow="0" w:lastRow="0" w:firstColumn="0" w:lastColumn="0" w:oddVBand="0" w:evenVBand="0" w:oddHBand="1" w:evenHBand="0" w:firstRowFirstColumn="0" w:firstRowLastColumn="0" w:lastRowFirstColumn="0" w:lastRowLastColumn="0"/>
+              <w:rPr>
+                <w:b w:val="0"/>
+                <w:bCs/>
+                <w:sz w:val="22"/>
+                <w:szCs w:val="22"/>
+              </w:rPr>
             </w:pPr>
             <w:r>
+              <w:rPr>
+                <w:b w:val="0"/>
+                <w:bCs/>
+                <w:sz w:val="22"/>
+                <w:szCs w:val="22"/>
+              </w:rPr>
               <w:t>Ruang ICT</w:t>
             </w:r>
           </w:p>
@@ -21121,9 +21180,20 @@
             <w:pPr>
               <w:pStyle w:val="CustomSubTitle"/>
               <w:jc w:val="center"/>
-              <w:cnfStyle w:val="000000100000" w:firstRow="0" w:lastRow="0" w:firstColumn="0" w:lastColumn="0" w:oddVBand="0" w:evenVBand="0" w:oddHBand="1" w:evenHBand="0" w:firstRowFirstColumn="0" w:firstRowLastColumn="0" w:lastRowFirstColumn="0" w:lastRowLastColumn="0"/>
+              <w:rPr>
+                <w:b w:val="0"/>
+                <w:bCs/>
+                <w:sz w:val="22"/>
+                <w:szCs w:val="22"/>
+              </w:rPr>
             </w:pPr>
             <w:r>
+              <w:rPr>
+                <w:b w:val="0"/>
+                <w:bCs/>
+                <w:sz w:val="22"/>
+                <w:szCs w:val="22"/>
+              </w:rPr>
               <w:t>Instalasi Aplikasi Android Studio</w:t>
             </w:r>
           </w:p>
@@ -21160,12 +21230,367 @@
         <w:ind w:left="1080"/>
       </w:pPr>
       <w:r>
-        <w:t xml:space="preserve">API adalah sebuah software yang dapat menghubungkan dua atau lebih aplikasi dalam platform apapun. Cara kerja API adalah dengan menerima request dari sebuah aplikasi kemudian memberikan respon sesuai dari request tersebut. Dengan kata lain, API bisa disebut </w:t>
+        <w:t>API adalah sebuah software yang dapat menghubungkan dua atau lebih aplikasi dalam platform apapun. Cara kerja API adalah dengan menerima request dari sebuah aplikasi kemudian memberikan respon sesuai dari request tersebut. Dengan kata lain, API bisa disebut sebagai server, namun server ini tidak hanya memberikan pelayanan kepada satu platform, melainkan banyak platform.</w:t>
+      </w:r>
+    </w:p>
+    <w:p>
+      <w:pPr>
+        <w:pStyle w:val="CustomContent"/>
+        <w:ind w:left="1080"/>
+      </w:pPr>
+      <w:r>
+        <w:t xml:space="preserve">Postman dapat digunakan secara gratis dan instalasi nya sangat mudah, cepat dan dapat berjalan pada sistem operasi Windows, Linux, ataupun MacOS. Di CV Karya Hidup Sentosa aplikasi ini biasa digunakan oleh programmer untuk melakukan trial kepada API. Postman sendiri juga digunakan untuk melihat hasil atau result dari API ketika dijalankan baik dengan metode GET ,POST , PUT, DELETE, </w:t>
       </w:r>
       <w:r>
         <w:lastRenderedPageBreak/>
-        <w:t>sebagai server, namun server ini tidak hanya memberikan pelayanan kepada satu platform, melainkan banyak platform.</w:t>
-      </w:r>
+        <w:t>dan lainnya dan menampilkannya dalam bentuk JSON, XML, maupun HTML.</w:t>
+      </w:r>
+    </w:p>
+    <w:p>
+      <w:pPr>
+        <w:pStyle w:val="CustomSubTitle"/>
+        <w:numPr>
+          <w:ilvl w:val="0"/>
+          <w:numId w:val="51"/>
+        </w:numPr>
+        <w:outlineLvl w:val="2"/>
+      </w:pPr>
+      <w:bookmarkStart w:id="37" w:name="_Toc87793916"/>
+      <w:r>
+        <w:t>Alat dan Bahan</w:t>
+      </w:r>
+      <w:bookmarkEnd w:id="37"/>
+    </w:p>
+    <w:p>
+      <w:pPr>
+        <w:pStyle w:val="CustomContent"/>
+        <w:numPr>
+          <w:ilvl w:val="0"/>
+          <w:numId w:val="65"/>
+        </w:numPr>
+      </w:pPr>
+      <w:r>
+        <w:t>PC</w:t>
+      </w:r>
+    </w:p>
+    <w:p>
+      <w:pPr>
+        <w:pStyle w:val="CustomContent"/>
+        <w:numPr>
+          <w:ilvl w:val="0"/>
+          <w:numId w:val="65"/>
+        </w:numPr>
+      </w:pPr>
+      <w:r>
+        <w:t>Software Postman</w:t>
+      </w:r>
+    </w:p>
+    <w:p>
+      <w:pPr>
+        <w:pStyle w:val="CustomContent"/>
+        <w:numPr>
+          <w:ilvl w:val="0"/>
+          <w:numId w:val="65"/>
+        </w:numPr>
+      </w:pPr>
+      <w:r>
+        <w:t>Koneksi Internet (rekomendasi &gt;1MB/s)</w:t>
+      </w:r>
+    </w:p>
+    <w:p>
+      <w:pPr>
+        <w:pStyle w:val="CustomSubTitle"/>
+        <w:numPr>
+          <w:ilvl w:val="0"/>
+          <w:numId w:val="51"/>
+        </w:numPr>
+        <w:outlineLvl w:val="2"/>
+      </w:pPr>
+      <w:bookmarkStart w:id="38" w:name="_Toc87793917"/>
+      <w:r>
+        <w:t>Keselamatan Kerja</w:t>
+      </w:r>
+      <w:bookmarkEnd w:id="38"/>
+    </w:p>
+    <w:p>
+      <w:pPr>
+        <w:pStyle w:val="CustomContent"/>
+        <w:numPr>
+          <w:ilvl w:val="0"/>
+          <w:numId w:val="66"/>
+        </w:numPr>
+      </w:pPr>
+      <w:r>
+        <w:t>Berdoa sebelum mengerjakan</w:t>
+      </w:r>
+    </w:p>
+    <w:p>
+      <w:pPr>
+        <w:pStyle w:val="CustomContent"/>
+        <w:numPr>
+          <w:ilvl w:val="0"/>
+          <w:numId w:val="66"/>
+        </w:numPr>
+      </w:pPr>
+      <w:r>
+        <w:t>Memastikan alat dan bahan sesuai dengan yang dibutuhkan</w:t>
+      </w:r>
+    </w:p>
+    <w:p>
+      <w:pPr>
+        <w:pStyle w:val="CustomContent"/>
+        <w:numPr>
+          <w:ilvl w:val="0"/>
+          <w:numId w:val="66"/>
+        </w:numPr>
+      </w:pPr>
+      <w:r>
+        <w:t>Menggunakan alat sesuai dengan fungsinya</w:t>
+      </w:r>
+    </w:p>
+    <w:p>
+      <w:pPr>
+        <w:pStyle w:val="CustomContent"/>
+        <w:numPr>
+          <w:ilvl w:val="0"/>
+          <w:numId w:val="66"/>
+        </w:numPr>
+      </w:pPr>
+      <w:r>
+        <w:t>Memperhatikan posisi duduk dan jarak pandang dengan komputer</w:t>
+      </w:r>
+    </w:p>
+    <w:p>
+      <w:pPr>
+        <w:pStyle w:val="CustomContent"/>
+        <w:numPr>
+          <w:ilvl w:val="0"/>
+          <w:numId w:val="66"/>
+        </w:numPr>
+      </w:pPr>
+      <w:r>
+        <w:t>Berhati hati dengan air dan listrik</w:t>
+      </w:r>
+    </w:p>
+    <w:p>
+      <w:pPr>
+        <w:pStyle w:val="CustomContent"/>
+        <w:numPr>
+          <w:ilvl w:val="0"/>
+          <w:numId w:val="66"/>
+        </w:numPr>
+      </w:pPr>
+      <w:r>
+        <w:t>Mematikan perangkat jika telah selesai digunakan</w:t>
+      </w:r>
+    </w:p>
+    <w:p>
+      <w:pPr>
+        <w:pStyle w:val="CustomContent"/>
+        <w:numPr>
+          <w:ilvl w:val="0"/>
+          <w:numId w:val="66"/>
+        </w:numPr>
+      </w:pPr>
+      <w:r>
+        <w:t>Memastikan alat dan bahan berada di posisi yang tepat</w:t>
+      </w:r>
+    </w:p>
+    <w:p>
+      <w:pPr>
+        <w:pStyle w:val="CustomSubTitle"/>
+        <w:numPr>
+          <w:ilvl w:val="0"/>
+          <w:numId w:val="51"/>
+        </w:numPr>
+        <w:outlineLvl w:val="2"/>
+      </w:pPr>
+      <w:bookmarkStart w:id="39" w:name="_Toc87793918"/>
+      <w:r>
+        <w:t>Gambar Kerja</w:t>
+      </w:r>
+      <w:bookmarkEnd w:id="39"/>
+    </w:p>
+    <w:p>
+      <w:pPr>
+        <w:pStyle w:val="CustomContent"/>
+        <w:ind w:left="360"/>
+      </w:pPr>
+    </w:p>
+    <w:p>
+      <w:pPr>
+        <w:pStyle w:val="CustomContent"/>
+        <w:ind w:left="360"/>
+      </w:pPr>
+      <w:r>
+        <w:t>Gambar 3.17 Gambar Kerja Instalasi Postman</w:t>
+      </w:r>
+    </w:p>
+    <w:p>
+      <w:pPr>
+        <w:pStyle w:val="CustomSubTitle"/>
+        <w:numPr>
+          <w:ilvl w:val="0"/>
+          <w:numId w:val="51"/>
+        </w:numPr>
+        <w:outlineLvl w:val="2"/>
+      </w:pPr>
+      <w:bookmarkStart w:id="40" w:name="_Toc87793919"/>
+      <w:r>
+        <w:t>Analisa dan Langkah Kerja</w:t>
+      </w:r>
+      <w:bookmarkEnd w:id="40"/>
+    </w:p>
+    <w:p>
+      <w:pPr>
+        <w:pStyle w:val="CustomContent"/>
+        <w:numPr>
+          <w:ilvl w:val="0"/>
+          <w:numId w:val="67"/>
+        </w:numPr>
+      </w:pPr>
+      <w:r>
+        <w:t>Apabila belum memiliki file instalasi Postman dapat mengunduh file instalasi di link https://www.getpostman.com/apps, jika sudah memiliki file instalasi maka dapat melewati bagian ini.</w:t>
+      </w:r>
+    </w:p>
+    <w:p>
+      <w:pPr>
+        <w:pStyle w:val="CustomContent"/>
+        <w:ind w:left="1440" w:firstLine="0"/>
+      </w:pPr>
+    </w:p>
+    <w:p>
+      <w:pPr>
+        <w:pStyle w:val="CustomContent"/>
+        <w:ind w:left="1440" w:firstLine="0"/>
+      </w:pPr>
+      <w:r>
+        <w:t>Gambar 3.18 Download Postman</w:t>
+      </w:r>
+    </w:p>
+    <w:p>
+      <w:pPr>
+        <w:pStyle w:val="CustomContent"/>
+        <w:numPr>
+          <w:ilvl w:val="0"/>
+          <w:numId w:val="67"/>
+        </w:numPr>
+      </w:pPr>
+      <w:r>
+        <w:lastRenderedPageBreak/>
+        <w:t>Kemudian buka file instalasi postman, kemudian klik kanan -&gt; open</w:t>
+      </w:r>
+    </w:p>
+    <w:p>
+      <w:pPr>
+        <w:pStyle w:val="CustomContent"/>
+        <w:ind w:left="1440" w:firstLine="0"/>
+      </w:pPr>
+    </w:p>
+    <w:p>
+      <w:pPr>
+        <w:pStyle w:val="CustomContent"/>
+        <w:ind w:left="1440" w:firstLine="0"/>
+      </w:pPr>
+      <w:r>
+        <w:t>Gambar 3.20 File Instalasi Postman</w:t>
+      </w:r>
+    </w:p>
+    <w:p>
+      <w:pPr>
+        <w:pStyle w:val="CustomContent"/>
+        <w:numPr>
+          <w:ilvl w:val="0"/>
+          <w:numId w:val="67"/>
+        </w:numPr>
+      </w:pPr>
+      <w:r>
+        <w:t>Akan muncul setup animasi, setup tersebut akan menginstall Aplikasi Postman secara otomatis</w:t>
+      </w:r>
+    </w:p>
+    <w:p>
+      <w:pPr>
+        <w:pStyle w:val="CustomContent"/>
+        <w:ind w:left="1440" w:firstLine="0"/>
+      </w:pPr>
+    </w:p>
+    <w:p>
+      <w:pPr>
+        <w:pStyle w:val="CustomContent"/>
+        <w:ind w:left="1440" w:firstLine="0"/>
+      </w:pPr>
+      <w:r>
+        <w:t>Gambar 3.21 Proses Instalasi Postman</w:t>
+      </w:r>
+    </w:p>
+    <w:p>
+      <w:pPr>
+        <w:pStyle w:val="CustomContent"/>
+        <w:numPr>
+          <w:ilvl w:val="0"/>
+          <w:numId w:val="67"/>
+        </w:numPr>
+      </w:pPr>
+      <w:r>
+        <w:t>Setelah proses instalasi selesai, akan muncul dialog untuk membuat akun Postman dan sign in menggunakan akun tersebut. Pilih Skip sign in pada bagian bawah untuk melewati proses sign in</w:t>
+      </w:r>
+    </w:p>
+    <w:p>
+      <w:pPr>
+        <w:pStyle w:val="CustomContent"/>
+        <w:ind w:left="1440" w:firstLine="0"/>
+      </w:pPr>
+    </w:p>
+    <w:p>
+      <w:pPr>
+        <w:pStyle w:val="CustomContent"/>
+        <w:ind w:left="1440" w:firstLine="0"/>
+      </w:pPr>
+      <w:r>
+        <w:t>Gambar 3.22 Sign Up Postman</w:t>
+      </w:r>
+    </w:p>
+    <w:p>
+      <w:pPr>
+        <w:pStyle w:val="CustomContent"/>
+        <w:numPr>
+          <w:ilvl w:val="0"/>
+          <w:numId w:val="67"/>
+        </w:numPr>
+      </w:pPr>
+      <w:r>
+        <w:t>Aplikasi Postman selesai diinstal</w:t>
+      </w:r>
+    </w:p>
+    <w:p>
+      <w:pPr>
+        <w:pStyle w:val="CustomContent"/>
+        <w:ind w:left="1440" w:firstLine="0"/>
+      </w:pPr>
+    </w:p>
+    <w:p>
+      <w:pPr>
+        <w:pStyle w:val="CustomContent"/>
+        <w:ind w:left="1440" w:firstLine="0"/>
+      </w:pPr>
+      <w:r>
+        <w:t>Gambar 3.23 Dashboard Postman</w:t>
+      </w:r>
+    </w:p>
+    <w:p>
+      <w:pPr>
+        <w:pStyle w:val="CustomSubTitle"/>
+        <w:numPr>
+          <w:ilvl w:val="0"/>
+          <w:numId w:val="51"/>
+        </w:numPr>
+        <w:outlineLvl w:val="2"/>
+      </w:pPr>
+      <w:bookmarkStart w:id="41" w:name="_Toc87793920"/>
+      <w:r>
+        <w:t>Quality Control</w:t>
+      </w:r>
+      <w:bookmarkEnd w:id="41"/>
     </w:p>
     <w:p>
       <w:pPr>
@@ -21173,402 +21598,50 @@
         <w:ind w:left="1080"/>
       </w:pPr>
       <w:r>
-        <w:t>Postman dapat digunakan secara gratis dan instalasi nya sangat mudah, cepat dan dapat berjalan pada sistem operasi Windows, Linux, ataupun MacOS. Di CV Karya Hidup Sentosa aplikasi ini biasa digunakan oleh programmer untuk melakukan trial kepada API. Postman sendiri juga digunakan untuk melihat hasil atau result dari API ketika dijalankan baik dengan metode GET ,POST , PUT, DELETE, dan lainnya dan menampilkannya dalam bentuk JSON, XML, maupun HTML.</w:t>
-      </w:r>
-    </w:p>
-    <w:p>
-      <w:pPr>
-        <w:pStyle w:val="CustomSubTitle"/>
-        <w:numPr>
-          <w:ilvl w:val="0"/>
-          <w:numId w:val="51"/>
-        </w:numPr>
-        <w:outlineLvl w:val="2"/>
-      </w:pPr>
-      <w:bookmarkStart w:id="37" w:name="_Toc87793916"/>
-      <w:r>
-        <w:t>Alat dan Bahan</w:t>
-      </w:r>
-      <w:bookmarkEnd w:id="37"/>
-    </w:p>
-    <w:p>
-      <w:pPr>
-        <w:pStyle w:val="CustomContent"/>
-        <w:numPr>
-          <w:ilvl w:val="0"/>
-          <w:numId w:val="65"/>
-        </w:numPr>
-      </w:pPr>
-      <w:r>
-        <w:t>PC</w:t>
-      </w:r>
-    </w:p>
-    <w:p>
-      <w:pPr>
-        <w:pStyle w:val="CustomContent"/>
-        <w:numPr>
-          <w:ilvl w:val="0"/>
-          <w:numId w:val="65"/>
-        </w:numPr>
-      </w:pPr>
-      <w:r>
-        <w:t>Software Postman</w:t>
-      </w:r>
-    </w:p>
-    <w:p>
-      <w:pPr>
-        <w:pStyle w:val="CustomContent"/>
-        <w:numPr>
-          <w:ilvl w:val="0"/>
-          <w:numId w:val="65"/>
-        </w:numPr>
-      </w:pPr>
-      <w:r>
-        <w:t>Koneksi Internet (rekomendasi &gt;1MB/s)</w:t>
-      </w:r>
-    </w:p>
-    <w:p>
-      <w:pPr>
-        <w:pStyle w:val="CustomSubTitle"/>
-        <w:numPr>
-          <w:ilvl w:val="0"/>
-          <w:numId w:val="51"/>
-        </w:numPr>
-        <w:outlineLvl w:val="2"/>
-      </w:pPr>
-      <w:bookmarkStart w:id="38" w:name="_Toc87793917"/>
-      <w:r>
-        <w:t>Keselamatan Kerja</w:t>
-      </w:r>
-      <w:bookmarkEnd w:id="38"/>
-    </w:p>
-    <w:p>
-      <w:pPr>
-        <w:pStyle w:val="CustomContent"/>
-        <w:numPr>
-          <w:ilvl w:val="0"/>
-          <w:numId w:val="66"/>
-        </w:numPr>
-      </w:pPr>
-      <w:r>
-        <w:t>Berdoa sebelum mengerjakan</w:t>
-      </w:r>
-    </w:p>
-    <w:p>
-      <w:pPr>
-        <w:pStyle w:val="CustomContent"/>
-        <w:numPr>
-          <w:ilvl w:val="0"/>
-          <w:numId w:val="66"/>
-        </w:numPr>
-      </w:pPr>
-      <w:r>
-        <w:t>Memastikan alat dan bahan sesuai dengan yang dibutuhkan</w:t>
-      </w:r>
-    </w:p>
-    <w:p>
-      <w:pPr>
-        <w:pStyle w:val="CustomContent"/>
-        <w:numPr>
-          <w:ilvl w:val="0"/>
-          <w:numId w:val="66"/>
-        </w:numPr>
-      </w:pPr>
-      <w:r>
-        <w:t>Menggunakan alat sesuai dengan fungsinya</w:t>
-      </w:r>
-    </w:p>
-    <w:p>
-      <w:pPr>
-        <w:pStyle w:val="CustomContent"/>
-        <w:numPr>
-          <w:ilvl w:val="0"/>
-          <w:numId w:val="66"/>
-        </w:numPr>
-      </w:pPr>
-      <w:r>
-        <w:t>Memperhatikan posisi duduk dan jarak pandang dengan komputer</w:t>
-      </w:r>
-    </w:p>
-    <w:p>
-      <w:pPr>
-        <w:pStyle w:val="CustomContent"/>
-        <w:numPr>
-          <w:ilvl w:val="0"/>
-          <w:numId w:val="66"/>
-        </w:numPr>
-      </w:pPr>
-      <w:r>
-        <w:t>Berhati hati dengan air dan listrik</w:t>
-      </w:r>
-    </w:p>
-    <w:p>
-      <w:pPr>
-        <w:pStyle w:val="CustomContent"/>
-        <w:numPr>
-          <w:ilvl w:val="0"/>
-          <w:numId w:val="66"/>
-        </w:numPr>
-      </w:pPr>
-      <w:r>
-        <w:t>Mematikan perangkat jika telah selesai digunakan</w:t>
-      </w:r>
-    </w:p>
-    <w:p>
-      <w:pPr>
-        <w:pStyle w:val="CustomContent"/>
-        <w:numPr>
-          <w:ilvl w:val="0"/>
-          <w:numId w:val="66"/>
-        </w:numPr>
-      </w:pPr>
-      <w:r>
-        <w:t>Memastikan alat dan bahan berada di posisi yang tepat</w:t>
-      </w:r>
-    </w:p>
-    <w:p>
-      <w:pPr>
-        <w:pStyle w:val="CustomSubTitle"/>
-        <w:numPr>
-          <w:ilvl w:val="0"/>
-          <w:numId w:val="51"/>
-        </w:numPr>
-        <w:outlineLvl w:val="2"/>
-      </w:pPr>
-      <w:bookmarkStart w:id="39" w:name="_Toc87793918"/>
-      <w:r>
-        <w:t>Gambar Kerja</w:t>
-      </w:r>
-      <w:bookmarkEnd w:id="39"/>
-    </w:p>
-    <w:p>
-      <w:pPr>
-        <w:pStyle w:val="CustomContent"/>
-        <w:ind w:left="360"/>
-      </w:pPr>
-    </w:p>
-    <w:p>
-      <w:pPr>
-        <w:pStyle w:val="CustomContent"/>
-        <w:ind w:left="360"/>
-      </w:pPr>
+        <w:t>Setelah selesai menginstall Postman, perlu dilakukan pengecekan apakah fitur-fitur yang dibutuhkan pada aplikasi tersebut dapat berjalan dengan baik. Apabila ada yang belum lengkap atau corrupt dapat dilakukan instalasi ulang.</w:t>
+      </w:r>
+    </w:p>
+    <w:p>
+      <w:pPr>
+        <w:pStyle w:val="CustomContent"/>
+        <w:numPr>
+          <w:ilvl w:val="0"/>
+          <w:numId w:val="68"/>
+        </w:numPr>
+      </w:pPr>
+      <w:r>
+        <w:t>Klik ikon plus untuk menambahkan bagian kerja baru</w:t>
+      </w:r>
+    </w:p>
+    <w:p>
+      <w:pPr>
+        <w:pStyle w:val="CustomContent"/>
+        <w:ind w:left="1440" w:firstLine="0"/>
+      </w:pPr>
+    </w:p>
+    <w:p>
+      <w:pPr>
+        <w:pStyle w:val="CustomContent"/>
+        <w:ind w:left="1440" w:firstLine="0"/>
+      </w:pPr>
+      <w:r>
+        <w:t>Gambar 3.24 Buat Tab Postman</w:t>
+      </w:r>
+    </w:p>
+    <w:p>
+      <w:pPr>
+        <w:pStyle w:val="CustomContent"/>
+        <w:numPr>
+          <w:ilvl w:val="0"/>
+          <w:numId w:val="68"/>
+        </w:numPr>
+      </w:pPr>
+      <w:r>
+        <w:t xml:space="preserve">Kemudian Masukkan API yang aka di test. Kali ini saya akan menggunakan request GET dan API Dummy dari </w:t>
+      </w:r>
       <w:r>
         <w:lastRenderedPageBreak/>
-        <w:t>Gambar 3.17 Gambar Kerja Instalasi Postman</w:t>
-      </w:r>
-    </w:p>
-    <w:p>
-      <w:pPr>
-        <w:pStyle w:val="CustomSubTitle"/>
-        <w:numPr>
-          <w:ilvl w:val="0"/>
-          <w:numId w:val="51"/>
-        </w:numPr>
-        <w:outlineLvl w:val="2"/>
-      </w:pPr>
-      <w:bookmarkStart w:id="40" w:name="_Toc87793919"/>
-      <w:r>
-        <w:t>Analisa dan Langkah Kerja</w:t>
-      </w:r>
-      <w:bookmarkEnd w:id="40"/>
-    </w:p>
-    <w:p>
-      <w:pPr>
-        <w:pStyle w:val="CustomContent"/>
-        <w:numPr>
-          <w:ilvl w:val="0"/>
-          <w:numId w:val="67"/>
-        </w:numPr>
-      </w:pPr>
-      <w:r>
-        <w:t>Apabila belum memiliki file instalasi Postman dapat mengunduh file instalasi di link https://www.getpostman.com/apps, jika sudah memiliki file instalasi maka dapat melewati bagian ini.</w:t>
-      </w:r>
-    </w:p>
-    <w:p>
-      <w:pPr>
-        <w:pStyle w:val="CustomContent"/>
-        <w:ind w:left="1440" w:firstLine="0"/>
-      </w:pPr>
-    </w:p>
-    <w:p>
-      <w:pPr>
-        <w:pStyle w:val="CustomContent"/>
-        <w:ind w:left="1440" w:firstLine="0"/>
-      </w:pPr>
-      <w:r>
-        <w:t>Gambar 3.18 Download Postman</w:t>
-      </w:r>
-    </w:p>
-    <w:p>
-      <w:pPr>
-        <w:pStyle w:val="CustomContent"/>
-        <w:numPr>
-          <w:ilvl w:val="0"/>
-          <w:numId w:val="67"/>
-        </w:numPr>
-      </w:pPr>
-      <w:r>
-        <w:t>Kemudian buka file instalasi postman, kemudian klik kanan -&gt; open</w:t>
-      </w:r>
-    </w:p>
-    <w:p>
-      <w:pPr>
-        <w:pStyle w:val="CustomContent"/>
-        <w:ind w:left="1440" w:firstLine="0"/>
-      </w:pPr>
-    </w:p>
-    <w:p>
-      <w:pPr>
-        <w:pStyle w:val="CustomContent"/>
-        <w:ind w:left="1440" w:firstLine="0"/>
-      </w:pPr>
-      <w:r>
-        <w:t>Gambar 3.20 File Instalasi Postman</w:t>
-      </w:r>
-    </w:p>
-    <w:p>
-      <w:pPr>
-        <w:pStyle w:val="CustomContent"/>
-        <w:numPr>
-          <w:ilvl w:val="0"/>
-          <w:numId w:val="67"/>
-        </w:numPr>
-      </w:pPr>
-      <w:r>
-        <w:t>Akan muncul setup animasi, setup tersebut akan menginstall Aplikasi Postman secara otomatis</w:t>
-      </w:r>
-    </w:p>
-    <w:p>
-      <w:pPr>
-        <w:pStyle w:val="CustomContent"/>
-        <w:ind w:left="1440" w:firstLine="0"/>
-      </w:pPr>
-    </w:p>
-    <w:p>
-      <w:pPr>
-        <w:pStyle w:val="CustomContent"/>
-        <w:ind w:left="1440" w:firstLine="0"/>
-      </w:pPr>
-      <w:r>
-        <w:t>Gambar 3.21 Proses Instalasi Postman</w:t>
-      </w:r>
-    </w:p>
-    <w:p>
-      <w:pPr>
-        <w:pStyle w:val="CustomContent"/>
-        <w:numPr>
-          <w:ilvl w:val="0"/>
-          <w:numId w:val="67"/>
-        </w:numPr>
-      </w:pPr>
-      <w:r>
-        <w:t>Setelah proses instalasi selesai, akan muncul dialog untuk membuat akun Postman dan sign in menggunakan akun tersebut. Pilih Skip sign in pada bagian bawah untuk melewati proses sign in</w:t>
-      </w:r>
-    </w:p>
-    <w:p>
-      <w:pPr>
-        <w:pStyle w:val="CustomContent"/>
-        <w:ind w:left="1440" w:firstLine="0"/>
-      </w:pPr>
-    </w:p>
-    <w:p>
-      <w:pPr>
-        <w:pStyle w:val="CustomContent"/>
-        <w:ind w:left="1440" w:firstLine="0"/>
-      </w:pPr>
-      <w:r>
-        <w:t>Gambar 3.22 Sign Up Postman</w:t>
-      </w:r>
-    </w:p>
-    <w:p>
-      <w:pPr>
-        <w:pStyle w:val="CustomContent"/>
-        <w:numPr>
-          <w:ilvl w:val="0"/>
-          <w:numId w:val="67"/>
-        </w:numPr>
-      </w:pPr>
-      <w:r>
-        <w:t>Aplikasi Postman selesai diinstal</w:t>
-      </w:r>
-    </w:p>
-    <w:p>
-      <w:pPr>
-        <w:pStyle w:val="CustomContent"/>
-        <w:ind w:left="1440" w:firstLine="0"/>
-      </w:pPr>
-    </w:p>
-    <w:p>
-      <w:pPr>
-        <w:pStyle w:val="CustomContent"/>
-        <w:ind w:left="1440" w:firstLine="0"/>
-      </w:pPr>
-      <w:r>
-        <w:t>Gambar 3.23 Dashboard Postman</w:t>
-      </w:r>
-    </w:p>
-    <w:p>
-      <w:pPr>
-        <w:pStyle w:val="CustomSubTitle"/>
-        <w:numPr>
-          <w:ilvl w:val="0"/>
-          <w:numId w:val="51"/>
-        </w:numPr>
-        <w:outlineLvl w:val="2"/>
-      </w:pPr>
-      <w:bookmarkStart w:id="41" w:name="_Toc87793920"/>
-      <w:r>
-        <w:t>Quality Control</w:t>
-      </w:r>
-      <w:bookmarkEnd w:id="41"/>
-    </w:p>
-    <w:p>
-      <w:pPr>
-        <w:pStyle w:val="CustomContent"/>
-        <w:ind w:left="1080"/>
-      </w:pPr>
-      <w:r>
-        <w:lastRenderedPageBreak/>
-        <w:t>Setelah selesai menginstall Postman, perlu dilakukan pengecekan apakah fitur-fitur yang dibutuhkan pada aplikasi tersebut dapat berjalan dengan baik. Apabila ada yang belum lengkap atau corrupt dapat dilakukan instalasi ulang.</w:t>
-      </w:r>
-    </w:p>
-    <w:p>
-      <w:pPr>
-        <w:pStyle w:val="CustomContent"/>
-        <w:numPr>
-          <w:ilvl w:val="0"/>
-          <w:numId w:val="68"/>
-        </w:numPr>
-      </w:pPr>
-      <w:r>
-        <w:t>Klik ikon plus untuk menambahkan bagian kerja baru</w:t>
-      </w:r>
-    </w:p>
-    <w:p>
-      <w:pPr>
-        <w:pStyle w:val="CustomContent"/>
-        <w:ind w:left="1440" w:firstLine="0"/>
-      </w:pPr>
-    </w:p>
-    <w:p>
-      <w:pPr>
-        <w:pStyle w:val="CustomContent"/>
-        <w:ind w:left="1440" w:firstLine="0"/>
-      </w:pPr>
-      <w:r>
-        <w:t>Gambar 3.24 Buat Tab Postman</w:t>
-      </w:r>
-    </w:p>
-    <w:p>
-      <w:pPr>
-        <w:pStyle w:val="CustomContent"/>
-        <w:numPr>
-          <w:ilvl w:val="0"/>
-          <w:numId w:val="68"/>
-        </w:numPr>
-      </w:pPr>
-      <w:r>
-        <w:t>Kemudian Masukkan API yang aka di test. Kali ini saya akan menggunakan request GET dan API Dummy dari jsonplaceholder.typicode.com. Untuk menjalankan API klik tombol Send</w:t>
+        <w:t>jsonplaceholder.typicode.com. Untuk menjalankan API klik tombol Send</w:t>
       </w:r>
     </w:p>
     <w:p>
@@ -21654,9 +21727,9 @@
     </w:p>
     <w:tbl>
       <w:tblPr>
-        <w:tblStyle w:val="GridTable4-Accent2"/>
+        <w:tblStyle w:val="TableGrid"/>
         <w:tblW w:w="0" w:type="auto"/>
-        <w:tblInd w:w="704" w:type="dxa"/>
+        <w:tblInd w:w="607" w:type="dxa"/>
         <w:tblLook w:val="04A0" w:firstRow="1" w:lastRow="0" w:firstColumn="1" w:lastColumn="0" w:noHBand="0" w:noVBand="1"/>
       </w:tblPr>
       <w:tblGrid>
@@ -21665,20 +21738,28 @@
         <w:gridCol w:w="2406"/>
       </w:tblGrid>
       <w:tr>
-        <w:trPr>
-          <w:cnfStyle w:val="100000000000" w:firstRow="1" w:lastRow="0" w:firstColumn="0" w:lastColumn="0" w:oddVBand="0" w:evenVBand="0" w:oddHBand="0" w:evenHBand="0" w:firstRowFirstColumn="0" w:firstRowLastColumn="0" w:lastRowFirstColumn="0" w:lastRowLastColumn="0"/>
-        </w:trPr>
         <w:tc>
           <w:tcPr>
-            <w:cnfStyle w:val="001000000000" w:firstRow="0" w:lastRow="0" w:firstColumn="1" w:lastColumn="0" w:oddVBand="0" w:evenVBand="0" w:oddHBand="0" w:evenHBand="0" w:firstRowFirstColumn="0" w:firstRowLastColumn="0" w:lastRowFirstColumn="0" w:lastRowLastColumn="0"/>
             <w:tcW w:w="2405" w:type="dxa"/>
           </w:tcPr>
           <w:p>
             <w:pPr>
               <w:pStyle w:val="CustomSubTitle"/>
               <w:jc w:val="center"/>
+              <w:rPr>
+                <w:b w:val="0"/>
+                <w:bCs/>
+                <w:sz w:val="22"/>
+                <w:szCs w:val="22"/>
+              </w:rPr>
             </w:pPr>
             <w:r>
+              <w:rPr>
+                <w:b w:val="0"/>
+                <w:bCs/>
+                <w:sz w:val="22"/>
+                <w:szCs w:val="22"/>
+              </w:rPr>
               <w:t>Nama Perusahaan</w:t>
             </w:r>
           </w:p>
@@ -21691,9 +21772,20 @@
             <w:pPr>
               <w:pStyle w:val="CustomSubTitle"/>
               <w:jc w:val="center"/>
-              <w:cnfStyle w:val="100000000000" w:firstRow="1" w:lastRow="0" w:firstColumn="0" w:lastColumn="0" w:oddVBand="0" w:evenVBand="0" w:oddHBand="0" w:evenHBand="0" w:firstRowFirstColumn="0" w:firstRowLastColumn="0" w:lastRowFirstColumn="0" w:lastRowLastColumn="0"/>
+              <w:rPr>
+                <w:b w:val="0"/>
+                <w:bCs/>
+                <w:sz w:val="22"/>
+                <w:szCs w:val="22"/>
+              </w:rPr>
             </w:pPr>
             <w:r>
+              <w:rPr>
+                <w:b w:val="0"/>
+                <w:bCs/>
+                <w:sz w:val="22"/>
+                <w:szCs w:val="22"/>
+              </w:rPr>
               <w:t>Ruang Kerja</w:t>
             </w:r>
           </w:p>
@@ -21706,30 +21798,48 @@
             <w:pPr>
               <w:pStyle w:val="CustomSubTitle"/>
               <w:jc w:val="center"/>
-              <w:cnfStyle w:val="100000000000" w:firstRow="1" w:lastRow="0" w:firstColumn="0" w:lastColumn="0" w:oddVBand="0" w:evenVBand="0" w:oddHBand="0" w:evenHBand="0" w:firstRowFirstColumn="0" w:firstRowLastColumn="0" w:lastRowFirstColumn="0" w:lastRowLastColumn="0"/>
+              <w:rPr>
+                <w:b w:val="0"/>
+                <w:bCs/>
+                <w:sz w:val="22"/>
+                <w:szCs w:val="22"/>
+              </w:rPr>
             </w:pPr>
             <w:r>
+              <w:rPr>
+                <w:b w:val="0"/>
+                <w:bCs/>
+                <w:sz w:val="22"/>
+                <w:szCs w:val="22"/>
+              </w:rPr>
               <w:t>Nama Pekerjaan</w:t>
             </w:r>
           </w:p>
         </w:tc>
       </w:tr>
       <w:tr>
-        <w:trPr>
-          <w:cnfStyle w:val="000000100000" w:firstRow="0" w:lastRow="0" w:firstColumn="0" w:lastColumn="0" w:oddVBand="0" w:evenVBand="0" w:oddHBand="1" w:evenHBand="0" w:firstRowFirstColumn="0" w:firstRowLastColumn="0" w:lastRowFirstColumn="0" w:lastRowLastColumn="0"/>
-        </w:trPr>
         <w:tc>
           <w:tcPr>
-            <w:cnfStyle w:val="001000000000" w:firstRow="0" w:lastRow="0" w:firstColumn="1" w:lastColumn="0" w:oddVBand="0" w:evenVBand="0" w:oddHBand="0" w:evenHBand="0" w:firstRowFirstColumn="0" w:firstRowLastColumn="0" w:lastRowFirstColumn="0" w:lastRowLastColumn="0"/>
             <w:tcW w:w="2405" w:type="dxa"/>
           </w:tcPr>
           <w:p>
             <w:pPr>
               <w:pStyle w:val="CustomSubTitle"/>
               <w:jc w:val="center"/>
+              <w:rPr>
+                <w:b w:val="0"/>
+                <w:bCs/>
+                <w:sz w:val="22"/>
+                <w:szCs w:val="22"/>
+              </w:rPr>
             </w:pPr>
             <w:r>
-              <w:lastRenderedPageBreak/>
+              <w:rPr>
+                <w:b w:val="0"/>
+                <w:bCs/>
+                <w:sz w:val="22"/>
+                <w:szCs w:val="22"/>
+              </w:rPr>
               <w:t>CV Karya Hidup Sentosa</w:t>
             </w:r>
           </w:p>
@@ -21742,9 +21852,20 @@
             <w:pPr>
               <w:pStyle w:val="CustomSubTitle"/>
               <w:jc w:val="center"/>
-              <w:cnfStyle w:val="000000100000" w:firstRow="0" w:lastRow="0" w:firstColumn="0" w:lastColumn="0" w:oddVBand="0" w:evenVBand="0" w:oddHBand="1" w:evenHBand="0" w:firstRowFirstColumn="0" w:firstRowLastColumn="0" w:lastRowFirstColumn="0" w:lastRowLastColumn="0"/>
+              <w:rPr>
+                <w:b w:val="0"/>
+                <w:bCs/>
+                <w:sz w:val="22"/>
+                <w:szCs w:val="22"/>
+              </w:rPr>
             </w:pPr>
             <w:r>
+              <w:rPr>
+                <w:b w:val="0"/>
+                <w:bCs/>
+                <w:sz w:val="22"/>
+                <w:szCs w:val="22"/>
+              </w:rPr>
               <w:t>Ruang ICT</w:t>
             </w:r>
           </w:p>
@@ -21757,9 +21878,20 @@
             <w:pPr>
               <w:pStyle w:val="CustomSubTitle"/>
               <w:jc w:val="center"/>
-              <w:cnfStyle w:val="000000100000" w:firstRow="0" w:lastRow="0" w:firstColumn="0" w:lastColumn="0" w:oddVBand="0" w:evenVBand="0" w:oddHBand="1" w:evenHBand="0" w:firstRowFirstColumn="0" w:firstRowLastColumn="0" w:lastRowFirstColumn="0" w:lastRowLastColumn="0"/>
+              <w:rPr>
+                <w:b w:val="0"/>
+                <w:bCs/>
+                <w:sz w:val="22"/>
+                <w:szCs w:val="22"/>
+              </w:rPr>
             </w:pPr>
             <w:r>
+              <w:rPr>
+                <w:b w:val="0"/>
+                <w:bCs/>
+                <w:sz w:val="22"/>
+                <w:szCs w:val="22"/>
+              </w:rPr>
               <w:t>Instalasi Aplikasi Android Studio</w:t>
             </w:r>
           </w:p>
@@ -21882,15 +22014,16 @@
       </w:pPr>
       <w:bookmarkStart w:id="51" w:name="_Toc87793930"/>
       <w:r>
+        <w:lastRenderedPageBreak/>
         <w:t>Penambahan Fitur Aplikasi</w:t>
       </w:r>
       <w:bookmarkEnd w:id="51"/>
     </w:p>
     <w:tbl>
       <w:tblPr>
-        <w:tblStyle w:val="GridTable4-Accent2"/>
+        <w:tblStyle w:val="TableGrid"/>
         <w:tblW w:w="0" w:type="auto"/>
-        <w:tblInd w:w="704" w:type="dxa"/>
+        <w:tblInd w:w="607" w:type="dxa"/>
         <w:tblLook w:val="04A0" w:firstRow="1" w:lastRow="0" w:firstColumn="1" w:lastColumn="0" w:noHBand="0" w:noVBand="1"/>
       </w:tblPr>
       <w:tblGrid>
@@ -21899,20 +22032,28 @@
         <w:gridCol w:w="2406"/>
       </w:tblGrid>
       <w:tr>
-        <w:trPr>
-          <w:cnfStyle w:val="100000000000" w:firstRow="1" w:lastRow="0" w:firstColumn="0" w:lastColumn="0" w:oddVBand="0" w:evenVBand="0" w:oddHBand="0" w:evenHBand="0" w:firstRowFirstColumn="0" w:firstRowLastColumn="0" w:lastRowFirstColumn="0" w:lastRowLastColumn="0"/>
-        </w:trPr>
         <w:tc>
           <w:tcPr>
-            <w:cnfStyle w:val="001000000000" w:firstRow="0" w:lastRow="0" w:firstColumn="1" w:lastColumn="0" w:oddVBand="0" w:evenVBand="0" w:oddHBand="0" w:evenHBand="0" w:firstRowFirstColumn="0" w:firstRowLastColumn="0" w:lastRowFirstColumn="0" w:lastRowLastColumn="0"/>
             <w:tcW w:w="2405" w:type="dxa"/>
           </w:tcPr>
           <w:p>
             <w:pPr>
               <w:pStyle w:val="CustomSubTitle"/>
               <w:jc w:val="center"/>
+              <w:rPr>
+                <w:b w:val="0"/>
+                <w:bCs/>
+                <w:sz w:val="22"/>
+                <w:szCs w:val="22"/>
+              </w:rPr>
             </w:pPr>
             <w:r>
+              <w:rPr>
+                <w:b w:val="0"/>
+                <w:bCs/>
+                <w:sz w:val="22"/>
+                <w:szCs w:val="22"/>
+              </w:rPr>
               <w:t>Nama Perusahaan</w:t>
             </w:r>
           </w:p>
@@ -21925,9 +22066,20 @@
             <w:pPr>
               <w:pStyle w:val="CustomSubTitle"/>
               <w:jc w:val="center"/>
-              <w:cnfStyle w:val="100000000000" w:firstRow="1" w:lastRow="0" w:firstColumn="0" w:lastColumn="0" w:oddVBand="0" w:evenVBand="0" w:oddHBand="0" w:evenHBand="0" w:firstRowFirstColumn="0" w:firstRowLastColumn="0" w:lastRowFirstColumn="0" w:lastRowLastColumn="0"/>
+              <w:rPr>
+                <w:b w:val="0"/>
+                <w:bCs/>
+                <w:sz w:val="22"/>
+                <w:szCs w:val="22"/>
+              </w:rPr>
             </w:pPr>
             <w:r>
+              <w:rPr>
+                <w:b w:val="0"/>
+                <w:bCs/>
+                <w:sz w:val="22"/>
+                <w:szCs w:val="22"/>
+              </w:rPr>
               <w:t>Ruang Kerja</w:t>
             </w:r>
           </w:p>
@@ -21940,29 +22092,48 @@
             <w:pPr>
               <w:pStyle w:val="CustomSubTitle"/>
               <w:jc w:val="center"/>
-              <w:cnfStyle w:val="100000000000" w:firstRow="1" w:lastRow="0" w:firstColumn="0" w:lastColumn="0" w:oddVBand="0" w:evenVBand="0" w:oddHBand="0" w:evenHBand="0" w:firstRowFirstColumn="0" w:firstRowLastColumn="0" w:lastRowFirstColumn="0" w:lastRowLastColumn="0"/>
+              <w:rPr>
+                <w:b w:val="0"/>
+                <w:bCs/>
+                <w:sz w:val="22"/>
+                <w:szCs w:val="22"/>
+              </w:rPr>
             </w:pPr>
             <w:r>
+              <w:rPr>
+                <w:b w:val="0"/>
+                <w:bCs/>
+                <w:sz w:val="22"/>
+                <w:szCs w:val="22"/>
+              </w:rPr>
               <w:t>Nama Pekerjaan</w:t>
             </w:r>
           </w:p>
         </w:tc>
       </w:tr>
       <w:tr>
-        <w:trPr>
-          <w:cnfStyle w:val="000000100000" w:firstRow="0" w:lastRow="0" w:firstColumn="0" w:lastColumn="0" w:oddVBand="0" w:evenVBand="0" w:oddHBand="1" w:evenHBand="0" w:firstRowFirstColumn="0" w:firstRowLastColumn="0" w:lastRowFirstColumn="0" w:lastRowLastColumn="0"/>
-        </w:trPr>
         <w:tc>
           <w:tcPr>
-            <w:cnfStyle w:val="001000000000" w:firstRow="0" w:lastRow="0" w:firstColumn="1" w:lastColumn="0" w:oddVBand="0" w:evenVBand="0" w:oddHBand="0" w:evenHBand="0" w:firstRowFirstColumn="0" w:firstRowLastColumn="0" w:lastRowFirstColumn="0" w:lastRowLastColumn="0"/>
             <w:tcW w:w="2405" w:type="dxa"/>
           </w:tcPr>
           <w:p>
             <w:pPr>
               <w:pStyle w:val="CustomSubTitle"/>
               <w:jc w:val="center"/>
+              <w:rPr>
+                <w:b w:val="0"/>
+                <w:bCs/>
+                <w:sz w:val="22"/>
+                <w:szCs w:val="22"/>
+              </w:rPr>
             </w:pPr>
             <w:r>
+              <w:rPr>
+                <w:b w:val="0"/>
+                <w:bCs/>
+                <w:sz w:val="22"/>
+                <w:szCs w:val="22"/>
+              </w:rPr>
               <w:t>CV Karya Hidup Sentosa</w:t>
             </w:r>
           </w:p>
@@ -21975,9 +22146,20 @@
             <w:pPr>
               <w:pStyle w:val="CustomSubTitle"/>
               <w:jc w:val="center"/>
-              <w:cnfStyle w:val="000000100000" w:firstRow="0" w:lastRow="0" w:firstColumn="0" w:lastColumn="0" w:oddVBand="0" w:evenVBand="0" w:oddHBand="1" w:evenHBand="0" w:firstRowFirstColumn="0" w:firstRowLastColumn="0" w:lastRowFirstColumn="0" w:lastRowLastColumn="0"/>
+              <w:rPr>
+                <w:b w:val="0"/>
+                <w:bCs/>
+                <w:sz w:val="22"/>
+                <w:szCs w:val="22"/>
+              </w:rPr>
             </w:pPr>
             <w:r>
+              <w:rPr>
+                <w:b w:val="0"/>
+                <w:bCs/>
+                <w:sz w:val="22"/>
+                <w:szCs w:val="22"/>
+              </w:rPr>
               <w:t>Ruang ICT</w:t>
             </w:r>
           </w:p>
@@ -21990,9 +22172,20 @@
             <w:pPr>
               <w:pStyle w:val="CustomSubTitle"/>
               <w:jc w:val="center"/>
-              <w:cnfStyle w:val="000000100000" w:firstRow="0" w:lastRow="0" w:firstColumn="0" w:lastColumn="0" w:oddVBand="0" w:evenVBand="0" w:oddHBand="1" w:evenHBand="0" w:firstRowFirstColumn="0" w:firstRowLastColumn="0" w:lastRowFirstColumn="0" w:lastRowLastColumn="0"/>
+              <w:rPr>
+                <w:b w:val="0"/>
+                <w:bCs/>
+                <w:sz w:val="22"/>
+                <w:szCs w:val="22"/>
+              </w:rPr>
             </w:pPr>
             <w:r>
+              <w:rPr>
+                <w:b w:val="0"/>
+                <w:bCs/>
+                <w:sz w:val="22"/>
+                <w:szCs w:val="22"/>
+              </w:rPr>
               <w:t>Menambah Fitur Aplikasi</w:t>
             </w:r>
           </w:p>
@@ -22118,240 +22311,6 @@
         <w:t>Penambahan Fitur Aplikasi</w:t>
       </w:r>
       <w:bookmarkEnd w:id="59"/>
-    </w:p>
-    <w:tbl>
-      <w:tblPr>
-        <w:tblStyle w:val="GridTable4-Accent2"/>
-        <w:tblW w:w="0" w:type="auto"/>
-        <w:tblInd w:w="704" w:type="dxa"/>
-        <w:tblLook w:val="04A0" w:firstRow="1" w:lastRow="0" w:firstColumn="1" w:lastColumn="0" w:noHBand="0" w:noVBand="1"/>
-      </w:tblPr>
-      <w:tblGrid>
-        <w:gridCol w:w="2405"/>
-        <w:gridCol w:w="2406"/>
-        <w:gridCol w:w="2406"/>
-      </w:tblGrid>
-      <w:tr>
-        <w:trPr>
-          <w:cnfStyle w:val="100000000000" w:firstRow="1" w:lastRow="0" w:firstColumn="0" w:lastColumn="0" w:oddVBand="0" w:evenVBand="0" w:oddHBand="0" w:evenHBand="0" w:firstRowFirstColumn="0" w:firstRowLastColumn="0" w:lastRowFirstColumn="0" w:lastRowLastColumn="0"/>
-        </w:trPr>
-        <w:tc>
-          <w:tcPr>
-            <w:cnfStyle w:val="001000000000" w:firstRow="0" w:lastRow="0" w:firstColumn="1" w:lastColumn="0" w:oddVBand="0" w:evenVBand="0" w:oddHBand="0" w:evenHBand="0" w:firstRowFirstColumn="0" w:firstRowLastColumn="0" w:lastRowFirstColumn="0" w:lastRowLastColumn="0"/>
-            <w:tcW w:w="2405" w:type="dxa"/>
-          </w:tcPr>
-          <w:p>
-            <w:pPr>
-              <w:pStyle w:val="CustomSubTitle"/>
-              <w:jc w:val="center"/>
-            </w:pPr>
-            <w:r>
-              <w:t>Nama Perusahaan</w:t>
-            </w:r>
-          </w:p>
-        </w:tc>
-        <w:tc>
-          <w:tcPr>
-            <w:tcW w:w="2406" w:type="dxa"/>
-          </w:tcPr>
-          <w:p>
-            <w:pPr>
-              <w:pStyle w:val="CustomSubTitle"/>
-              <w:jc w:val="center"/>
-              <w:cnfStyle w:val="100000000000" w:firstRow="1" w:lastRow="0" w:firstColumn="0" w:lastColumn="0" w:oddVBand="0" w:evenVBand="0" w:oddHBand="0" w:evenHBand="0" w:firstRowFirstColumn="0" w:firstRowLastColumn="0" w:lastRowFirstColumn="0" w:lastRowLastColumn="0"/>
-            </w:pPr>
-            <w:r>
-              <w:t>Ruang Kerja</w:t>
-            </w:r>
-          </w:p>
-        </w:tc>
-        <w:tc>
-          <w:tcPr>
-            <w:tcW w:w="2406" w:type="dxa"/>
-          </w:tcPr>
-          <w:p>
-            <w:pPr>
-              <w:pStyle w:val="CustomSubTitle"/>
-              <w:jc w:val="center"/>
-              <w:cnfStyle w:val="100000000000" w:firstRow="1" w:lastRow="0" w:firstColumn="0" w:lastColumn="0" w:oddVBand="0" w:evenVBand="0" w:oddHBand="0" w:evenHBand="0" w:firstRowFirstColumn="0" w:firstRowLastColumn="0" w:lastRowFirstColumn="0" w:lastRowLastColumn="0"/>
-            </w:pPr>
-            <w:r>
-              <w:t>Nama Pekerjaan</w:t>
-            </w:r>
-          </w:p>
-        </w:tc>
-      </w:tr>
-      <w:tr>
-        <w:trPr>
-          <w:cnfStyle w:val="000000100000" w:firstRow="0" w:lastRow="0" w:firstColumn="0" w:lastColumn="0" w:oddVBand="0" w:evenVBand="0" w:oddHBand="1" w:evenHBand="0" w:firstRowFirstColumn="0" w:firstRowLastColumn="0" w:lastRowFirstColumn="0" w:lastRowLastColumn="0"/>
-        </w:trPr>
-        <w:tc>
-          <w:tcPr>
-            <w:cnfStyle w:val="001000000000" w:firstRow="0" w:lastRow="0" w:firstColumn="1" w:lastColumn="0" w:oddVBand="0" w:evenVBand="0" w:oddHBand="0" w:evenHBand="0" w:firstRowFirstColumn="0" w:firstRowLastColumn="0" w:lastRowFirstColumn="0" w:lastRowLastColumn="0"/>
-            <w:tcW w:w="2405" w:type="dxa"/>
-          </w:tcPr>
-          <w:p>
-            <w:pPr>
-              <w:pStyle w:val="CustomSubTitle"/>
-              <w:jc w:val="center"/>
-            </w:pPr>
-            <w:r>
-              <w:lastRenderedPageBreak/>
-              <w:t>CV Karya Hidup Sentosa</w:t>
-            </w:r>
-          </w:p>
-        </w:tc>
-        <w:tc>
-          <w:tcPr>
-            <w:tcW w:w="2406" w:type="dxa"/>
-          </w:tcPr>
-          <w:p>
-            <w:pPr>
-              <w:pStyle w:val="CustomSubTitle"/>
-              <w:jc w:val="center"/>
-              <w:cnfStyle w:val="000000100000" w:firstRow="0" w:lastRow="0" w:firstColumn="0" w:lastColumn="0" w:oddVBand="0" w:evenVBand="0" w:oddHBand="1" w:evenHBand="0" w:firstRowFirstColumn="0" w:firstRowLastColumn="0" w:lastRowFirstColumn="0" w:lastRowLastColumn="0"/>
-            </w:pPr>
-            <w:r>
-              <w:t>Ruang ICT</w:t>
-            </w:r>
-          </w:p>
-        </w:tc>
-        <w:tc>
-          <w:tcPr>
-            <w:tcW w:w="2406" w:type="dxa"/>
-          </w:tcPr>
-          <w:p>
-            <w:pPr>
-              <w:pStyle w:val="CustomSubTitle"/>
-              <w:jc w:val="center"/>
-              <w:cnfStyle w:val="000000100000" w:firstRow="0" w:lastRow="0" w:firstColumn="0" w:lastColumn="0" w:oddVBand="0" w:evenVBand="0" w:oddHBand="1" w:evenHBand="0" w:firstRowFirstColumn="0" w:firstRowLastColumn="0" w:lastRowFirstColumn="0" w:lastRowLastColumn="0"/>
-            </w:pPr>
-            <w:r>
-              <w:t>Menambah Fitur Aplikasi</w:t>
-            </w:r>
-          </w:p>
-        </w:tc>
-      </w:tr>
-    </w:tbl>
-    <w:p>
-      <w:pPr>
-        <w:pStyle w:val="CustomSubTitle"/>
-        <w:numPr>
-          <w:ilvl w:val="0"/>
-          <w:numId w:val="54"/>
-        </w:numPr>
-        <w:outlineLvl w:val="2"/>
-      </w:pPr>
-      <w:bookmarkStart w:id="60" w:name="_Toc87793939"/>
-      <w:r>
-        <w:t>Penjelasan Pekerjaan</w:t>
-      </w:r>
-      <w:bookmarkEnd w:id="60"/>
-    </w:p>
-    <w:p>
-      <w:pPr>
-        <w:pStyle w:val="CustomSubTitle"/>
-        <w:numPr>
-          <w:ilvl w:val="0"/>
-          <w:numId w:val="54"/>
-        </w:numPr>
-        <w:outlineLvl w:val="2"/>
-      </w:pPr>
-      <w:bookmarkStart w:id="61" w:name="_Toc87793940"/>
-      <w:r>
-        <w:t>Alat dan Bahan</w:t>
-      </w:r>
-      <w:bookmarkEnd w:id="61"/>
-    </w:p>
-    <w:p>
-      <w:pPr>
-        <w:pStyle w:val="CustomSubTitle"/>
-        <w:numPr>
-          <w:ilvl w:val="0"/>
-          <w:numId w:val="54"/>
-        </w:numPr>
-        <w:outlineLvl w:val="2"/>
-      </w:pPr>
-      <w:bookmarkStart w:id="62" w:name="_Toc87793941"/>
-      <w:r>
-        <w:t>Keselamatan Kerja</w:t>
-      </w:r>
-      <w:bookmarkEnd w:id="62"/>
-    </w:p>
-    <w:p>
-      <w:pPr>
-        <w:pStyle w:val="CustomSubTitle"/>
-        <w:numPr>
-          <w:ilvl w:val="0"/>
-          <w:numId w:val="54"/>
-        </w:numPr>
-        <w:outlineLvl w:val="2"/>
-      </w:pPr>
-      <w:bookmarkStart w:id="63" w:name="_Toc87793942"/>
-      <w:r>
-        <w:t>Gambar Kerja</w:t>
-      </w:r>
-      <w:bookmarkEnd w:id="63"/>
-    </w:p>
-    <w:p>
-      <w:pPr>
-        <w:pStyle w:val="CustomSubTitle"/>
-        <w:numPr>
-          <w:ilvl w:val="0"/>
-          <w:numId w:val="54"/>
-        </w:numPr>
-        <w:outlineLvl w:val="2"/>
-      </w:pPr>
-      <w:bookmarkStart w:id="64" w:name="_Toc87793943"/>
-      <w:r>
-        <w:t>Analisa dan Langkah Kerja</w:t>
-      </w:r>
-      <w:bookmarkEnd w:id="64"/>
-    </w:p>
-    <w:p>
-      <w:pPr>
-        <w:pStyle w:val="CustomSubTitle"/>
-        <w:numPr>
-          <w:ilvl w:val="0"/>
-          <w:numId w:val="54"/>
-        </w:numPr>
-        <w:outlineLvl w:val="2"/>
-      </w:pPr>
-      <w:bookmarkStart w:id="65" w:name="_Toc87793944"/>
-      <w:r>
-        <w:t>Quality Control</w:t>
-      </w:r>
-      <w:bookmarkEnd w:id="65"/>
-    </w:p>
-    <w:p>
-      <w:pPr>
-        <w:pStyle w:val="CustomSubTitle"/>
-        <w:numPr>
-          <w:ilvl w:val="0"/>
-          <w:numId w:val="54"/>
-        </w:numPr>
-        <w:outlineLvl w:val="2"/>
-      </w:pPr>
-      <w:bookmarkStart w:id="66" w:name="_Toc87793945"/>
-      <w:r>
-        <w:t>Kesimpulan</w:t>
-      </w:r>
-      <w:bookmarkEnd w:id="66"/>
-    </w:p>
-    <w:p>
-      <w:pPr>
-        <w:pStyle w:val="CustomSubTitle"/>
-        <w:numPr>
-          <w:ilvl w:val="0"/>
-          <w:numId w:val="48"/>
-        </w:numPr>
-        <w:outlineLvl w:val="1"/>
-      </w:pPr>
-      <w:bookmarkStart w:id="67" w:name="_Toc87793946"/>
-      <w:r>
-        <w:t>Developing Aplikasi Audit &amp; Verification</w:t>
-      </w:r>
-      <w:bookmarkEnd w:id="67"/>
     </w:p>
     <w:tbl>
       <w:tblPr>
@@ -22520,7 +22479,7 @@
                 <w:sz w:val="22"/>
                 <w:szCs w:val="22"/>
               </w:rPr>
-              <w:t>Pembuatan Aplikasi Android</w:t>
+              <w:t>Menambah Fitur Aplikasi</w:t>
             </w:r>
           </w:p>
         </w:tc>
@@ -22531,558 +22490,126 @@
         <w:pStyle w:val="CustomSubTitle"/>
         <w:numPr>
           <w:ilvl w:val="0"/>
-          <w:numId w:val="55"/>
+          <w:numId w:val="54"/>
         </w:numPr>
         <w:outlineLvl w:val="2"/>
       </w:pPr>
-      <w:bookmarkStart w:id="68" w:name="_Toc87793947"/>
+      <w:bookmarkStart w:id="60" w:name="_Toc87793939"/>
       <w:r>
         <w:t>Penjelasan Pekerjaan</w:t>
       </w:r>
-      <w:bookmarkEnd w:id="68"/>
+      <w:bookmarkEnd w:id="60"/>
     </w:p>
     <w:p>
       <w:pPr>
         <w:pStyle w:val="CustomSubTitle"/>
-        <w:spacing w:line="360" w:lineRule="auto"/>
-        <w:ind w:left="1080" w:firstLine="720"/>
-        <w:jc w:val="both"/>
+        <w:numPr>
+          <w:ilvl w:val="0"/>
+          <w:numId w:val="54"/>
+        </w:numPr>
         <w:outlineLvl w:val="2"/>
-        <w:rPr>
-          <w:b w:val="0"/>
-          <w:bCs/>
-          <w:sz w:val="22"/>
-          <w:szCs w:val="22"/>
-        </w:rPr>
-      </w:pPr>
-      <w:r>
-        <w:rPr>
-          <w:b w:val="0"/>
-          <w:bCs/>
-          <w:sz w:val="22"/>
-          <w:szCs w:val="22"/>
-        </w:rPr>
-        <w:t>Dalam project ini, saya diminta membuat sebuah aplikasi untuk melakukan audit, verifikasi, follow up, dan monitoring dari sebuah temuan.</w:t>
-      </w:r>
+      </w:pPr>
+      <w:bookmarkStart w:id="61" w:name="_Toc87793940"/>
+      <w:r>
+        <w:t>Alat dan Bahan</w:t>
+      </w:r>
+      <w:bookmarkEnd w:id="61"/>
     </w:p>
     <w:p>
       <w:pPr>
         <w:pStyle w:val="CustomSubTitle"/>
         <w:numPr>
           <w:ilvl w:val="0"/>
-          <w:numId w:val="55"/>
+          <w:numId w:val="54"/>
         </w:numPr>
         <w:outlineLvl w:val="2"/>
       </w:pPr>
-      <w:bookmarkStart w:id="69" w:name="_Toc87793948"/>
-      <w:r>
-        <w:t>Alat dan Bahan</w:t>
-      </w:r>
-      <w:bookmarkEnd w:id="69"/>
+      <w:bookmarkStart w:id="62" w:name="_Toc87793941"/>
+      <w:r>
+        <w:t>Keselamatan Kerja</w:t>
+      </w:r>
+      <w:bookmarkEnd w:id="62"/>
     </w:p>
     <w:p>
       <w:pPr>
         <w:pStyle w:val="CustomSubTitle"/>
         <w:numPr>
           <w:ilvl w:val="0"/>
-          <w:numId w:val="71"/>
+          <w:numId w:val="54"/>
         </w:numPr>
         <w:outlineLvl w:val="2"/>
-        <w:rPr>
-          <w:b w:val="0"/>
-          <w:bCs/>
-          <w:sz w:val="22"/>
-          <w:szCs w:val="22"/>
-        </w:rPr>
-      </w:pPr>
-      <w:r>
-        <w:rPr>
-          <w:b w:val="0"/>
-          <w:bCs/>
-          <w:sz w:val="22"/>
-          <w:szCs w:val="22"/>
-        </w:rPr>
-        <w:t>PC</w:t>
-      </w:r>
+      </w:pPr>
+      <w:bookmarkStart w:id="63" w:name="_Toc87793942"/>
+      <w:r>
+        <w:t>Gambar Kerja</w:t>
+      </w:r>
+      <w:bookmarkEnd w:id="63"/>
     </w:p>
     <w:p>
       <w:pPr>
         <w:pStyle w:val="CustomSubTitle"/>
         <w:numPr>
           <w:ilvl w:val="0"/>
-          <w:numId w:val="71"/>
+          <w:numId w:val="54"/>
         </w:numPr>
         <w:outlineLvl w:val="2"/>
-        <w:rPr>
-          <w:b w:val="0"/>
-          <w:bCs/>
-          <w:sz w:val="22"/>
-          <w:szCs w:val="22"/>
-        </w:rPr>
-      </w:pPr>
-      <w:r>
-        <w:rPr>
-          <w:b w:val="0"/>
-          <w:bCs/>
-          <w:sz w:val="22"/>
-          <w:szCs w:val="22"/>
-        </w:rPr>
-        <w:t>Android Studio</w:t>
-      </w:r>
+      </w:pPr>
+      <w:bookmarkStart w:id="64" w:name="_Toc87793943"/>
+      <w:r>
+        <w:t>Analisa dan Langkah Kerja</w:t>
+      </w:r>
+      <w:bookmarkEnd w:id="64"/>
     </w:p>
     <w:p>
       <w:pPr>
         <w:pStyle w:val="CustomSubTitle"/>
         <w:numPr>
           <w:ilvl w:val="0"/>
-          <w:numId w:val="71"/>
+          <w:numId w:val="54"/>
         </w:numPr>
         <w:outlineLvl w:val="2"/>
-        <w:rPr>
-          <w:b w:val="0"/>
-          <w:bCs/>
-          <w:sz w:val="22"/>
-          <w:szCs w:val="22"/>
-        </w:rPr>
-      </w:pPr>
-      <w:r>
-        <w:rPr>
-          <w:b w:val="0"/>
-          <w:bCs/>
-          <w:sz w:val="22"/>
-          <w:szCs w:val="22"/>
-        </w:rPr>
-        <w:t>Visual Studio Code</w:t>
-      </w:r>
+      </w:pPr>
+      <w:bookmarkStart w:id="65" w:name="_Toc87793944"/>
+      <w:r>
+        <w:t>Quality Control</w:t>
+      </w:r>
+      <w:bookmarkEnd w:id="65"/>
     </w:p>
     <w:p>
       <w:pPr>
         <w:pStyle w:val="CustomSubTitle"/>
         <w:numPr>
           <w:ilvl w:val="0"/>
-          <w:numId w:val="71"/>
+          <w:numId w:val="54"/>
         </w:numPr>
         <w:outlineLvl w:val="2"/>
-        <w:rPr>
-          <w:b w:val="0"/>
-          <w:bCs/>
-          <w:sz w:val="22"/>
-          <w:szCs w:val="22"/>
-        </w:rPr>
-      </w:pPr>
-      <w:r>
-        <w:rPr>
-          <w:b w:val="0"/>
-          <w:bCs/>
-          <w:sz w:val="22"/>
-          <w:szCs w:val="22"/>
-        </w:rPr>
-        <w:t>Insomnia</w:t>
-      </w:r>
+      </w:pPr>
+      <w:bookmarkStart w:id="66" w:name="_Toc87793945"/>
+      <w:r>
+        <w:t>Kesimpulan</w:t>
+      </w:r>
+      <w:bookmarkEnd w:id="66"/>
     </w:p>
     <w:p>
       <w:pPr>
         <w:pStyle w:val="CustomSubTitle"/>
         <w:numPr>
           <w:ilvl w:val="0"/>
-          <w:numId w:val="71"/>
-        </w:numPr>
-        <w:outlineLvl w:val="2"/>
-        <w:rPr>
-          <w:b w:val="0"/>
-          <w:bCs/>
-          <w:sz w:val="22"/>
-          <w:szCs w:val="22"/>
-        </w:rPr>
-      </w:pPr>
-      <w:r>
-        <w:rPr>
-          <w:b w:val="0"/>
-          <w:bCs/>
-          <w:sz w:val="22"/>
-          <w:szCs w:val="22"/>
-        </w:rPr>
-        <w:t>DBeaver</w:t>
-      </w:r>
-    </w:p>
-    <w:p>
-      <w:pPr>
-        <w:pStyle w:val="CustomSubTitle"/>
-        <w:numPr>
-          <w:ilvl w:val="0"/>
-          <w:numId w:val="71"/>
-        </w:numPr>
-        <w:outlineLvl w:val="2"/>
-        <w:rPr>
-          <w:b w:val="0"/>
-          <w:bCs/>
-          <w:sz w:val="22"/>
-          <w:szCs w:val="22"/>
-        </w:rPr>
-      </w:pPr>
-      <w:r>
-        <w:rPr>
-          <w:b w:val="0"/>
-          <w:bCs/>
-          <w:sz w:val="22"/>
-          <w:szCs w:val="22"/>
-        </w:rPr>
-        <w:t>Web Browser</w:t>
-      </w:r>
-    </w:p>
-    <w:p>
-      <w:pPr>
-        <w:pStyle w:val="CustomSubTitle"/>
-        <w:numPr>
-          <w:ilvl w:val="0"/>
-          <w:numId w:val="71"/>
-        </w:numPr>
-        <w:outlineLvl w:val="2"/>
-        <w:rPr>
-          <w:b w:val="0"/>
-          <w:bCs/>
-          <w:sz w:val="22"/>
-          <w:szCs w:val="22"/>
-        </w:rPr>
-      </w:pPr>
-      <w:r>
-        <w:rPr>
-          <w:b w:val="0"/>
-          <w:bCs/>
-          <w:sz w:val="22"/>
-          <w:szCs w:val="22"/>
-        </w:rPr>
-        <w:lastRenderedPageBreak/>
-        <w:t>Internet</w:t>
-      </w:r>
-    </w:p>
-    <w:p>
-      <w:pPr>
-        <w:pStyle w:val="CustomSubTitle"/>
-        <w:numPr>
-          <w:ilvl w:val="0"/>
-          <w:numId w:val="55"/>
-        </w:numPr>
-        <w:outlineLvl w:val="2"/>
-      </w:pPr>
-      <w:bookmarkStart w:id="70" w:name="_Toc87793949"/>
-      <w:r>
-        <w:t>Keselamatan Kerja</w:t>
-      </w:r>
-      <w:bookmarkEnd w:id="70"/>
-    </w:p>
-    <w:p>
-      <w:pPr>
-        <w:pStyle w:val="CustomSubTitle"/>
-        <w:numPr>
-          <w:ilvl w:val="0"/>
-          <w:numId w:val="72"/>
-        </w:numPr>
-        <w:outlineLvl w:val="2"/>
-        <w:rPr>
-          <w:b w:val="0"/>
-          <w:bCs/>
-          <w:sz w:val="22"/>
-          <w:szCs w:val="22"/>
-        </w:rPr>
-      </w:pPr>
-      <w:r>
-        <w:rPr>
-          <w:b w:val="0"/>
-          <w:bCs/>
-          <w:sz w:val="22"/>
-          <w:szCs w:val="22"/>
-        </w:rPr>
-        <w:t>Posisi duduk yang baik menghinari sakit pinggang</w:t>
-      </w:r>
-    </w:p>
-    <w:p>
-      <w:pPr>
-        <w:pStyle w:val="CustomSubTitle"/>
-        <w:numPr>
-          <w:ilvl w:val="0"/>
-          <w:numId w:val="72"/>
-        </w:numPr>
-        <w:outlineLvl w:val="2"/>
-        <w:rPr>
-          <w:b w:val="0"/>
-          <w:bCs/>
-          <w:sz w:val="22"/>
-          <w:szCs w:val="22"/>
-        </w:rPr>
-      </w:pPr>
-      <w:r>
-        <w:rPr>
-          <w:b w:val="0"/>
-          <w:bCs/>
-          <w:sz w:val="22"/>
-          <w:szCs w:val="22"/>
-        </w:rPr>
-        <w:t>Posisi Layar Monitor</w:t>
-      </w:r>
-    </w:p>
-    <w:p>
-      <w:pPr>
-        <w:pStyle w:val="CustomSubTitle"/>
-        <w:numPr>
-          <w:ilvl w:val="0"/>
-          <w:numId w:val="55"/>
-        </w:numPr>
-        <w:outlineLvl w:val="2"/>
-      </w:pPr>
-      <w:bookmarkStart w:id="71" w:name="_Toc87793950"/>
-      <w:r>
-        <w:t>Gambar Kerja</w:t>
-      </w:r>
-      <w:bookmarkEnd w:id="71"/>
-    </w:p>
-    <w:p>
-      <w:pPr>
-        <w:pStyle w:val="CustomSubTitle"/>
-        <w:ind w:left="1080"/>
-        <w:outlineLvl w:val="2"/>
-        <w:rPr>
-          <w:b w:val="0"/>
-          <w:bCs/>
-          <w:sz w:val="22"/>
-          <w:szCs w:val="22"/>
-        </w:rPr>
-      </w:pPr>
-    </w:p>
-    <w:p>
-      <w:pPr>
-        <w:pStyle w:val="CustomSubTitle"/>
-        <w:numPr>
-          <w:ilvl w:val="0"/>
-          <w:numId w:val="55"/>
-        </w:numPr>
-        <w:outlineLvl w:val="2"/>
-      </w:pPr>
-      <w:bookmarkStart w:id="72" w:name="_Toc87793951"/>
-      <w:r>
-        <w:t>Analisa dan Langkah Kerja</w:t>
-      </w:r>
-      <w:bookmarkEnd w:id="72"/>
-    </w:p>
-    <w:p>
-      <w:pPr>
-        <w:pStyle w:val="CustomSubTitle"/>
-        <w:numPr>
-          <w:ilvl w:val="0"/>
-          <w:numId w:val="70"/>
-        </w:numPr>
-        <w:outlineLvl w:val="2"/>
-        <w:rPr>
-          <w:b w:val="0"/>
-          <w:bCs/>
-          <w:sz w:val="22"/>
-          <w:szCs w:val="22"/>
-        </w:rPr>
-      </w:pPr>
-      <w:r>
-        <w:rPr>
-          <w:b w:val="0"/>
-          <w:bCs/>
-          <w:sz w:val="22"/>
-          <w:szCs w:val="22"/>
-        </w:rPr>
-        <w:t>Desain Database</w:t>
-      </w:r>
-    </w:p>
-    <w:p>
-      <w:pPr>
-        <w:pStyle w:val="CustomSubTitle"/>
-        <w:numPr>
-          <w:ilvl w:val="0"/>
-          <w:numId w:val="70"/>
-        </w:numPr>
-        <w:outlineLvl w:val="2"/>
-        <w:rPr>
-          <w:b w:val="0"/>
-          <w:bCs/>
-          <w:sz w:val="22"/>
-          <w:szCs w:val="22"/>
-        </w:rPr>
-      </w:pPr>
-      <w:r>
-        <w:rPr>
-          <w:b w:val="0"/>
-          <w:bCs/>
-          <w:sz w:val="22"/>
-          <w:szCs w:val="22"/>
-        </w:rPr>
-        <w:t>Desain RestAPI Service</w:t>
-      </w:r>
-    </w:p>
-    <w:p>
-      <w:pPr>
-        <w:pStyle w:val="CustomSubTitle"/>
-        <w:numPr>
-          <w:ilvl w:val="0"/>
-          <w:numId w:val="70"/>
-        </w:numPr>
-        <w:outlineLvl w:val="2"/>
-        <w:rPr>
-          <w:b w:val="0"/>
-          <w:bCs/>
-          <w:sz w:val="22"/>
-          <w:szCs w:val="22"/>
-        </w:rPr>
-      </w:pPr>
-      <w:r>
-        <w:rPr>
-          <w:b w:val="0"/>
-          <w:bCs/>
-          <w:sz w:val="22"/>
-          <w:szCs w:val="22"/>
-        </w:rPr>
-        <w:t>Membuat database dengan dbms Postgresql</w:t>
-      </w:r>
-    </w:p>
-    <w:p>
-      <w:pPr>
-        <w:pStyle w:val="CustomSubTitle"/>
-        <w:numPr>
-          <w:ilvl w:val="0"/>
-          <w:numId w:val="70"/>
-        </w:numPr>
-        <w:outlineLvl w:val="2"/>
-        <w:rPr>
-          <w:b w:val="0"/>
-          <w:bCs/>
-          <w:sz w:val="22"/>
-          <w:szCs w:val="22"/>
-        </w:rPr>
-      </w:pPr>
-      <w:r>
-        <w:rPr>
-          <w:b w:val="0"/>
-          <w:bCs/>
-          <w:sz w:val="22"/>
-          <w:szCs w:val="22"/>
-        </w:rPr>
-        <w:t>Membuat rest api dengan php</w:t>
-      </w:r>
-    </w:p>
-    <w:p>
-      <w:pPr>
-        <w:pStyle w:val="CustomSubTitle"/>
-        <w:numPr>
-          <w:ilvl w:val="0"/>
-          <w:numId w:val="70"/>
-        </w:numPr>
-        <w:outlineLvl w:val="2"/>
-        <w:rPr>
-          <w:b w:val="0"/>
-          <w:bCs/>
-          <w:sz w:val="22"/>
-          <w:szCs w:val="22"/>
-        </w:rPr>
-      </w:pPr>
-      <w:r>
-        <w:rPr>
-          <w:b w:val="0"/>
-          <w:bCs/>
-          <w:sz w:val="22"/>
-          <w:szCs w:val="22"/>
-        </w:rPr>
-        <w:t>Membuat Aplikasi android</w:t>
-      </w:r>
-    </w:p>
-    <w:p>
-      <w:pPr>
-        <w:pStyle w:val="CustomSubTitle"/>
-        <w:numPr>
-          <w:ilvl w:val="0"/>
-          <w:numId w:val="55"/>
-        </w:numPr>
-        <w:outlineLvl w:val="2"/>
-      </w:pPr>
-      <w:bookmarkStart w:id="73" w:name="_Toc87793952"/>
-      <w:r>
-        <w:t>Quality Control</w:t>
-      </w:r>
-      <w:bookmarkEnd w:id="73"/>
-    </w:p>
-    <w:p>
-      <w:pPr>
-        <w:pStyle w:val="CustomSubTitle"/>
-        <w:ind w:left="1080"/>
-        <w:outlineLvl w:val="2"/>
-        <w:rPr>
-          <w:b w:val="0"/>
-          <w:bCs/>
-          <w:sz w:val="22"/>
-          <w:szCs w:val="22"/>
-        </w:rPr>
-      </w:pPr>
-      <w:r>
-        <w:rPr>
-          <w:b w:val="0"/>
-          <w:bCs/>
-          <w:sz w:val="22"/>
-          <w:szCs w:val="22"/>
-        </w:rPr>
-        <w:t>What ?</w:t>
-      </w:r>
-    </w:p>
-    <w:p>
-      <w:pPr>
-        <w:pStyle w:val="CustomSubTitle"/>
-        <w:numPr>
-          <w:ilvl w:val="0"/>
-          <w:numId w:val="55"/>
-        </w:numPr>
-        <w:outlineLvl w:val="2"/>
-      </w:pPr>
-      <w:bookmarkStart w:id="74" w:name="_Toc87793953"/>
-      <w:r>
-        <w:t>Kesimpulan</w:t>
-      </w:r>
-      <w:bookmarkEnd w:id="74"/>
-    </w:p>
-    <w:p>
-      <w:pPr>
-        <w:pStyle w:val="CustomSubTitle"/>
-        <w:ind w:left="1080"/>
-        <w:outlineLvl w:val="2"/>
-        <w:rPr>
-          <w:b w:val="0"/>
-          <w:bCs/>
-          <w:sz w:val="22"/>
-          <w:szCs w:val="22"/>
-        </w:rPr>
-      </w:pPr>
-      <w:r>
-        <w:rPr>
-          <w:b w:val="0"/>
-          <w:bCs/>
-          <w:sz w:val="22"/>
-          <w:szCs w:val="22"/>
-        </w:rPr>
-        <w:t>Kesimpulannya adalah….</w:t>
-      </w:r>
-    </w:p>
-    <w:p>
-      <w:pPr>
-        <w:pStyle w:val="CustomSubTitle"/>
-        <w:numPr>
-          <w:ilvl w:val="0"/>
           <w:numId w:val="48"/>
         </w:numPr>
         <w:outlineLvl w:val="1"/>
       </w:pPr>
-      <w:bookmarkStart w:id="75" w:name="_Toc87793954"/>
-      <w:r>
-        <w:t>Pembuatan Kaizen</w:t>
-      </w:r>
-      <w:bookmarkEnd w:id="75"/>
+      <w:bookmarkStart w:id="67" w:name="_Toc87793946"/>
+      <w:r>
+        <w:t>Developing Aplikasi Audit &amp; Verification</w:t>
+      </w:r>
+      <w:bookmarkEnd w:id="67"/>
     </w:p>
     <w:tbl>
       <w:tblPr>
-        <w:tblStyle w:val="GridTable4-Accent2"/>
-        <w:tblW w:w="0" w:type="auto"/>
-        <w:tblInd w:w="704" w:type="dxa"/>
+        <w:tblStyle w:val="TableGrid"/>
+        <w:tblW w:w="7217" w:type="dxa"/>
+        <w:tblInd w:w="607" w:type="dxa"/>
         <w:tblLook w:val="04A0" w:firstRow="1" w:lastRow="0" w:firstColumn="1" w:lastColumn="0" w:noHBand="0" w:noVBand="1"/>
       </w:tblPr>
       <w:tblGrid>
@@ -23091,20 +22618,29 @@
         <w:gridCol w:w="2406"/>
       </w:tblGrid>
       <w:tr>
-        <w:trPr>
-          <w:cnfStyle w:val="100000000000" w:firstRow="1" w:lastRow="0" w:firstColumn="0" w:lastColumn="0" w:oddVBand="0" w:evenVBand="0" w:oddHBand="0" w:evenHBand="0" w:firstRowFirstColumn="0" w:firstRowLastColumn="0" w:lastRowFirstColumn="0" w:lastRowLastColumn="0"/>
-        </w:trPr>
         <w:tc>
           <w:tcPr>
-            <w:cnfStyle w:val="001000000000" w:firstRow="0" w:lastRow="0" w:firstColumn="1" w:lastColumn="0" w:oddVBand="0" w:evenVBand="0" w:oddHBand="0" w:evenHBand="0" w:firstRowFirstColumn="0" w:firstRowLastColumn="0" w:lastRowFirstColumn="0" w:lastRowLastColumn="0"/>
             <w:tcW w:w="2405" w:type="dxa"/>
           </w:tcPr>
           <w:p>
             <w:pPr>
               <w:pStyle w:val="CustomSubTitle"/>
               <w:jc w:val="center"/>
+              <w:rPr>
+                <w:b w:val="0"/>
+                <w:bCs/>
+                <w:sz w:val="22"/>
+                <w:szCs w:val="22"/>
+              </w:rPr>
             </w:pPr>
             <w:r>
+              <w:rPr>
+                <w:b w:val="0"/>
+                <w:bCs/>
+                <w:sz w:val="22"/>
+                <w:szCs w:val="22"/>
+              </w:rPr>
+              <w:lastRenderedPageBreak/>
               <w:t>Nama Perusahaan</w:t>
             </w:r>
           </w:p>
@@ -23117,9 +22653,20 @@
             <w:pPr>
               <w:pStyle w:val="CustomSubTitle"/>
               <w:jc w:val="center"/>
-              <w:cnfStyle w:val="100000000000" w:firstRow="1" w:lastRow="0" w:firstColumn="0" w:lastColumn="0" w:oddVBand="0" w:evenVBand="0" w:oddHBand="0" w:evenHBand="0" w:firstRowFirstColumn="0" w:firstRowLastColumn="0" w:lastRowFirstColumn="0" w:lastRowLastColumn="0"/>
+              <w:rPr>
+                <w:b w:val="0"/>
+                <w:bCs/>
+                <w:sz w:val="22"/>
+                <w:szCs w:val="22"/>
+              </w:rPr>
             </w:pPr>
             <w:r>
+              <w:rPr>
+                <w:b w:val="0"/>
+                <w:bCs/>
+                <w:sz w:val="22"/>
+                <w:szCs w:val="22"/>
+              </w:rPr>
               <w:t>Ruang Kerja</w:t>
             </w:r>
           </w:p>
@@ -23132,29 +22679,48 @@
             <w:pPr>
               <w:pStyle w:val="CustomSubTitle"/>
               <w:jc w:val="center"/>
-              <w:cnfStyle w:val="100000000000" w:firstRow="1" w:lastRow="0" w:firstColumn="0" w:lastColumn="0" w:oddVBand="0" w:evenVBand="0" w:oddHBand="0" w:evenHBand="0" w:firstRowFirstColumn="0" w:firstRowLastColumn="0" w:lastRowFirstColumn="0" w:lastRowLastColumn="0"/>
+              <w:rPr>
+                <w:b w:val="0"/>
+                <w:bCs/>
+                <w:sz w:val="22"/>
+                <w:szCs w:val="22"/>
+              </w:rPr>
             </w:pPr>
             <w:r>
+              <w:rPr>
+                <w:b w:val="0"/>
+                <w:bCs/>
+                <w:sz w:val="22"/>
+                <w:szCs w:val="22"/>
+              </w:rPr>
               <w:t>Nama Pekerjaan</w:t>
             </w:r>
           </w:p>
         </w:tc>
       </w:tr>
       <w:tr>
-        <w:trPr>
-          <w:cnfStyle w:val="000000100000" w:firstRow="0" w:lastRow="0" w:firstColumn="0" w:lastColumn="0" w:oddVBand="0" w:evenVBand="0" w:oddHBand="1" w:evenHBand="0" w:firstRowFirstColumn="0" w:firstRowLastColumn="0" w:lastRowFirstColumn="0" w:lastRowLastColumn="0"/>
-        </w:trPr>
         <w:tc>
           <w:tcPr>
-            <w:cnfStyle w:val="001000000000" w:firstRow="0" w:lastRow="0" w:firstColumn="1" w:lastColumn="0" w:oddVBand="0" w:evenVBand="0" w:oddHBand="0" w:evenHBand="0" w:firstRowFirstColumn="0" w:firstRowLastColumn="0" w:lastRowFirstColumn="0" w:lastRowLastColumn="0"/>
             <w:tcW w:w="2405" w:type="dxa"/>
           </w:tcPr>
           <w:p>
             <w:pPr>
               <w:pStyle w:val="CustomSubTitle"/>
               <w:jc w:val="center"/>
+              <w:rPr>
+                <w:b w:val="0"/>
+                <w:bCs/>
+                <w:sz w:val="22"/>
+                <w:szCs w:val="22"/>
+              </w:rPr>
             </w:pPr>
             <w:r>
+              <w:rPr>
+                <w:b w:val="0"/>
+                <w:bCs/>
+                <w:sz w:val="22"/>
+                <w:szCs w:val="22"/>
+              </w:rPr>
               <w:t>CV Karya Hidup Sentosa</w:t>
             </w:r>
           </w:p>
@@ -23167,9 +22733,20 @@
             <w:pPr>
               <w:pStyle w:val="CustomSubTitle"/>
               <w:jc w:val="center"/>
-              <w:cnfStyle w:val="000000100000" w:firstRow="0" w:lastRow="0" w:firstColumn="0" w:lastColumn="0" w:oddVBand="0" w:evenVBand="0" w:oddHBand="1" w:evenHBand="0" w:firstRowFirstColumn="0" w:firstRowLastColumn="0" w:lastRowFirstColumn="0" w:lastRowLastColumn="0"/>
+              <w:rPr>
+                <w:b w:val="0"/>
+                <w:bCs/>
+                <w:sz w:val="22"/>
+                <w:szCs w:val="22"/>
+              </w:rPr>
             </w:pPr>
             <w:r>
+              <w:rPr>
+                <w:b w:val="0"/>
+                <w:bCs/>
+                <w:sz w:val="22"/>
+                <w:szCs w:val="22"/>
+              </w:rPr>
               <w:t>Ruang ICT</w:t>
             </w:r>
           </w:p>
@@ -23182,9 +22759,745 @@
             <w:pPr>
               <w:pStyle w:val="CustomSubTitle"/>
               <w:jc w:val="center"/>
-              <w:cnfStyle w:val="000000100000" w:firstRow="0" w:lastRow="0" w:firstColumn="0" w:lastColumn="0" w:oddVBand="0" w:evenVBand="0" w:oddHBand="1" w:evenHBand="0" w:firstRowFirstColumn="0" w:firstRowLastColumn="0" w:lastRowFirstColumn="0" w:lastRowLastColumn="0"/>
+              <w:rPr>
+                <w:b w:val="0"/>
+                <w:bCs/>
+                <w:sz w:val="22"/>
+                <w:szCs w:val="22"/>
+              </w:rPr>
             </w:pPr>
             <w:r>
+              <w:rPr>
+                <w:b w:val="0"/>
+                <w:bCs/>
+                <w:sz w:val="22"/>
+                <w:szCs w:val="22"/>
+              </w:rPr>
+              <w:t>Pembuatan Aplikasi Android</w:t>
+            </w:r>
+          </w:p>
+        </w:tc>
+      </w:tr>
+    </w:tbl>
+    <w:p>
+      <w:pPr>
+        <w:pStyle w:val="CustomSubTitle"/>
+        <w:numPr>
+          <w:ilvl w:val="0"/>
+          <w:numId w:val="55"/>
+        </w:numPr>
+        <w:outlineLvl w:val="2"/>
+      </w:pPr>
+      <w:bookmarkStart w:id="68" w:name="_Toc87793947"/>
+      <w:r>
+        <w:t>Penjelasan Pekerjaan</w:t>
+      </w:r>
+      <w:bookmarkEnd w:id="68"/>
+    </w:p>
+    <w:p>
+      <w:pPr>
+        <w:pStyle w:val="CustomSubTitle"/>
+        <w:spacing w:line="360" w:lineRule="auto"/>
+        <w:ind w:left="1080" w:firstLine="720"/>
+        <w:jc w:val="both"/>
+        <w:outlineLvl w:val="2"/>
+        <w:rPr>
+          <w:b w:val="0"/>
+          <w:bCs/>
+          <w:sz w:val="22"/>
+          <w:szCs w:val="22"/>
+        </w:rPr>
+      </w:pPr>
+      <w:r>
+        <w:rPr>
+          <w:b w:val="0"/>
+          <w:bCs/>
+          <w:sz w:val="22"/>
+          <w:szCs w:val="22"/>
+        </w:rPr>
+        <w:t>Dalam project ini, saya diminta membuat sebuah aplikasi untuk melakukan audit, verifikasi, follow up, dan monitoring dari sebuah temuan.</w:t>
+      </w:r>
+    </w:p>
+    <w:p>
+      <w:pPr>
+        <w:pStyle w:val="CustomSubTitle"/>
+        <w:numPr>
+          <w:ilvl w:val="0"/>
+          <w:numId w:val="55"/>
+        </w:numPr>
+        <w:outlineLvl w:val="2"/>
+      </w:pPr>
+      <w:bookmarkStart w:id="69" w:name="_Toc87793948"/>
+      <w:r>
+        <w:t>Alat dan Bahan</w:t>
+      </w:r>
+      <w:bookmarkEnd w:id="69"/>
+    </w:p>
+    <w:p>
+      <w:pPr>
+        <w:pStyle w:val="CustomSubTitle"/>
+        <w:numPr>
+          <w:ilvl w:val="0"/>
+          <w:numId w:val="71"/>
+        </w:numPr>
+        <w:outlineLvl w:val="2"/>
+        <w:rPr>
+          <w:b w:val="0"/>
+          <w:bCs/>
+          <w:sz w:val="22"/>
+          <w:szCs w:val="22"/>
+        </w:rPr>
+      </w:pPr>
+      <w:r>
+        <w:rPr>
+          <w:b w:val="0"/>
+          <w:bCs/>
+          <w:sz w:val="22"/>
+          <w:szCs w:val="22"/>
+        </w:rPr>
+        <w:t>PC</w:t>
+      </w:r>
+    </w:p>
+    <w:p>
+      <w:pPr>
+        <w:pStyle w:val="CustomSubTitle"/>
+        <w:numPr>
+          <w:ilvl w:val="0"/>
+          <w:numId w:val="71"/>
+        </w:numPr>
+        <w:outlineLvl w:val="2"/>
+        <w:rPr>
+          <w:b w:val="0"/>
+          <w:bCs/>
+          <w:sz w:val="22"/>
+          <w:szCs w:val="22"/>
+        </w:rPr>
+      </w:pPr>
+      <w:r>
+        <w:rPr>
+          <w:b w:val="0"/>
+          <w:bCs/>
+          <w:sz w:val="22"/>
+          <w:szCs w:val="22"/>
+        </w:rPr>
+        <w:t>Android Studio</w:t>
+      </w:r>
+    </w:p>
+    <w:p>
+      <w:pPr>
+        <w:pStyle w:val="CustomSubTitle"/>
+        <w:numPr>
+          <w:ilvl w:val="0"/>
+          <w:numId w:val="71"/>
+        </w:numPr>
+        <w:outlineLvl w:val="2"/>
+        <w:rPr>
+          <w:b w:val="0"/>
+          <w:bCs/>
+          <w:sz w:val="22"/>
+          <w:szCs w:val="22"/>
+        </w:rPr>
+      </w:pPr>
+      <w:r>
+        <w:rPr>
+          <w:b w:val="0"/>
+          <w:bCs/>
+          <w:sz w:val="22"/>
+          <w:szCs w:val="22"/>
+        </w:rPr>
+        <w:t>Visual Studio Code</w:t>
+      </w:r>
+    </w:p>
+    <w:p>
+      <w:pPr>
+        <w:pStyle w:val="CustomSubTitle"/>
+        <w:numPr>
+          <w:ilvl w:val="0"/>
+          <w:numId w:val="71"/>
+        </w:numPr>
+        <w:outlineLvl w:val="2"/>
+        <w:rPr>
+          <w:b w:val="0"/>
+          <w:bCs/>
+          <w:sz w:val="22"/>
+          <w:szCs w:val="22"/>
+        </w:rPr>
+      </w:pPr>
+      <w:r>
+        <w:rPr>
+          <w:b w:val="0"/>
+          <w:bCs/>
+          <w:sz w:val="22"/>
+          <w:szCs w:val="22"/>
+        </w:rPr>
+        <w:t>Insomnia</w:t>
+      </w:r>
+    </w:p>
+    <w:p>
+      <w:pPr>
+        <w:pStyle w:val="CustomSubTitle"/>
+        <w:numPr>
+          <w:ilvl w:val="0"/>
+          <w:numId w:val="71"/>
+        </w:numPr>
+        <w:outlineLvl w:val="2"/>
+        <w:rPr>
+          <w:b w:val="0"/>
+          <w:bCs/>
+          <w:sz w:val="22"/>
+          <w:szCs w:val="22"/>
+        </w:rPr>
+      </w:pPr>
+      <w:r>
+        <w:rPr>
+          <w:b w:val="0"/>
+          <w:bCs/>
+          <w:sz w:val="22"/>
+          <w:szCs w:val="22"/>
+        </w:rPr>
+        <w:t>DBeaver</w:t>
+      </w:r>
+    </w:p>
+    <w:p>
+      <w:pPr>
+        <w:pStyle w:val="CustomSubTitle"/>
+        <w:numPr>
+          <w:ilvl w:val="0"/>
+          <w:numId w:val="71"/>
+        </w:numPr>
+        <w:outlineLvl w:val="2"/>
+        <w:rPr>
+          <w:b w:val="0"/>
+          <w:bCs/>
+          <w:sz w:val="22"/>
+          <w:szCs w:val="22"/>
+        </w:rPr>
+      </w:pPr>
+      <w:r>
+        <w:rPr>
+          <w:b w:val="0"/>
+          <w:bCs/>
+          <w:sz w:val="22"/>
+          <w:szCs w:val="22"/>
+        </w:rPr>
+        <w:t>Web Browser</w:t>
+      </w:r>
+    </w:p>
+    <w:p>
+      <w:pPr>
+        <w:pStyle w:val="CustomSubTitle"/>
+        <w:numPr>
+          <w:ilvl w:val="0"/>
+          <w:numId w:val="71"/>
+        </w:numPr>
+        <w:outlineLvl w:val="2"/>
+        <w:rPr>
+          <w:b w:val="0"/>
+          <w:bCs/>
+          <w:sz w:val="22"/>
+          <w:szCs w:val="22"/>
+        </w:rPr>
+      </w:pPr>
+      <w:r>
+        <w:rPr>
+          <w:b w:val="0"/>
+          <w:bCs/>
+          <w:sz w:val="22"/>
+          <w:szCs w:val="22"/>
+        </w:rPr>
+        <w:t>Internet</w:t>
+      </w:r>
+    </w:p>
+    <w:p>
+      <w:pPr>
+        <w:pStyle w:val="CustomSubTitle"/>
+        <w:numPr>
+          <w:ilvl w:val="0"/>
+          <w:numId w:val="55"/>
+        </w:numPr>
+        <w:outlineLvl w:val="2"/>
+      </w:pPr>
+      <w:bookmarkStart w:id="70" w:name="_Toc87793949"/>
+      <w:r>
+        <w:t>Keselamatan Kerja</w:t>
+      </w:r>
+      <w:bookmarkEnd w:id="70"/>
+    </w:p>
+    <w:p>
+      <w:pPr>
+        <w:pStyle w:val="CustomSubTitle"/>
+        <w:numPr>
+          <w:ilvl w:val="0"/>
+          <w:numId w:val="72"/>
+        </w:numPr>
+        <w:outlineLvl w:val="2"/>
+        <w:rPr>
+          <w:b w:val="0"/>
+          <w:bCs/>
+          <w:sz w:val="22"/>
+          <w:szCs w:val="22"/>
+        </w:rPr>
+      </w:pPr>
+      <w:r>
+        <w:rPr>
+          <w:b w:val="0"/>
+          <w:bCs/>
+          <w:sz w:val="22"/>
+          <w:szCs w:val="22"/>
+        </w:rPr>
+        <w:t>Posisi duduk yang baik menghinari sakit pinggang</w:t>
+      </w:r>
+    </w:p>
+    <w:p>
+      <w:pPr>
+        <w:pStyle w:val="CustomSubTitle"/>
+        <w:numPr>
+          <w:ilvl w:val="0"/>
+          <w:numId w:val="72"/>
+        </w:numPr>
+        <w:outlineLvl w:val="2"/>
+        <w:rPr>
+          <w:b w:val="0"/>
+          <w:bCs/>
+          <w:sz w:val="22"/>
+          <w:szCs w:val="22"/>
+        </w:rPr>
+      </w:pPr>
+      <w:r>
+        <w:rPr>
+          <w:b w:val="0"/>
+          <w:bCs/>
+          <w:sz w:val="22"/>
+          <w:szCs w:val="22"/>
+        </w:rPr>
+        <w:t>Posisi Layar Monitor</w:t>
+      </w:r>
+    </w:p>
+    <w:p>
+      <w:pPr>
+        <w:pStyle w:val="CustomSubTitle"/>
+        <w:numPr>
+          <w:ilvl w:val="0"/>
+          <w:numId w:val="55"/>
+        </w:numPr>
+        <w:outlineLvl w:val="2"/>
+      </w:pPr>
+      <w:bookmarkStart w:id="71" w:name="_Toc87793950"/>
+      <w:r>
+        <w:t>Gambar Kerja</w:t>
+      </w:r>
+      <w:bookmarkEnd w:id="71"/>
+    </w:p>
+    <w:p>
+      <w:pPr>
+        <w:pStyle w:val="CustomSubTitle"/>
+        <w:ind w:left="1080"/>
+        <w:outlineLvl w:val="2"/>
+        <w:rPr>
+          <w:b w:val="0"/>
+          <w:bCs/>
+          <w:sz w:val="22"/>
+          <w:szCs w:val="22"/>
+        </w:rPr>
+      </w:pPr>
+    </w:p>
+    <w:p>
+      <w:pPr>
+        <w:pStyle w:val="CustomSubTitle"/>
+        <w:numPr>
+          <w:ilvl w:val="0"/>
+          <w:numId w:val="55"/>
+        </w:numPr>
+        <w:outlineLvl w:val="2"/>
+      </w:pPr>
+      <w:bookmarkStart w:id="72" w:name="_Toc87793951"/>
+      <w:r>
+        <w:t>Analisa dan Langkah Kerja</w:t>
+      </w:r>
+      <w:bookmarkEnd w:id="72"/>
+    </w:p>
+    <w:p>
+      <w:pPr>
+        <w:pStyle w:val="CustomSubTitle"/>
+        <w:numPr>
+          <w:ilvl w:val="0"/>
+          <w:numId w:val="70"/>
+        </w:numPr>
+        <w:outlineLvl w:val="2"/>
+        <w:rPr>
+          <w:b w:val="0"/>
+          <w:bCs/>
+          <w:sz w:val="22"/>
+          <w:szCs w:val="22"/>
+        </w:rPr>
+      </w:pPr>
+      <w:r>
+        <w:rPr>
+          <w:b w:val="0"/>
+          <w:bCs/>
+          <w:sz w:val="22"/>
+          <w:szCs w:val="22"/>
+        </w:rPr>
+        <w:t>Desain Database</w:t>
+      </w:r>
+    </w:p>
+    <w:p>
+      <w:pPr>
+        <w:pStyle w:val="CustomSubTitle"/>
+        <w:numPr>
+          <w:ilvl w:val="0"/>
+          <w:numId w:val="70"/>
+        </w:numPr>
+        <w:outlineLvl w:val="2"/>
+        <w:rPr>
+          <w:b w:val="0"/>
+          <w:bCs/>
+          <w:sz w:val="22"/>
+          <w:szCs w:val="22"/>
+        </w:rPr>
+      </w:pPr>
+      <w:r>
+        <w:rPr>
+          <w:b w:val="0"/>
+          <w:bCs/>
+          <w:sz w:val="22"/>
+          <w:szCs w:val="22"/>
+        </w:rPr>
+        <w:t>Desain RestAPI Service</w:t>
+      </w:r>
+    </w:p>
+    <w:p>
+      <w:pPr>
+        <w:pStyle w:val="CustomSubTitle"/>
+        <w:numPr>
+          <w:ilvl w:val="0"/>
+          <w:numId w:val="70"/>
+        </w:numPr>
+        <w:outlineLvl w:val="2"/>
+        <w:rPr>
+          <w:b w:val="0"/>
+          <w:bCs/>
+          <w:sz w:val="22"/>
+          <w:szCs w:val="22"/>
+        </w:rPr>
+      </w:pPr>
+      <w:r>
+        <w:rPr>
+          <w:b w:val="0"/>
+          <w:bCs/>
+          <w:sz w:val="22"/>
+          <w:szCs w:val="22"/>
+        </w:rPr>
+        <w:t>Membuat database dengan dbms Postgresql</w:t>
+      </w:r>
+    </w:p>
+    <w:p>
+      <w:pPr>
+        <w:pStyle w:val="CustomSubTitle"/>
+        <w:numPr>
+          <w:ilvl w:val="0"/>
+          <w:numId w:val="70"/>
+        </w:numPr>
+        <w:outlineLvl w:val="2"/>
+        <w:rPr>
+          <w:b w:val="0"/>
+          <w:bCs/>
+          <w:sz w:val="22"/>
+          <w:szCs w:val="22"/>
+        </w:rPr>
+      </w:pPr>
+      <w:r>
+        <w:rPr>
+          <w:b w:val="0"/>
+          <w:bCs/>
+          <w:sz w:val="22"/>
+          <w:szCs w:val="22"/>
+        </w:rPr>
+        <w:t>Membuat rest api dengan php</w:t>
+      </w:r>
+    </w:p>
+    <w:p>
+      <w:pPr>
+        <w:pStyle w:val="CustomSubTitle"/>
+        <w:numPr>
+          <w:ilvl w:val="0"/>
+          <w:numId w:val="70"/>
+        </w:numPr>
+        <w:outlineLvl w:val="2"/>
+        <w:rPr>
+          <w:b w:val="0"/>
+          <w:bCs/>
+          <w:sz w:val="22"/>
+          <w:szCs w:val="22"/>
+        </w:rPr>
+      </w:pPr>
+      <w:r>
+        <w:rPr>
+          <w:b w:val="0"/>
+          <w:bCs/>
+          <w:sz w:val="22"/>
+          <w:szCs w:val="22"/>
+        </w:rPr>
+        <w:lastRenderedPageBreak/>
+        <w:t>Membuat Aplikasi android</w:t>
+      </w:r>
+    </w:p>
+    <w:p>
+      <w:pPr>
+        <w:pStyle w:val="CustomSubTitle"/>
+        <w:numPr>
+          <w:ilvl w:val="0"/>
+          <w:numId w:val="55"/>
+        </w:numPr>
+        <w:outlineLvl w:val="2"/>
+      </w:pPr>
+      <w:bookmarkStart w:id="73" w:name="_Toc87793952"/>
+      <w:r>
+        <w:t>Quality Control</w:t>
+      </w:r>
+      <w:bookmarkEnd w:id="73"/>
+    </w:p>
+    <w:p>
+      <w:pPr>
+        <w:pStyle w:val="CustomSubTitle"/>
+        <w:ind w:left="1080"/>
+        <w:outlineLvl w:val="2"/>
+        <w:rPr>
+          <w:b w:val="0"/>
+          <w:bCs/>
+          <w:sz w:val="22"/>
+          <w:szCs w:val="22"/>
+        </w:rPr>
+      </w:pPr>
+      <w:r>
+        <w:rPr>
+          <w:b w:val="0"/>
+          <w:bCs/>
+          <w:sz w:val="22"/>
+          <w:szCs w:val="22"/>
+        </w:rPr>
+        <w:t>What ?</w:t>
+      </w:r>
+    </w:p>
+    <w:p>
+      <w:pPr>
+        <w:pStyle w:val="CustomSubTitle"/>
+        <w:numPr>
+          <w:ilvl w:val="0"/>
+          <w:numId w:val="55"/>
+        </w:numPr>
+        <w:outlineLvl w:val="2"/>
+      </w:pPr>
+      <w:bookmarkStart w:id="74" w:name="_Toc87793953"/>
+      <w:r>
+        <w:t>Kesimpulan</w:t>
+      </w:r>
+      <w:bookmarkEnd w:id="74"/>
+    </w:p>
+    <w:p>
+      <w:pPr>
+        <w:pStyle w:val="CustomSubTitle"/>
+        <w:ind w:left="1080"/>
+        <w:outlineLvl w:val="2"/>
+        <w:rPr>
+          <w:b w:val="0"/>
+          <w:bCs/>
+          <w:sz w:val="22"/>
+          <w:szCs w:val="22"/>
+        </w:rPr>
+      </w:pPr>
+      <w:r>
+        <w:rPr>
+          <w:b w:val="0"/>
+          <w:bCs/>
+          <w:sz w:val="22"/>
+          <w:szCs w:val="22"/>
+        </w:rPr>
+        <w:t>Kesimpulannya adalah….</w:t>
+      </w:r>
+    </w:p>
+    <w:p>
+      <w:pPr>
+        <w:pStyle w:val="CustomSubTitle"/>
+        <w:numPr>
+          <w:ilvl w:val="0"/>
+          <w:numId w:val="48"/>
+        </w:numPr>
+        <w:outlineLvl w:val="1"/>
+      </w:pPr>
+      <w:bookmarkStart w:id="75" w:name="_Toc87793954"/>
+      <w:r>
+        <w:t>Pembuatan Kaizen</w:t>
+      </w:r>
+      <w:bookmarkEnd w:id="75"/>
+    </w:p>
+    <w:tbl>
+      <w:tblPr>
+        <w:tblStyle w:val="TableGrid"/>
+        <w:tblW w:w="0" w:type="auto"/>
+        <w:tblInd w:w="607" w:type="dxa"/>
+        <w:tblLook w:val="04A0" w:firstRow="1" w:lastRow="0" w:firstColumn="1" w:lastColumn="0" w:noHBand="0" w:noVBand="1"/>
+      </w:tblPr>
+      <w:tblGrid>
+        <w:gridCol w:w="2405"/>
+        <w:gridCol w:w="2406"/>
+        <w:gridCol w:w="2406"/>
+      </w:tblGrid>
+      <w:tr>
+        <w:tc>
+          <w:tcPr>
+            <w:tcW w:w="2405" w:type="dxa"/>
+          </w:tcPr>
+          <w:p>
+            <w:pPr>
+              <w:pStyle w:val="CustomSubTitle"/>
+              <w:jc w:val="center"/>
+              <w:rPr>
+                <w:b w:val="0"/>
+                <w:bCs/>
+                <w:sz w:val="22"/>
+                <w:szCs w:val="22"/>
+              </w:rPr>
+            </w:pPr>
+            <w:r>
+              <w:rPr>
+                <w:b w:val="0"/>
+                <w:bCs/>
+                <w:sz w:val="22"/>
+                <w:szCs w:val="22"/>
+              </w:rPr>
+              <w:t>Nama Perusahaan</w:t>
+            </w:r>
+          </w:p>
+        </w:tc>
+        <w:tc>
+          <w:tcPr>
+            <w:tcW w:w="2406" w:type="dxa"/>
+          </w:tcPr>
+          <w:p>
+            <w:pPr>
+              <w:pStyle w:val="CustomSubTitle"/>
+              <w:jc w:val="center"/>
+              <w:rPr>
+                <w:b w:val="0"/>
+                <w:bCs/>
+                <w:sz w:val="22"/>
+                <w:szCs w:val="22"/>
+              </w:rPr>
+            </w:pPr>
+            <w:r>
+              <w:rPr>
+                <w:b w:val="0"/>
+                <w:bCs/>
+                <w:sz w:val="22"/>
+                <w:szCs w:val="22"/>
+              </w:rPr>
+              <w:t>Ruang Kerja</w:t>
+            </w:r>
+          </w:p>
+        </w:tc>
+        <w:tc>
+          <w:tcPr>
+            <w:tcW w:w="2406" w:type="dxa"/>
+          </w:tcPr>
+          <w:p>
+            <w:pPr>
+              <w:pStyle w:val="CustomSubTitle"/>
+              <w:jc w:val="center"/>
+              <w:rPr>
+                <w:b w:val="0"/>
+                <w:bCs/>
+                <w:sz w:val="22"/>
+                <w:szCs w:val="22"/>
+              </w:rPr>
+            </w:pPr>
+            <w:r>
+              <w:rPr>
+                <w:b w:val="0"/>
+                <w:bCs/>
+                <w:sz w:val="22"/>
+                <w:szCs w:val="22"/>
+              </w:rPr>
+              <w:t>Nama Pekerjaan</w:t>
+            </w:r>
+          </w:p>
+        </w:tc>
+      </w:tr>
+      <w:tr>
+        <w:tc>
+          <w:tcPr>
+            <w:tcW w:w="2405" w:type="dxa"/>
+          </w:tcPr>
+          <w:p>
+            <w:pPr>
+              <w:pStyle w:val="CustomSubTitle"/>
+              <w:jc w:val="center"/>
+              <w:rPr>
+                <w:b w:val="0"/>
+                <w:bCs/>
+                <w:sz w:val="22"/>
+                <w:szCs w:val="22"/>
+              </w:rPr>
+            </w:pPr>
+            <w:r>
+              <w:rPr>
+                <w:b w:val="0"/>
+                <w:bCs/>
+                <w:sz w:val="22"/>
+                <w:szCs w:val="22"/>
+              </w:rPr>
+              <w:t>CV Karya Hidup Sentosa</w:t>
+            </w:r>
+          </w:p>
+        </w:tc>
+        <w:tc>
+          <w:tcPr>
+            <w:tcW w:w="2406" w:type="dxa"/>
+          </w:tcPr>
+          <w:p>
+            <w:pPr>
+              <w:pStyle w:val="CustomSubTitle"/>
+              <w:jc w:val="center"/>
+              <w:rPr>
+                <w:b w:val="0"/>
+                <w:bCs/>
+                <w:sz w:val="22"/>
+                <w:szCs w:val="22"/>
+              </w:rPr>
+            </w:pPr>
+            <w:r>
+              <w:rPr>
+                <w:b w:val="0"/>
+                <w:bCs/>
+                <w:sz w:val="22"/>
+                <w:szCs w:val="22"/>
+              </w:rPr>
+              <w:t>Ruang ICT</w:t>
+            </w:r>
+          </w:p>
+        </w:tc>
+        <w:tc>
+          <w:tcPr>
+            <w:tcW w:w="2406" w:type="dxa"/>
+          </w:tcPr>
+          <w:p>
+            <w:pPr>
+              <w:pStyle w:val="CustomSubTitle"/>
+              <w:jc w:val="center"/>
+              <w:rPr>
+                <w:b w:val="0"/>
+                <w:bCs/>
+                <w:sz w:val="22"/>
+                <w:szCs w:val="22"/>
+              </w:rPr>
+            </w:pPr>
+            <w:r>
+              <w:rPr>
+                <w:b w:val="0"/>
+                <w:bCs/>
+                <w:sz w:val="22"/>
+                <w:szCs w:val="22"/>
+              </w:rPr>
               <w:t>Pembuatan Kaizen</w:t>
             </w:r>
           </w:p>
@@ -23209,6 +23522,28 @@
     <w:p>
       <w:pPr>
         <w:pStyle w:val="CustomSubTitle"/>
+        <w:ind w:left="1080"/>
+        <w:outlineLvl w:val="2"/>
+        <w:rPr>
+          <w:b w:val="0"/>
+          <w:bCs/>
+          <w:sz w:val="22"/>
+          <w:szCs w:val="22"/>
+        </w:rPr>
+      </w:pPr>
+      <w:r>
+        <w:rPr>
+          <w:b w:val="0"/>
+          <w:bCs/>
+          <w:sz w:val="22"/>
+          <w:szCs w:val="22"/>
+        </w:rPr>
+        <w:t>Kaizen adalah</w:t>
+      </w:r>
+    </w:p>
+    <w:p>
+      <w:pPr>
+        <w:pStyle w:val="CustomSubTitle"/>
         <w:numPr>
           <w:ilvl w:val="0"/>
           <w:numId w:val="56"/>
@@ -23262,7 +23597,6 @@
       </w:pPr>
       <w:bookmarkStart w:id="80" w:name="_Toc87793959"/>
       <w:r>
-        <w:lastRenderedPageBreak/>
         <w:t>Analisa dan Langkah Kerja</w:t>
       </w:r>
       <w:bookmarkEnd w:id="80"/>
@@ -24082,11 +24416,6 @@
         <w:docPartUnique/>
       </w:docPartObj>
     </w:sdtPr>
-    <w:sdtEndPr>
-      <w:rPr>
-        <w:rStyle w:val="PageNumber"/>
-      </w:rPr>
-    </w:sdtEndPr>
     <w:sdtContent>
       <w:p>
         <w:pPr>
@@ -24139,11 +24468,6 @@
         <w:docPartUnique/>
       </w:docPartObj>
     </w:sdtPr>
-    <w:sdtEndPr>
-      <w:rPr>
-        <w:rStyle w:val="PageNumber"/>
-      </w:rPr>
-    </w:sdtEndPr>
     <w:sdtContent>
       <w:p>
         <w:pPr>
@@ -24175,13 +24499,7 @@
           <w:rPr>
             <w:rStyle w:val="PageNumber"/>
           </w:rPr>
-          <w:t>1</w:t>
-        </w:r>
-        <w:r>
-          <w:rPr>
-            <w:rStyle w:val="PageNumber"/>
-          </w:rPr>
-          <w:t>9</w:t>
+          <w:t>19</w:t>
         </w:r>
         <w:r>
           <w:rPr>
@@ -24214,11 +24532,6 @@
         <w:docPartUnique/>
       </w:docPartObj>
     </w:sdtPr>
-    <w:sdtEndPr>
-      <w:rPr>
-        <w:rStyle w:val="PageNumber"/>
-      </w:rPr>
-    </w:sdtEndPr>
     <w:sdtContent>
       <w:p>
         <w:pPr>
@@ -24250,13 +24563,7 @@
           <w:rPr>
             <w:rStyle w:val="PageNumber"/>
           </w:rPr>
-          <w:t>1</w:t>
-        </w:r>
-        <w:r>
-          <w:rPr>
-            <w:rStyle w:val="PageNumber"/>
-          </w:rPr>
-          <w:t>2</w:t>
+          <w:t>12</w:t>
         </w:r>
         <w:r>
           <w:rPr>
@@ -24307,11 +24614,6 @@
         <w:docPartUnique/>
       </w:docPartObj>
     </w:sdtPr>
-    <w:sdtEndPr>
-      <w:rPr>
-        <w:rStyle w:val="PageNumber"/>
-      </w:rPr>
-    </w:sdtEndPr>
     <w:sdtContent>
       <w:p>
         <w:pPr>
@@ -24353,11 +24655,6 @@
         <w:docPartUnique/>
       </w:docPartObj>
     </w:sdtPr>
-    <w:sdtEndPr>
-      <w:rPr>
-        <w:rStyle w:val="PageNumber"/>
-      </w:rPr>
-    </w:sdtEndPr>
     <w:sdtContent>
       <w:p>
         <w:pPr>
@@ -31781,6 +32078,18 @@
       </w:tcPr>
     </w:tblStylePr>
   </w:style>
+  <w:style w:type="character" w:styleId="FollowedHyperlink">
+    <w:name w:val="FollowedHyperlink"/>
+    <w:basedOn w:val="DefaultParagraphFont"/>
+    <w:uiPriority w:val="99"/>
+    <w:semiHidden/>
+    <w:unhideWhenUsed/>
+    <w:rsid w:val="0060133B"/>
+    <w:rPr>
+      <w:color w:val="954F72" w:themeColor="followedHyperlink"/>
+      <w:u w:val="single"/>
+    </w:rPr>
+  </w:style>
 </w:styles>
 </file>
 

</xml_diff>

<commit_message>
add bab membuat database
</commit_message>
<xml_diff>
--- a/LAPORAN PRAKTIK KERJA LAPANGAN.docx
+++ b/LAPORAN PRAKTIK KERJA LAPANGAN.docx
@@ -24064,12 +24064,8 @@
       </w:pPr>
       <w:bookmarkStart w:id="67" w:name="_Toc89410680"/>
       <w:r>
-        <w:t>Pembuatan</w:t>
-      </w:r>
-      <w:r>
-        <w:t xml:space="preserve"> Aplikasi Audit &amp; Verification</w:t>
-      </w:r>
-      <w:bookmarkEnd w:id="67"/>
+        <w:t>Pembuatan Database Aplikasi Audit &amp; Verification</w:t>
+      </w:r>
     </w:p>
     <w:tbl>
       <w:tblPr>
@@ -24239,6 +24235,2358 @@
                 <w:sz w:val="22"/>
                 <w:szCs w:val="22"/>
               </w:rPr>
+              <w:t>Membuat Database Aplikasi Audit</w:t>
+            </w:r>
+          </w:p>
+        </w:tc>
+      </w:tr>
+    </w:tbl>
+    <w:p>
+      <w:pPr>
+        <w:pStyle w:val="CustomSubTitle"/>
+        <w:numPr>
+          <w:ilvl w:val="0"/>
+          <w:numId w:val="74"/>
+        </w:numPr>
+        <w:outlineLvl w:val="2"/>
+      </w:pPr>
+      <w:r>
+        <w:t>Penjelasan Pekerjaan</w:t>
+      </w:r>
+    </w:p>
+    <w:p>
+      <w:pPr>
+        <w:pStyle w:val="CustomSubTitle"/>
+        <w:spacing w:line="480" w:lineRule="auto"/>
+        <w:ind w:left="1080" w:firstLine="720"/>
+        <w:jc w:val="both"/>
+        <w:outlineLvl w:val="2"/>
+        <w:rPr>
+          <w:b w:val="0"/>
+          <w:bCs/>
+          <w:sz w:val="22"/>
+          <w:szCs w:val="22"/>
+        </w:rPr>
+      </w:pPr>
+      <w:r>
+        <w:rPr>
+          <w:b w:val="0"/>
+          <w:bCs/>
+          <w:sz w:val="22"/>
+          <w:szCs w:val="22"/>
+        </w:rPr>
+        <w:t xml:space="preserve">Database (Pangkalan Data) adalah kumpulan informasi yang terorganisir, atau data yang biasanya disimpan secara elektronik di dalam sistem komputer. Sebuah dabase biasanya dikontrol dengan sebuah </w:t>
+      </w:r>
+      <w:r>
+        <w:rPr>
+          <w:b w:val="0"/>
+          <w:bCs/>
+          <w:i/>
+          <w:iCs/>
+          <w:sz w:val="22"/>
+          <w:szCs w:val="22"/>
+        </w:rPr>
+        <w:t>Database Management System</w:t>
+      </w:r>
+      <w:r>
+        <w:rPr>
+          <w:b w:val="0"/>
+          <w:bCs/>
+          <w:sz w:val="22"/>
+          <w:szCs w:val="22"/>
+        </w:rPr>
+        <w:t xml:space="preserve"> (DBMS). </w:t>
+      </w:r>
+    </w:p>
+    <w:p>
+      <w:pPr>
+        <w:pStyle w:val="CustomSubTitle"/>
+        <w:spacing w:line="480" w:lineRule="auto"/>
+        <w:ind w:left="1080" w:firstLine="720"/>
+        <w:jc w:val="both"/>
+        <w:outlineLvl w:val="2"/>
+        <w:rPr>
+          <w:b w:val="0"/>
+          <w:bCs/>
+          <w:sz w:val="22"/>
+          <w:szCs w:val="22"/>
+        </w:rPr>
+      </w:pPr>
+      <w:r>
+        <w:rPr>
+          <w:b w:val="0"/>
+          <w:bCs/>
+          <w:sz w:val="22"/>
+          <w:szCs w:val="22"/>
+        </w:rPr>
+        <w:t xml:space="preserve">Data dalam tipe database yang paling umum saat ini biasanya dimodelkan dalam bentuk baris dan kolom dalam serangkaian tabel untuk membuat pemrosesan dan query data menjadi efisien. Data kemudian dapat dengan mudah diakses, dikelola, dimodifikasi, diperbaruhi, dikendalikan dan diatur. Sebagian besar besar database menggunakan bahasa </w:t>
+      </w:r>
+      <w:r>
+        <w:rPr>
+          <w:b w:val="0"/>
+          <w:bCs/>
+          <w:i/>
+          <w:iCs/>
+          <w:sz w:val="22"/>
+          <w:szCs w:val="22"/>
+        </w:rPr>
+        <w:t>Structured Query Language</w:t>
+      </w:r>
+      <w:r>
+        <w:rPr>
+          <w:b w:val="0"/>
+          <w:bCs/>
+          <w:sz w:val="22"/>
+          <w:szCs w:val="22"/>
+        </w:rPr>
+        <w:t xml:space="preserve"> (SQL) untuk menulis dan mendapatkan data.</w:t>
+      </w:r>
+    </w:p>
+    <w:p>
+      <w:pPr>
+        <w:pStyle w:val="CustomSubTitle"/>
+        <w:spacing w:line="480" w:lineRule="auto"/>
+        <w:ind w:left="1080" w:firstLine="720"/>
+        <w:jc w:val="both"/>
+        <w:outlineLvl w:val="2"/>
+        <w:rPr>
+          <w:b w:val="0"/>
+          <w:bCs/>
+          <w:sz w:val="22"/>
+          <w:szCs w:val="22"/>
+        </w:rPr>
+      </w:pPr>
+      <w:r>
+        <w:rPr>
+          <w:b w:val="0"/>
+          <w:bCs/>
+          <w:sz w:val="22"/>
+          <w:szCs w:val="22"/>
+        </w:rPr>
+        <w:t>SQL adalah bahasa pemrograman yang digunakan hampir semua relaional database untuk query, memanipulasi, dan mendefinisikan data, dan untuk menyediakan akses kontrol. SQL pertama kali dikembangkan di IBM pada tahun 1940-an dengan Oracle sebagai kontributor utama, yang menyebabkan penerapan standar SQL ANSI, SQL telah memacu banyak ekstensi dari perusahaan seperti IBM, Oracle, dan Microsoft. Meskipun SQL masih banyak digunakan saat ini, bahasa pemrograman lain juga mulai muncul.</w:t>
+      </w:r>
+    </w:p>
+    <w:p>
+      <w:pPr>
+        <w:pStyle w:val="CustomSubTitle"/>
+        <w:spacing w:line="480" w:lineRule="auto"/>
+        <w:ind w:left="1080" w:firstLine="720"/>
+        <w:jc w:val="both"/>
+        <w:outlineLvl w:val="2"/>
+        <w:rPr>
+          <w:b w:val="0"/>
+          <w:bCs/>
+          <w:sz w:val="22"/>
+          <w:szCs w:val="22"/>
+        </w:rPr>
+      </w:pPr>
+      <w:r>
+        <w:rPr>
+          <w:b w:val="0"/>
+          <w:bCs/>
+          <w:sz w:val="22"/>
+          <w:szCs w:val="22"/>
+        </w:rPr>
+        <w:lastRenderedPageBreak/>
+        <w:t>Hampir setiap aplikasi android yang kami buat saat di CV. KHS pasti membutuhkan sebuah database atau mungkin beberapa database untuk menyimpan data yang diproses oleh aplikasi tersebut.</w:t>
+      </w:r>
+      <w:r>
+        <w:rPr>
+          <w:b w:val="0"/>
+          <w:bCs/>
+          <w:sz w:val="22"/>
+          <w:szCs w:val="22"/>
+        </w:rPr>
+        <w:t xml:space="preserve"> Database yang kami gunakan di aplikasi Audit &amp; Verification ini adalah PostgreSQL.</w:t>
+      </w:r>
+    </w:p>
+    <w:p>
+      <w:pPr>
+        <w:pStyle w:val="CustomSubTitle"/>
+        <w:numPr>
+          <w:ilvl w:val="0"/>
+          <w:numId w:val="74"/>
+        </w:numPr>
+        <w:outlineLvl w:val="2"/>
+      </w:pPr>
+      <w:r>
+        <w:t>Alat dan Bahan</w:t>
+      </w:r>
+    </w:p>
+    <w:p>
+      <w:pPr>
+        <w:pStyle w:val="CustomSubTitle"/>
+        <w:numPr>
+          <w:ilvl w:val="0"/>
+          <w:numId w:val="75"/>
+        </w:numPr>
+        <w:outlineLvl w:val="2"/>
+        <w:rPr>
+          <w:b w:val="0"/>
+          <w:bCs/>
+        </w:rPr>
+      </w:pPr>
+      <w:r>
+        <w:rPr>
+          <w:b w:val="0"/>
+          <w:bCs/>
+        </w:rPr>
+        <w:t>Komputer</w:t>
+      </w:r>
+    </w:p>
+    <w:p>
+      <w:pPr>
+        <w:pStyle w:val="CustomSubTitle"/>
+        <w:numPr>
+          <w:ilvl w:val="0"/>
+          <w:numId w:val="75"/>
+        </w:numPr>
+        <w:outlineLvl w:val="2"/>
+        <w:rPr>
+          <w:b w:val="0"/>
+          <w:bCs/>
+        </w:rPr>
+      </w:pPr>
+      <w:r>
+        <w:rPr>
+          <w:b w:val="0"/>
+          <w:bCs/>
+        </w:rPr>
+        <w:t>DBeaver</w:t>
+      </w:r>
+    </w:p>
+    <w:p>
+      <w:pPr>
+        <w:pStyle w:val="CustomSubTitle"/>
+        <w:numPr>
+          <w:ilvl w:val="0"/>
+          <w:numId w:val="75"/>
+        </w:numPr>
+        <w:outlineLvl w:val="2"/>
+        <w:rPr>
+          <w:b w:val="0"/>
+          <w:bCs/>
+        </w:rPr>
+      </w:pPr>
+      <w:hyperlink r:id="rId18" w:history="1">
+        <w:r>
+          <w:rPr>
+            <w:rStyle w:val="Hyperlink"/>
+            <w:b w:val="0"/>
+            <w:bCs/>
+          </w:rPr>
+          <w:t>www.?.com</w:t>
+        </w:r>
+      </w:hyperlink>
+      <w:r>
+        <w:rPr>
+          <w:b w:val="0"/>
+          <w:bCs/>
+        </w:rPr>
+        <w:t xml:space="preserve"> </w:t>
+      </w:r>
+    </w:p>
+    <w:p>
+      <w:pPr>
+        <w:pStyle w:val="CustomSubTitle"/>
+        <w:numPr>
+          <w:ilvl w:val="0"/>
+          <w:numId w:val="75"/>
+        </w:numPr>
+        <w:outlineLvl w:val="2"/>
+        <w:rPr>
+          <w:b w:val="0"/>
+          <w:bCs/>
+        </w:rPr>
+      </w:pPr>
+      <w:r>
+        <w:rPr>
+          <w:b w:val="0"/>
+          <w:bCs/>
+        </w:rPr>
+        <w:t>Koneksi Internet</w:t>
+      </w:r>
+    </w:p>
+    <w:p>
+      <w:pPr>
+        <w:pStyle w:val="CustomSubTitle"/>
+        <w:ind w:left="1800"/>
+        <w:outlineLvl w:val="2"/>
+        <w:rPr>
+          <w:b w:val="0"/>
+          <w:bCs/>
+        </w:rPr>
+      </w:pPr>
+    </w:p>
+    <w:p>
+      <w:pPr>
+        <w:pStyle w:val="CustomSubTitle"/>
+        <w:numPr>
+          <w:ilvl w:val="0"/>
+          <w:numId w:val="74"/>
+        </w:numPr>
+        <w:outlineLvl w:val="2"/>
+      </w:pPr>
+      <w:r>
+        <w:t>Keselamatan Kerja</w:t>
+      </w:r>
+    </w:p>
+    <w:p>
+      <w:pPr>
+        <w:pStyle w:val="CustomSubTitle"/>
+        <w:numPr>
+          <w:ilvl w:val="0"/>
+          <w:numId w:val="76"/>
+        </w:numPr>
+        <w:outlineLvl w:val="2"/>
+        <w:rPr>
+          <w:b w:val="0"/>
+          <w:bCs/>
+          <w:sz w:val="22"/>
+          <w:szCs w:val="22"/>
+        </w:rPr>
+      </w:pPr>
+      <w:r>
+        <w:rPr>
+          <w:b w:val="0"/>
+          <w:bCs/>
+          <w:sz w:val="22"/>
+          <w:szCs w:val="22"/>
+        </w:rPr>
+        <w:t>Keselamatan Kerja</w:t>
+      </w:r>
+    </w:p>
+    <w:p>
+      <w:pPr>
+        <w:pStyle w:val="CustomSubTitle"/>
+        <w:ind w:left="1800"/>
+        <w:outlineLvl w:val="2"/>
+        <w:rPr>
+          <w:b w:val="0"/>
+          <w:bCs/>
+          <w:sz w:val="22"/>
+          <w:szCs w:val="22"/>
+        </w:rPr>
+      </w:pPr>
+    </w:p>
+    <w:p>
+      <w:pPr>
+        <w:pStyle w:val="CustomSubTitle"/>
+        <w:numPr>
+          <w:ilvl w:val="0"/>
+          <w:numId w:val="74"/>
+        </w:numPr>
+        <w:outlineLvl w:val="2"/>
+      </w:pPr>
+      <w:r>
+        <w:t>Gambar Kerja</w:t>
+      </w:r>
+    </w:p>
+    <w:p>
+      <w:pPr>
+        <w:pStyle w:val="CustomSubTitle"/>
+        <w:ind w:left="1080"/>
+        <w:outlineLvl w:val="2"/>
+        <w:rPr>
+          <w:b w:val="0"/>
+          <w:bCs/>
+          <w:sz w:val="22"/>
+          <w:szCs w:val="22"/>
+        </w:rPr>
+      </w:pPr>
+      <w:r>
+        <w:rPr>
+          <w:b w:val="0"/>
+          <w:bCs/>
+          <w:sz w:val="22"/>
+          <w:szCs w:val="22"/>
+        </w:rPr>
+        <w:t>Gambar Kerja</w:t>
+      </w:r>
+    </w:p>
+    <w:p>
+      <w:pPr>
+        <w:pStyle w:val="CustomSubTitle"/>
+        <w:ind w:left="1080"/>
+        <w:outlineLvl w:val="2"/>
+        <w:rPr>
+          <w:b w:val="0"/>
+          <w:bCs/>
+          <w:sz w:val="22"/>
+          <w:szCs w:val="22"/>
+        </w:rPr>
+      </w:pPr>
+    </w:p>
+    <w:p>
+      <w:pPr>
+        <w:pStyle w:val="CustomSubTitle"/>
+        <w:numPr>
+          <w:ilvl w:val="0"/>
+          <w:numId w:val="74"/>
+        </w:numPr>
+        <w:outlineLvl w:val="2"/>
+      </w:pPr>
+      <w:r>
+        <w:t>Analisa dan Langkah Kerja</w:t>
+      </w:r>
+    </w:p>
+    <w:p>
+      <w:pPr>
+        <w:pStyle w:val="CustomSubTitle"/>
+        <w:numPr>
+          <w:ilvl w:val="0"/>
+          <w:numId w:val="77"/>
+        </w:numPr>
+        <w:spacing w:line="480" w:lineRule="auto"/>
+        <w:jc w:val="both"/>
+        <w:outlineLvl w:val="2"/>
+        <w:rPr>
+          <w:b w:val="0"/>
+          <w:bCs/>
+          <w:sz w:val="22"/>
+          <w:szCs w:val="22"/>
+        </w:rPr>
+      </w:pPr>
+      <w:r>
+        <w:rPr>
+          <w:b w:val="0"/>
+          <w:bCs/>
+          <w:sz w:val="22"/>
+          <w:szCs w:val="22"/>
+        </w:rPr>
+        <w:t xml:space="preserve">Langkah pertama </w:t>
+      </w:r>
+      <w:r>
+        <w:rPr>
+          <w:b w:val="0"/>
+          <w:bCs/>
+          <w:sz w:val="22"/>
+          <w:szCs w:val="22"/>
+        </w:rPr>
+        <w:t>yang kami lakukan adalah menganalisa alur aplikasi yang dibutuhkan user. Kami menganalisa data data apa yang dibutuhkan, yang diolah dan yang di gunakan.</w:t>
+      </w:r>
+    </w:p>
+    <w:p>
+      <w:pPr>
+        <w:pStyle w:val="CustomSubTitle"/>
+        <w:numPr>
+          <w:ilvl w:val="0"/>
+          <w:numId w:val="77"/>
+        </w:numPr>
+        <w:spacing w:line="480" w:lineRule="auto"/>
+        <w:jc w:val="both"/>
+        <w:outlineLvl w:val="2"/>
+        <w:rPr>
+          <w:b w:val="0"/>
+          <w:bCs/>
+          <w:sz w:val="22"/>
+          <w:szCs w:val="22"/>
+        </w:rPr>
+      </w:pPr>
+      <w:r>
+        <w:rPr>
+          <w:b w:val="0"/>
+          <w:bCs/>
+          <w:sz w:val="22"/>
+          <w:szCs w:val="22"/>
+        </w:rPr>
+        <w:t>Setelah itu, kami membuat ERD sesuai hasil analisa yang kami lakukan. Kami membuat ERD tersebut menggunakan …</w:t>
+      </w:r>
+    </w:p>
+    <w:p>
+      <w:pPr>
+        <w:pStyle w:val="CustomSubTitle"/>
+        <w:numPr>
+          <w:ilvl w:val="0"/>
+          <w:numId w:val="77"/>
+        </w:numPr>
+        <w:spacing w:line="480" w:lineRule="auto"/>
+        <w:jc w:val="both"/>
+        <w:outlineLvl w:val="2"/>
+        <w:rPr>
+          <w:b w:val="0"/>
+          <w:bCs/>
+          <w:sz w:val="22"/>
+          <w:szCs w:val="22"/>
+        </w:rPr>
+      </w:pPr>
+      <w:r>
+        <w:rPr>
+          <w:b w:val="0"/>
+          <w:bCs/>
+          <w:sz w:val="22"/>
+          <w:szCs w:val="22"/>
+        </w:rPr>
+        <w:lastRenderedPageBreak/>
+        <w:t>Setelah ERD sudah dibuat, kemudian kami membuat database nya di PostgreSQL dengan menggunakan Sql Tools DBeaver.</w:t>
+      </w:r>
+    </w:p>
+    <w:p>
+      <w:pPr>
+        <w:pStyle w:val="CustomSubTitle"/>
+        <w:numPr>
+          <w:ilvl w:val="0"/>
+          <w:numId w:val="77"/>
+        </w:numPr>
+        <w:spacing w:line="480" w:lineRule="auto"/>
+        <w:jc w:val="both"/>
+        <w:outlineLvl w:val="2"/>
+        <w:rPr>
+          <w:b w:val="0"/>
+          <w:bCs/>
+          <w:sz w:val="22"/>
+          <w:szCs w:val="22"/>
+        </w:rPr>
+      </w:pPr>
+      <w:r>
+        <w:rPr>
+          <w:b w:val="0"/>
+          <w:bCs/>
+          <w:sz w:val="22"/>
+          <w:szCs w:val="22"/>
+        </w:rPr>
+        <w:t>Untuk membuat database / skema di DBeaver, buka DBeaver kemudian hubungkan dengan server. Setelah terhubung dengan server, buat skema baru dengan nama av.</w:t>
+      </w:r>
+    </w:p>
+    <w:p>
+      <w:pPr>
+        <w:pStyle w:val="CustomSubTitle"/>
+        <w:numPr>
+          <w:ilvl w:val="0"/>
+          <w:numId w:val="77"/>
+        </w:numPr>
+        <w:spacing w:line="480" w:lineRule="auto"/>
+        <w:jc w:val="both"/>
+        <w:outlineLvl w:val="2"/>
+        <w:rPr>
+          <w:b w:val="0"/>
+          <w:bCs/>
+          <w:sz w:val="22"/>
+          <w:szCs w:val="22"/>
+        </w:rPr>
+      </w:pPr>
+      <w:r>
+        <w:rPr>
+          <w:b w:val="0"/>
+          <w:bCs/>
+          <w:sz w:val="22"/>
+          <w:szCs w:val="22"/>
+        </w:rPr>
+        <w:t>Kemudian buat script file dan tulis query untuk membuat tabel tabel nya. Berikut query untuk membuat tabel tabel yang dibutuhkan aplikasi Audit &amp; Verification :</w:t>
+      </w:r>
+    </w:p>
+    <w:p>
+      <w:pPr>
+        <w:pStyle w:val="CustomSubTitle"/>
+        <w:spacing w:line="480" w:lineRule="auto"/>
+        <w:ind w:left="1800"/>
+        <w:jc w:val="both"/>
+        <w:outlineLvl w:val="2"/>
+        <w:rPr>
+          <w:b w:val="0"/>
+          <w:bCs/>
+          <w:sz w:val="22"/>
+          <w:szCs w:val="22"/>
+        </w:rPr>
+      </w:pPr>
+    </w:p>
+    <w:p>
+      <w:pPr>
+        <w:pStyle w:val="CustomSubTitle"/>
+        <w:spacing w:line="480" w:lineRule="auto"/>
+        <w:ind w:left="1800"/>
+        <w:jc w:val="both"/>
+        <w:outlineLvl w:val="2"/>
+        <w:rPr>
+          <w:b w:val="0"/>
+          <w:bCs/>
+          <w:sz w:val="22"/>
+          <w:szCs w:val="22"/>
+        </w:rPr>
+      </w:pPr>
+      <w:r>
+        <w:rPr>
+          <w:b w:val="0"/>
+          <w:bCs/>
+          <w:sz w:val="22"/>
+          <w:szCs w:val="22"/>
+        </w:rPr>
+        <w:t>Setelah ditulis semua, klik tombol execute untuk menjalankan query nya dan membuat tabel tabel nya.</w:t>
+      </w:r>
+    </w:p>
+    <w:p>
+      <w:pPr>
+        <w:pStyle w:val="CustomSubTitle"/>
+        <w:numPr>
+          <w:ilvl w:val="0"/>
+          <w:numId w:val="77"/>
+        </w:numPr>
+        <w:spacing w:line="480" w:lineRule="auto"/>
+        <w:jc w:val="both"/>
+        <w:outlineLvl w:val="2"/>
+        <w:rPr>
+          <w:b w:val="0"/>
+          <w:bCs/>
+          <w:sz w:val="22"/>
+          <w:szCs w:val="22"/>
+        </w:rPr>
+      </w:pPr>
+      <w:r>
+        <w:rPr>
+          <w:b w:val="0"/>
+          <w:bCs/>
+          <w:sz w:val="22"/>
+          <w:szCs w:val="22"/>
+        </w:rPr>
+        <w:t>Setelah itu, cek di tab database apakah tabel tabel nya sudah terbuat atau belum.</w:t>
+      </w:r>
+    </w:p>
+    <w:p>
+      <w:pPr>
+        <w:pStyle w:val="CustomSubTitle"/>
+        <w:numPr>
+          <w:ilvl w:val="0"/>
+          <w:numId w:val="74"/>
+        </w:numPr>
+        <w:outlineLvl w:val="2"/>
+      </w:pPr>
+      <w:r>
+        <w:t>Quality Control</w:t>
+      </w:r>
+    </w:p>
+    <w:p>
+      <w:pPr>
+        <w:pStyle w:val="CustomSubTitle"/>
+        <w:numPr>
+          <w:ilvl w:val="0"/>
+          <w:numId w:val="78"/>
+        </w:numPr>
+        <w:outlineLvl w:val="2"/>
+        <w:rPr>
+          <w:b w:val="0"/>
+          <w:bCs/>
+          <w:sz w:val="22"/>
+          <w:szCs w:val="22"/>
+        </w:rPr>
+      </w:pPr>
+      <w:r>
+        <w:rPr>
+          <w:b w:val="0"/>
+          <w:bCs/>
+          <w:sz w:val="22"/>
+          <w:szCs w:val="22"/>
+        </w:rPr>
+        <w:t>Quality Control</w:t>
+      </w:r>
+    </w:p>
+    <w:p>
+      <w:pPr>
+        <w:pStyle w:val="CustomSubTitle"/>
+        <w:ind w:left="1800"/>
+        <w:outlineLvl w:val="2"/>
+        <w:rPr>
+          <w:b w:val="0"/>
+          <w:bCs/>
+          <w:sz w:val="22"/>
+          <w:szCs w:val="22"/>
+        </w:rPr>
+      </w:pPr>
+    </w:p>
+    <w:p>
+      <w:pPr>
+        <w:pStyle w:val="CustomSubTitle"/>
+        <w:numPr>
+          <w:ilvl w:val="0"/>
+          <w:numId w:val="74"/>
+        </w:numPr>
+        <w:outlineLvl w:val="2"/>
+      </w:pPr>
+      <w:r>
+        <w:t>Kesimpulan</w:t>
+      </w:r>
+    </w:p>
+    <w:p>
+      <w:pPr>
+        <w:pStyle w:val="CustomSubTitle"/>
+        <w:spacing w:line="480" w:lineRule="auto"/>
+        <w:ind w:left="1080" w:firstLine="720"/>
+        <w:jc w:val="both"/>
+        <w:outlineLvl w:val="2"/>
+        <w:rPr>
+          <w:b w:val="0"/>
+          <w:bCs/>
+          <w:sz w:val="22"/>
+          <w:szCs w:val="22"/>
+        </w:rPr>
+      </w:pPr>
+      <w:r>
+        <w:rPr>
+          <w:b w:val="0"/>
+          <w:bCs/>
+          <w:sz w:val="22"/>
+          <w:szCs w:val="22"/>
+        </w:rPr>
+        <w:t xml:space="preserve">Database </w:t>
+      </w:r>
+      <w:r>
+        <w:rPr>
+          <w:b w:val="0"/>
+          <w:bCs/>
+          <w:sz w:val="22"/>
+          <w:szCs w:val="22"/>
+        </w:rPr>
+        <w:t>adalah kumpulan informasi yang terorganisir, atau data yang biasanya disimpan secara elektronik di dalam sistem komputer</w:t>
+      </w:r>
+      <w:r>
+        <w:rPr>
+          <w:b w:val="0"/>
+          <w:bCs/>
+          <w:sz w:val="22"/>
+          <w:szCs w:val="22"/>
+        </w:rPr>
+        <w:t>. Untuk mengelola database biasanya menggunakan bahasa pemrograman SQL.</w:t>
+      </w:r>
+    </w:p>
+    <w:p>
+      <w:pPr>
+        <w:pStyle w:val="CustomSubTitle"/>
+        <w:ind w:left="720"/>
+        <w:outlineLvl w:val="1"/>
+      </w:pPr>
+    </w:p>
+    <w:p>
+      <w:pPr>
+        <w:pStyle w:val="CustomSubTitle"/>
+        <w:numPr>
+          <w:ilvl w:val="0"/>
+          <w:numId w:val="48"/>
+        </w:numPr>
+        <w:outlineLvl w:val="1"/>
+      </w:pPr>
+      <w:r>
+        <w:lastRenderedPageBreak/>
+        <w:t>Pembuatan Service RestAPI untuk Aplikasi Audit &amp; Verification</w:t>
+      </w:r>
+    </w:p>
+    <w:tbl>
+      <w:tblPr>
+        <w:tblStyle w:val="TableGrid"/>
+        <w:tblW w:w="7217" w:type="dxa"/>
+        <w:tblInd w:w="607" w:type="dxa"/>
+        <w:tblLook w:val="04A0" w:firstRow="1" w:lastRow="0" w:firstColumn="1" w:lastColumn="0" w:noHBand="0" w:noVBand="1"/>
+      </w:tblPr>
+      <w:tblGrid>
+        <w:gridCol w:w="2405"/>
+        <w:gridCol w:w="2406"/>
+        <w:gridCol w:w="2406"/>
+      </w:tblGrid>
+      <w:tr>
+        <w:tc>
+          <w:tcPr>
+            <w:tcW w:w="2405" w:type="dxa"/>
+          </w:tcPr>
+          <w:p>
+            <w:pPr>
+              <w:pStyle w:val="CustomSubTitle"/>
+              <w:jc w:val="center"/>
+              <w:rPr>
+                <w:b w:val="0"/>
+                <w:bCs/>
+                <w:sz w:val="22"/>
+                <w:szCs w:val="22"/>
+              </w:rPr>
+            </w:pPr>
+            <w:r>
+              <w:rPr>
+                <w:b w:val="0"/>
+                <w:bCs/>
+                <w:sz w:val="22"/>
+                <w:szCs w:val="22"/>
+              </w:rPr>
+              <w:t>Nama Perusahaan</w:t>
+            </w:r>
+          </w:p>
+        </w:tc>
+        <w:tc>
+          <w:tcPr>
+            <w:tcW w:w="2406" w:type="dxa"/>
+          </w:tcPr>
+          <w:p>
+            <w:pPr>
+              <w:pStyle w:val="CustomSubTitle"/>
+              <w:jc w:val="center"/>
+              <w:rPr>
+                <w:b w:val="0"/>
+                <w:bCs/>
+                <w:sz w:val="22"/>
+                <w:szCs w:val="22"/>
+              </w:rPr>
+            </w:pPr>
+            <w:r>
+              <w:rPr>
+                <w:b w:val="0"/>
+                <w:bCs/>
+                <w:sz w:val="22"/>
+                <w:szCs w:val="22"/>
+              </w:rPr>
+              <w:t>Ruang Kerja</w:t>
+            </w:r>
+          </w:p>
+        </w:tc>
+        <w:tc>
+          <w:tcPr>
+            <w:tcW w:w="2406" w:type="dxa"/>
+          </w:tcPr>
+          <w:p>
+            <w:pPr>
+              <w:pStyle w:val="CustomSubTitle"/>
+              <w:jc w:val="center"/>
+              <w:rPr>
+                <w:b w:val="0"/>
+                <w:bCs/>
+                <w:sz w:val="22"/>
+                <w:szCs w:val="22"/>
+              </w:rPr>
+            </w:pPr>
+            <w:r>
+              <w:rPr>
+                <w:b w:val="0"/>
+                <w:bCs/>
+                <w:sz w:val="22"/>
+                <w:szCs w:val="22"/>
+              </w:rPr>
+              <w:t>Nama Pekerjaan</w:t>
+            </w:r>
+          </w:p>
+        </w:tc>
+      </w:tr>
+      <w:tr>
+        <w:tc>
+          <w:tcPr>
+            <w:tcW w:w="2405" w:type="dxa"/>
+          </w:tcPr>
+          <w:p>
+            <w:pPr>
+              <w:pStyle w:val="CustomSubTitle"/>
+              <w:jc w:val="center"/>
+              <w:rPr>
+                <w:b w:val="0"/>
+                <w:bCs/>
+                <w:sz w:val="22"/>
+                <w:szCs w:val="22"/>
+              </w:rPr>
+            </w:pPr>
+            <w:r>
+              <w:rPr>
+                <w:b w:val="0"/>
+                <w:bCs/>
+                <w:sz w:val="22"/>
+                <w:szCs w:val="22"/>
+              </w:rPr>
+              <w:t>CV Karya Hidup Sentosa</w:t>
+            </w:r>
+          </w:p>
+        </w:tc>
+        <w:tc>
+          <w:tcPr>
+            <w:tcW w:w="2406" w:type="dxa"/>
+          </w:tcPr>
+          <w:p>
+            <w:pPr>
+              <w:pStyle w:val="CustomSubTitle"/>
+              <w:jc w:val="center"/>
+              <w:rPr>
+                <w:b w:val="0"/>
+                <w:bCs/>
+                <w:sz w:val="22"/>
+                <w:szCs w:val="22"/>
+              </w:rPr>
+            </w:pPr>
+            <w:r>
+              <w:rPr>
+                <w:b w:val="0"/>
+                <w:bCs/>
+                <w:sz w:val="22"/>
+                <w:szCs w:val="22"/>
+              </w:rPr>
+              <w:t>Ruang ICT</w:t>
+            </w:r>
+          </w:p>
+        </w:tc>
+        <w:tc>
+          <w:tcPr>
+            <w:tcW w:w="2406" w:type="dxa"/>
+          </w:tcPr>
+          <w:p>
+            <w:pPr>
+              <w:pStyle w:val="CustomSubTitle"/>
+              <w:jc w:val="center"/>
+              <w:rPr>
+                <w:b w:val="0"/>
+                <w:bCs/>
+                <w:sz w:val="22"/>
+                <w:szCs w:val="22"/>
+              </w:rPr>
+            </w:pPr>
+            <w:r>
+              <w:rPr>
+                <w:b w:val="0"/>
+                <w:bCs/>
+                <w:sz w:val="22"/>
+                <w:szCs w:val="22"/>
+              </w:rPr>
+              <w:t>Menambah Fitur Aplikasi</w:t>
+            </w:r>
+          </w:p>
+        </w:tc>
+      </w:tr>
+    </w:tbl>
+    <w:p>
+      <w:pPr>
+        <w:pStyle w:val="CustomSubTitle"/>
+        <w:numPr>
+          <w:ilvl w:val="0"/>
+          <w:numId w:val="73"/>
+        </w:numPr>
+        <w:outlineLvl w:val="2"/>
+      </w:pPr>
+      <w:r>
+        <w:t>Penjelasan Pekerjaan</w:t>
+      </w:r>
+    </w:p>
+    <w:p>
+      <w:pPr>
+        <w:pStyle w:val="CustomSubTitle"/>
+        <w:spacing w:line="480" w:lineRule="auto"/>
+        <w:ind w:left="1080" w:firstLine="720"/>
+        <w:jc w:val="both"/>
+        <w:outlineLvl w:val="2"/>
+        <w:rPr>
+          <w:b w:val="0"/>
+          <w:bCs/>
+          <w:sz w:val="22"/>
+          <w:szCs w:val="22"/>
+        </w:rPr>
+      </w:pPr>
+      <w:r>
+        <w:rPr>
+          <w:b w:val="0"/>
+          <w:bCs/>
+          <w:sz w:val="22"/>
+          <w:szCs w:val="22"/>
+        </w:rPr>
+        <w:t>Untuk aplikasi Audit &amp; Verification kami menggunakan service RestAPI dengan menggunakan bahasa pemrograman PHP dan dengan framework CodeIgniter dan library codeigniter-restserver.</w:t>
+      </w:r>
+    </w:p>
+    <w:p>
+      <w:pPr>
+        <w:pStyle w:val="CustomSubTitle"/>
+        <w:spacing w:line="480" w:lineRule="auto"/>
+        <w:ind w:left="1080" w:firstLine="720"/>
+        <w:jc w:val="both"/>
+        <w:outlineLvl w:val="2"/>
+        <w:rPr>
+          <w:b w:val="0"/>
+          <w:bCs/>
+          <w:sz w:val="22"/>
+          <w:szCs w:val="22"/>
+        </w:rPr>
+      </w:pPr>
+      <w:r>
+        <w:rPr>
+          <w:b w:val="0"/>
+          <w:bCs/>
+          <w:sz w:val="22"/>
+          <w:szCs w:val="22"/>
+        </w:rPr>
+        <w:t xml:space="preserve">PHP adalah sebuah </w:t>
+      </w:r>
+      <w:r>
+        <w:rPr>
+          <w:b w:val="0"/>
+          <w:bCs/>
+          <w:i/>
+          <w:iCs/>
+          <w:sz w:val="22"/>
+          <w:szCs w:val="22"/>
+        </w:rPr>
+        <w:t>server side scripting language</w:t>
+      </w:r>
+      <w:r>
+        <w:rPr>
+          <w:b w:val="0"/>
+          <w:bCs/>
+          <w:sz w:val="22"/>
+          <w:szCs w:val="22"/>
+        </w:rPr>
+        <w:t xml:space="preserve"> (berarti scriptnya dijalankan di server dan client tidak perlu menginstall PHP)</w:t>
+      </w:r>
+      <w:r>
+        <w:rPr>
+          <w:b w:val="0"/>
+          <w:bCs/>
+          <w:sz w:val="22"/>
+          <w:szCs w:val="22"/>
+        </w:rPr>
+        <w:t xml:space="preserve"> </w:t>
+      </w:r>
+      <w:r>
+        <w:rPr>
+          <w:b w:val="0"/>
+          <w:bCs/>
+          <w:i/>
+          <w:iCs/>
+          <w:sz w:val="22"/>
+          <w:szCs w:val="22"/>
+        </w:rPr>
+        <w:t>open source</w:t>
+      </w:r>
+      <w:r>
+        <w:rPr>
+          <w:b w:val="0"/>
+          <w:bCs/>
+          <w:sz w:val="22"/>
+          <w:szCs w:val="22"/>
+        </w:rPr>
+        <w:t xml:space="preserve"> </w:t>
+      </w:r>
+      <w:r>
+        <w:rPr>
+          <w:b w:val="0"/>
+          <w:bCs/>
+          <w:sz w:val="22"/>
+          <w:szCs w:val="22"/>
+        </w:rPr>
+        <w:t xml:space="preserve">dan </w:t>
+      </w:r>
+      <w:r>
+        <w:rPr>
+          <w:b w:val="0"/>
+          <w:bCs/>
+          <w:i/>
+          <w:iCs/>
+          <w:sz w:val="22"/>
+          <w:szCs w:val="22"/>
+        </w:rPr>
+        <w:t>cross platform</w:t>
+      </w:r>
+      <w:r>
+        <w:rPr>
+          <w:b w:val="0"/>
+          <w:bCs/>
+          <w:sz w:val="22"/>
+          <w:szCs w:val="22"/>
+        </w:rPr>
+        <w:t xml:space="preserve"> </w:t>
+      </w:r>
+      <w:r>
+        <w:rPr>
+          <w:b w:val="0"/>
+          <w:bCs/>
+          <w:sz w:val="22"/>
+          <w:szCs w:val="22"/>
+        </w:rPr>
+        <w:t xml:space="preserve">yang digunakan untuk mengembangkan website statis, website dinamis, atau aplikasi web. PHP adalah singkatan dari </w:t>
+      </w:r>
+      <w:r>
+        <w:rPr>
+          <w:b w:val="0"/>
+          <w:bCs/>
+          <w:i/>
+          <w:iCs/>
+          <w:sz w:val="22"/>
+          <w:szCs w:val="22"/>
+        </w:rPr>
+        <w:t>Hypertext Pre-processor</w:t>
+      </w:r>
+      <w:r>
+        <w:rPr>
+          <w:b w:val="0"/>
+          <w:bCs/>
+          <w:sz w:val="22"/>
+          <w:szCs w:val="22"/>
+        </w:rPr>
+        <w:t xml:space="preserve">, yang sebelumnya merupakan singkatan dari </w:t>
+      </w:r>
+      <w:r>
+        <w:rPr>
+          <w:b w:val="0"/>
+          <w:bCs/>
+          <w:i/>
+          <w:iCs/>
+          <w:sz w:val="22"/>
+          <w:szCs w:val="22"/>
+        </w:rPr>
+        <w:t>Personal Home Pages</w:t>
+      </w:r>
+      <w:r>
+        <w:rPr>
+          <w:b w:val="0"/>
+          <w:bCs/>
+          <w:sz w:val="22"/>
+          <w:szCs w:val="22"/>
+        </w:rPr>
+        <w:t>.</w:t>
+      </w:r>
+    </w:p>
+    <w:p>
+      <w:pPr>
+        <w:pStyle w:val="CustomSubTitle"/>
+        <w:spacing w:line="480" w:lineRule="auto"/>
+        <w:ind w:left="1080" w:firstLine="720"/>
+        <w:jc w:val="both"/>
+        <w:outlineLvl w:val="2"/>
+        <w:rPr>
+          <w:b w:val="0"/>
+          <w:bCs/>
+          <w:sz w:val="22"/>
+          <w:szCs w:val="22"/>
+        </w:rPr>
+      </w:pPr>
+      <w:r>
+        <w:rPr>
+          <w:b w:val="0"/>
+          <w:bCs/>
+          <w:sz w:val="22"/>
+          <w:szCs w:val="22"/>
+        </w:rPr>
+        <w:t>Skrip PHP hanya dapat diinterpretasikan pada server yang telah menginstall PHP dan komputer klient hanya mengkases skrip php menggunakan web browser.</w:t>
+      </w:r>
+    </w:p>
+    <w:p>
+      <w:pPr>
+        <w:pStyle w:val="CustomSubTitle"/>
+        <w:spacing w:line="480" w:lineRule="auto"/>
+        <w:ind w:left="1080" w:firstLine="720"/>
+        <w:jc w:val="both"/>
+        <w:outlineLvl w:val="2"/>
+        <w:rPr>
+          <w:b w:val="0"/>
+          <w:bCs/>
+          <w:sz w:val="22"/>
+          <w:szCs w:val="22"/>
+        </w:rPr>
+      </w:pPr>
+      <w:r>
+        <w:rPr>
+          <w:b w:val="0"/>
+          <w:bCs/>
+          <w:sz w:val="22"/>
+          <w:szCs w:val="22"/>
+        </w:rPr>
+        <w:t>CodeIgniter adalah framework MVC di PHP yang digunakan untuk mengembangkan aplikasi web dengan cepat. CodeIgniter menyediakan library out of the box untuk menghubungkan ke database dan melakukan berbagai operasi seperti mengirim email, mengunggah file, mengelola sesi, dan lain lain.</w:t>
+      </w:r>
+    </w:p>
+    <w:p>
+      <w:pPr>
+        <w:pStyle w:val="CustomSubTitle"/>
+        <w:spacing w:line="480" w:lineRule="auto"/>
+        <w:ind w:left="1080" w:firstLine="720"/>
+        <w:jc w:val="both"/>
+        <w:outlineLvl w:val="2"/>
+        <w:rPr>
+          <w:b w:val="0"/>
+          <w:sz w:val="22"/>
+          <w:szCs w:val="22"/>
+        </w:rPr>
+      </w:pPr>
+      <w:r>
+        <w:rPr>
+          <w:b w:val="0"/>
+          <w:sz w:val="22"/>
+          <w:szCs w:val="22"/>
+        </w:rPr>
+        <w:lastRenderedPageBreak/>
+        <w:t>CodeIgniter RestServer</w:t>
+      </w:r>
+      <w:r>
+        <w:rPr>
+          <w:b w:val="0"/>
+          <w:sz w:val="22"/>
+          <w:szCs w:val="22"/>
+        </w:rPr>
+        <w:t xml:space="preserve"> adalah sebuah library open source yang  mengimplementasi penuh RESTful untuk CodeIgniter yang dibuat oleh </w:t>
+      </w:r>
+      <w:r>
+        <w:rPr>
+          <w:b w:val="0"/>
+          <w:sz w:val="22"/>
+          <w:szCs w:val="22"/>
+        </w:rPr>
+        <w:t>Chris Kacerguis</w:t>
+      </w:r>
+      <w:r>
+        <w:rPr>
+          <w:b w:val="0"/>
+          <w:sz w:val="22"/>
+          <w:szCs w:val="22"/>
+        </w:rPr>
+        <w:t xml:space="preserve"> yang dipublish di GitHub nya </w:t>
+      </w:r>
+      <w:hyperlink r:id="rId19" w:history="1">
+        <w:r>
+          <w:rPr>
+            <w:rStyle w:val="Hyperlink"/>
+            <w:b w:val="0"/>
+            <w:sz w:val="22"/>
+            <w:szCs w:val="22"/>
+          </w:rPr>
+          <w:t>https://github.com/chriskacerguis/codeigniter-restserver</w:t>
+        </w:r>
+      </w:hyperlink>
+      <w:r>
+        <w:rPr>
+          <w:b w:val="0"/>
+          <w:sz w:val="22"/>
+          <w:szCs w:val="22"/>
+        </w:rPr>
+        <w:t xml:space="preserve">. </w:t>
+      </w:r>
+      <w:r>
+        <w:rPr>
+          <w:b w:val="0"/>
+          <w:sz w:val="22"/>
+          <w:szCs w:val="22"/>
+        </w:rPr>
+        <w:t>Library ini memudahkan kita untuk membuat RESTful api dengan mudah dan lebih cepat.</w:t>
+      </w:r>
+    </w:p>
+    <w:p>
+      <w:pPr>
+        <w:pStyle w:val="CustomSubTitle"/>
+        <w:spacing w:line="480" w:lineRule="auto"/>
+        <w:ind w:left="1080" w:firstLine="720"/>
+        <w:jc w:val="both"/>
+        <w:outlineLvl w:val="2"/>
+        <w:rPr>
+          <w:b w:val="0"/>
+          <w:bCs/>
+          <w:sz w:val="22"/>
+          <w:szCs w:val="22"/>
+        </w:rPr>
+      </w:pPr>
+    </w:p>
+    <w:p>
+      <w:pPr>
+        <w:pStyle w:val="CustomSubTitle"/>
+        <w:numPr>
+          <w:ilvl w:val="0"/>
+          <w:numId w:val="73"/>
+        </w:numPr>
+        <w:outlineLvl w:val="2"/>
+      </w:pPr>
+      <w:r>
+        <w:t>Alat dan Bahan</w:t>
+      </w:r>
+    </w:p>
+    <w:p>
+      <w:pPr>
+        <w:pStyle w:val="CustomSubTitle"/>
+        <w:numPr>
+          <w:ilvl w:val="0"/>
+          <w:numId w:val="79"/>
+        </w:numPr>
+        <w:outlineLvl w:val="2"/>
+        <w:rPr>
+          <w:b w:val="0"/>
+          <w:bCs/>
+          <w:sz w:val="22"/>
+          <w:szCs w:val="22"/>
+        </w:rPr>
+      </w:pPr>
+      <w:r>
+        <w:rPr>
+          <w:b w:val="0"/>
+          <w:bCs/>
+          <w:sz w:val="22"/>
+          <w:szCs w:val="22"/>
+        </w:rPr>
+        <w:t>Komputer</w:t>
+      </w:r>
+    </w:p>
+    <w:p>
+      <w:pPr>
+        <w:pStyle w:val="CustomSubTitle"/>
+        <w:numPr>
+          <w:ilvl w:val="0"/>
+          <w:numId w:val="79"/>
+        </w:numPr>
+        <w:outlineLvl w:val="2"/>
+        <w:rPr>
+          <w:b w:val="0"/>
+          <w:bCs/>
+          <w:sz w:val="22"/>
+          <w:szCs w:val="22"/>
+        </w:rPr>
+      </w:pPr>
+      <w:r>
+        <w:rPr>
+          <w:b w:val="0"/>
+          <w:bCs/>
+          <w:sz w:val="22"/>
+          <w:szCs w:val="22"/>
+        </w:rPr>
+        <w:t>Koneksi Internet</w:t>
+      </w:r>
+    </w:p>
+    <w:p>
+      <w:pPr>
+        <w:pStyle w:val="CustomSubTitle"/>
+        <w:numPr>
+          <w:ilvl w:val="0"/>
+          <w:numId w:val="79"/>
+        </w:numPr>
+        <w:outlineLvl w:val="2"/>
+        <w:rPr>
+          <w:b w:val="0"/>
+          <w:bCs/>
+          <w:sz w:val="22"/>
+          <w:szCs w:val="22"/>
+        </w:rPr>
+      </w:pPr>
+      <w:r>
+        <w:rPr>
+          <w:b w:val="0"/>
+          <w:bCs/>
+          <w:sz w:val="22"/>
+          <w:szCs w:val="22"/>
+        </w:rPr>
+        <w:t>Firefox</w:t>
+      </w:r>
+    </w:p>
+    <w:p>
+      <w:pPr>
+        <w:pStyle w:val="CustomSubTitle"/>
+        <w:numPr>
+          <w:ilvl w:val="0"/>
+          <w:numId w:val="79"/>
+        </w:numPr>
+        <w:outlineLvl w:val="2"/>
+        <w:rPr>
+          <w:b w:val="0"/>
+          <w:bCs/>
+          <w:sz w:val="22"/>
+          <w:szCs w:val="22"/>
+        </w:rPr>
+      </w:pPr>
+      <w:r>
+        <w:rPr>
+          <w:b w:val="0"/>
+          <w:bCs/>
+          <w:sz w:val="22"/>
+          <w:szCs w:val="22"/>
+        </w:rPr>
+        <w:t>Visual Studio Code</w:t>
+      </w:r>
+    </w:p>
+    <w:p>
+      <w:pPr>
+        <w:pStyle w:val="CustomSubTitle"/>
+        <w:numPr>
+          <w:ilvl w:val="0"/>
+          <w:numId w:val="79"/>
+        </w:numPr>
+        <w:outlineLvl w:val="2"/>
+        <w:rPr>
+          <w:b w:val="0"/>
+          <w:bCs/>
+          <w:sz w:val="22"/>
+          <w:szCs w:val="22"/>
+        </w:rPr>
+      </w:pPr>
+      <w:r>
+        <w:rPr>
+          <w:b w:val="0"/>
+          <w:bCs/>
+          <w:sz w:val="22"/>
+          <w:szCs w:val="22"/>
+        </w:rPr>
+        <w:t>Insomnia</w:t>
+      </w:r>
+    </w:p>
+    <w:p>
+      <w:pPr>
+        <w:pStyle w:val="CustomSubTitle"/>
+        <w:numPr>
+          <w:ilvl w:val="0"/>
+          <w:numId w:val="79"/>
+        </w:numPr>
+        <w:outlineLvl w:val="2"/>
+        <w:rPr>
+          <w:b w:val="0"/>
+          <w:bCs/>
+          <w:sz w:val="22"/>
+          <w:szCs w:val="22"/>
+        </w:rPr>
+      </w:pPr>
+      <w:r>
+        <w:rPr>
+          <w:b w:val="0"/>
+          <w:bCs/>
+          <w:sz w:val="22"/>
+          <w:szCs w:val="22"/>
+        </w:rPr>
+        <w:t>Linux Terminal</w:t>
+      </w:r>
+    </w:p>
+    <w:p>
+      <w:pPr>
+        <w:pStyle w:val="CustomSubTitle"/>
+        <w:ind w:left="1800"/>
+        <w:outlineLvl w:val="2"/>
+        <w:rPr>
+          <w:b w:val="0"/>
+          <w:bCs/>
+          <w:sz w:val="22"/>
+          <w:szCs w:val="22"/>
+        </w:rPr>
+      </w:pPr>
+    </w:p>
+    <w:p>
+      <w:pPr>
+        <w:pStyle w:val="CustomSubTitle"/>
+        <w:numPr>
+          <w:ilvl w:val="0"/>
+          <w:numId w:val="73"/>
+        </w:numPr>
+        <w:outlineLvl w:val="2"/>
+      </w:pPr>
+      <w:r>
+        <w:t>Keselamatan Kerja</w:t>
+      </w:r>
+    </w:p>
+    <w:p>
+      <w:pPr>
+        <w:pStyle w:val="CustomSubTitle"/>
+        <w:numPr>
+          <w:ilvl w:val="0"/>
+          <w:numId w:val="80"/>
+        </w:numPr>
+        <w:outlineLvl w:val="2"/>
+        <w:rPr>
+          <w:b w:val="0"/>
+          <w:bCs/>
+          <w:sz w:val="22"/>
+          <w:szCs w:val="22"/>
+        </w:rPr>
+      </w:pPr>
+      <w:r>
+        <w:rPr>
+          <w:b w:val="0"/>
+          <w:bCs/>
+          <w:sz w:val="22"/>
+          <w:szCs w:val="22"/>
+        </w:rPr>
+        <w:t>Keselamatan….</w:t>
+      </w:r>
+    </w:p>
+    <w:p>
+      <w:pPr>
+        <w:pStyle w:val="CustomSubTitle"/>
+        <w:ind w:left="1800"/>
+        <w:outlineLvl w:val="2"/>
+        <w:rPr>
+          <w:b w:val="0"/>
+          <w:bCs/>
+          <w:sz w:val="22"/>
+          <w:szCs w:val="22"/>
+        </w:rPr>
+      </w:pPr>
+    </w:p>
+    <w:p>
+      <w:pPr>
+        <w:pStyle w:val="CustomSubTitle"/>
+        <w:numPr>
+          <w:ilvl w:val="0"/>
+          <w:numId w:val="73"/>
+        </w:numPr>
+        <w:outlineLvl w:val="2"/>
+      </w:pPr>
+      <w:r>
+        <w:t>Gambar Kerja</w:t>
+      </w:r>
+    </w:p>
+    <w:p>
+      <w:pPr>
+        <w:pStyle w:val="CustomSubTitle"/>
+        <w:ind w:left="1080"/>
+        <w:outlineLvl w:val="2"/>
+        <w:rPr>
+          <w:b w:val="0"/>
+          <w:bCs/>
+          <w:sz w:val="22"/>
+          <w:szCs w:val="22"/>
+        </w:rPr>
+      </w:pPr>
+      <w:r>
+        <w:rPr>
+          <w:b w:val="0"/>
+          <w:bCs/>
+          <w:sz w:val="22"/>
+          <w:szCs w:val="22"/>
+        </w:rPr>
+        <w:t>Gambar</w:t>
+      </w:r>
+    </w:p>
+    <w:p>
+      <w:pPr>
+        <w:pStyle w:val="CustomSubTitle"/>
+        <w:ind w:left="1080"/>
+        <w:outlineLvl w:val="2"/>
+        <w:rPr>
+          <w:b w:val="0"/>
+          <w:bCs/>
+          <w:sz w:val="22"/>
+          <w:szCs w:val="22"/>
+        </w:rPr>
+      </w:pPr>
+    </w:p>
+    <w:p>
+      <w:pPr>
+        <w:pStyle w:val="CustomSubTitle"/>
+        <w:numPr>
+          <w:ilvl w:val="0"/>
+          <w:numId w:val="73"/>
+        </w:numPr>
+        <w:outlineLvl w:val="2"/>
+      </w:pPr>
+      <w:r>
+        <w:t>Analisa dan Langkah Kerja</w:t>
+      </w:r>
+    </w:p>
+    <w:p>
+      <w:pPr>
+        <w:pStyle w:val="CustomSubTitle"/>
+        <w:numPr>
+          <w:ilvl w:val="0"/>
+          <w:numId w:val="81"/>
+        </w:numPr>
+        <w:spacing w:line="480" w:lineRule="auto"/>
+        <w:jc w:val="both"/>
+        <w:outlineLvl w:val="2"/>
+        <w:rPr>
+          <w:b w:val="0"/>
+          <w:bCs/>
+          <w:sz w:val="22"/>
+          <w:szCs w:val="22"/>
+        </w:rPr>
+      </w:pPr>
+      <w:r>
+        <w:rPr>
+          <w:b w:val="0"/>
+          <w:bCs/>
+          <w:sz w:val="22"/>
+          <w:szCs w:val="22"/>
+        </w:rPr>
+        <w:t>Langkah pertama adalah download CodeIgniter menggunakan Composer. Caranya adalah buka terminal</w:t>
+      </w:r>
+      <w:r>
+        <w:rPr>
+          <w:b w:val="0"/>
+          <w:bCs/>
+          <w:sz w:val="22"/>
+          <w:szCs w:val="22"/>
+        </w:rPr>
+        <w:t>, ubah directory ke lokasi dokumen web server lokal</w:t>
+      </w:r>
+      <w:r>
+        <w:rPr>
+          <w:b w:val="0"/>
+          <w:bCs/>
+          <w:sz w:val="22"/>
+          <w:szCs w:val="22"/>
+        </w:rPr>
+        <w:t xml:space="preserve"> dan jalankan perintah </w:t>
+      </w:r>
+      <w:r>
+        <w:rPr>
+          <w:b w:val="0"/>
+          <w:bCs/>
+          <w:sz w:val="22"/>
+          <w:szCs w:val="22"/>
+        </w:rPr>
+        <w:t>:</w:t>
+      </w:r>
+    </w:p>
+    <w:p>
+      <w:pPr>
+        <w:pStyle w:val="CustomSubTitle"/>
+        <w:spacing w:line="480" w:lineRule="auto"/>
+        <w:ind w:left="1800"/>
+        <w:jc w:val="both"/>
+        <w:outlineLvl w:val="2"/>
+        <w:rPr>
+          <w:b w:val="0"/>
+          <w:bCs/>
+          <w:sz w:val="22"/>
+          <w:szCs w:val="22"/>
+        </w:rPr>
+      </w:pPr>
+      <w:r>
+        <w:rPr>
+          <w:b w:val="0"/>
+          <w:bCs/>
+          <w:sz w:val="22"/>
+          <w:szCs w:val="22"/>
+        </w:rPr>
+        <w:lastRenderedPageBreak/>
+        <w:t xml:space="preserve">composer create-project CodeIgniter/framework </w:t>
+      </w:r>
+      <w:r>
+        <w:rPr>
+          <w:b w:val="0"/>
+          <w:bCs/>
+          <w:sz w:val="22"/>
+          <w:szCs w:val="22"/>
+        </w:rPr>
+        <w:t>audit-api</w:t>
+      </w:r>
+    </w:p>
+    <w:p>
+      <w:pPr>
+        <w:pStyle w:val="CustomSubTitle"/>
+        <w:numPr>
+          <w:ilvl w:val="0"/>
+          <w:numId w:val="81"/>
+        </w:numPr>
+        <w:spacing w:line="480" w:lineRule="auto"/>
+        <w:jc w:val="both"/>
+        <w:outlineLvl w:val="2"/>
+        <w:rPr>
+          <w:b w:val="0"/>
+          <w:bCs/>
+          <w:sz w:val="22"/>
+          <w:szCs w:val="22"/>
+        </w:rPr>
+      </w:pPr>
+      <w:r>
+        <w:rPr>
+          <w:b w:val="0"/>
+          <w:bCs/>
+          <w:sz w:val="22"/>
+          <w:szCs w:val="22"/>
+        </w:rPr>
+        <w:t>Setelah itu cek apakah CodeIgniter telah terinstall atau belum dengan cara membuka aplikasi nya di web browser</w:t>
+      </w:r>
+      <w:r>
+        <w:rPr>
+          <w:b w:val="0"/>
+          <w:bCs/>
+          <w:sz w:val="22"/>
+          <w:szCs w:val="22"/>
+        </w:rPr>
+        <w:t>. Jika muncul seperti berikut ini berarti CodeIgniter telah berhasil terinstall.</w:t>
+      </w:r>
+    </w:p>
+    <w:p>
+      <w:pPr>
+        <w:pStyle w:val="CustomSubTitle"/>
+        <w:spacing w:line="480" w:lineRule="auto"/>
+        <w:ind w:left="1800"/>
+        <w:jc w:val="both"/>
+        <w:outlineLvl w:val="2"/>
+        <w:rPr>
+          <w:b w:val="0"/>
+          <w:bCs/>
+          <w:sz w:val="22"/>
+          <w:szCs w:val="22"/>
+        </w:rPr>
+      </w:pPr>
+      <w:r>
+        <w:rPr>
+          <w:b w:val="0"/>
+          <w:bCs/>
+          <w:sz w:val="22"/>
+          <w:szCs w:val="22"/>
+        </w:rPr>
+        <w:drawing>
+          <wp:inline distT="0" distB="0" distL="0" distR="0" wp14:anchorId="494C87E5" wp14:editId="146AE412">
+            <wp:extent cx="3875205" cy="2665394"/>
+            <wp:effectExtent l="0" t="0" r="0" b="1905"/>
+            <wp:docPr id="3" name="Picture 3"/>
+            <wp:cNvGraphicFramePr>
+              <a:graphicFrameLocks xmlns:a="http://schemas.openxmlformats.org/drawingml/2006/main" noChangeAspect="1"/>
+            </wp:cNvGraphicFramePr>
+            <a:graphic xmlns:a="http://schemas.openxmlformats.org/drawingml/2006/main">
+              <a:graphicData uri="http://schemas.openxmlformats.org/drawingml/2006/picture">
+                <pic:pic xmlns:pic="http://schemas.openxmlformats.org/drawingml/2006/picture">
+                  <pic:nvPicPr>
+                    <pic:cNvPr id="1" name=""/>
+                    <pic:cNvPicPr/>
+                  </pic:nvPicPr>
+                  <pic:blipFill>
+                    <a:blip r:embed="rId20"/>
+                    <a:stretch>
+                      <a:fillRect/>
+                    </a:stretch>
+                  </pic:blipFill>
+                  <pic:spPr>
+                    <a:xfrm>
+                      <a:off x="0" y="0"/>
+                      <a:ext cx="3896069" cy="2679745"/>
+                    </a:xfrm>
+                    <a:prstGeom prst="rect">
+                      <a:avLst/>
+                    </a:prstGeom>
+                  </pic:spPr>
+                </pic:pic>
+              </a:graphicData>
+            </a:graphic>
+          </wp:inline>
+        </w:drawing>
+      </w:r>
+    </w:p>
+    <w:p>
+      <w:pPr>
+        <w:pStyle w:val="CustomSubTitle"/>
+        <w:numPr>
+          <w:ilvl w:val="0"/>
+          <w:numId w:val="81"/>
+        </w:numPr>
+        <w:spacing w:line="480" w:lineRule="auto"/>
+        <w:jc w:val="both"/>
+        <w:outlineLvl w:val="2"/>
+        <w:rPr>
+          <w:b w:val="0"/>
+          <w:bCs/>
+          <w:sz w:val="22"/>
+          <w:szCs w:val="22"/>
+        </w:rPr>
+      </w:pPr>
+      <w:r>
+        <w:rPr>
+          <w:b w:val="0"/>
+          <w:bCs/>
+          <w:sz w:val="22"/>
+          <w:szCs w:val="22"/>
+        </w:rPr>
+        <w:t>Kemudian install CodeIgniter RestServer dengan cara buka terminal dan pindah directory ke folder aplikasinya tadi. Kemudian jalankan perintah berikut untuk menginstallnya.</w:t>
+      </w:r>
+    </w:p>
+    <w:p>
+      <w:pPr>
+        <w:pStyle w:val="CustomSubTitle"/>
+        <w:spacing w:line="480" w:lineRule="auto"/>
+        <w:ind w:left="1800"/>
+        <w:jc w:val="both"/>
+        <w:outlineLvl w:val="2"/>
+        <w:rPr>
+          <w:b w:val="0"/>
+          <w:bCs/>
+          <w:sz w:val="22"/>
+          <w:szCs w:val="22"/>
+        </w:rPr>
+      </w:pPr>
+      <w:r>
+        <w:rPr>
+          <w:b w:val="0"/>
+          <w:bCs/>
+          <w:sz w:val="22"/>
+          <w:szCs w:val="22"/>
+        </w:rPr>
+        <w:lastRenderedPageBreak/>
+        <w:drawing>
+          <wp:inline distT="0" distB="0" distL="0" distR="0" wp14:anchorId="5F7C8ECA" wp14:editId="7DFE32FF">
+            <wp:extent cx="3967672" cy="2932105"/>
+            <wp:effectExtent l="0" t="0" r="0" b="0"/>
+            <wp:docPr id="4" name="Picture 4"/>
+            <wp:cNvGraphicFramePr>
+              <a:graphicFrameLocks xmlns:a="http://schemas.openxmlformats.org/drawingml/2006/main" noChangeAspect="1"/>
+            </wp:cNvGraphicFramePr>
+            <a:graphic xmlns:a="http://schemas.openxmlformats.org/drawingml/2006/main">
+              <a:graphicData uri="http://schemas.openxmlformats.org/drawingml/2006/picture">
+                <pic:pic xmlns:pic="http://schemas.openxmlformats.org/drawingml/2006/picture">
+                  <pic:nvPicPr>
+                    <pic:cNvPr id="1" name=""/>
+                    <pic:cNvPicPr/>
+                  </pic:nvPicPr>
+                  <pic:blipFill>
+                    <a:blip r:embed="rId21"/>
+                    <a:stretch>
+                      <a:fillRect/>
+                    </a:stretch>
+                  </pic:blipFill>
+                  <pic:spPr>
+                    <a:xfrm>
+                      <a:off x="0" y="0"/>
+                      <a:ext cx="3985735" cy="2945453"/>
+                    </a:xfrm>
+                    <a:prstGeom prst="rect">
+                      <a:avLst/>
+                    </a:prstGeom>
+                  </pic:spPr>
+                </pic:pic>
+              </a:graphicData>
+            </a:graphic>
+          </wp:inline>
+        </w:drawing>
+      </w:r>
+    </w:p>
+    <w:p>
+      <w:pPr>
+        <w:pStyle w:val="CustomSubTitle"/>
+        <w:spacing w:line="480" w:lineRule="auto"/>
+        <w:ind w:left="1800"/>
+        <w:jc w:val="both"/>
+        <w:outlineLvl w:val="2"/>
+        <w:rPr>
+          <w:b w:val="0"/>
+          <w:bCs/>
+          <w:sz w:val="22"/>
+          <w:szCs w:val="22"/>
+        </w:rPr>
+      </w:pPr>
+      <w:r>
+        <w:rPr>
+          <w:b w:val="0"/>
+          <w:bCs/>
+          <w:sz w:val="22"/>
+          <w:szCs w:val="22"/>
+        </w:rPr>
+        <w:t>Jika muncul seperti diatas, maka tandanya RestServer nya sudah berhasil terinstall.</w:t>
+      </w:r>
+    </w:p>
+    <w:p>
+      <w:pPr>
+        <w:pStyle w:val="CustomSubTitle"/>
+        <w:numPr>
+          <w:ilvl w:val="0"/>
+          <w:numId w:val="81"/>
+        </w:numPr>
+        <w:spacing w:line="480" w:lineRule="auto"/>
+        <w:jc w:val="both"/>
+        <w:outlineLvl w:val="2"/>
+        <w:rPr>
+          <w:b w:val="0"/>
+          <w:bCs/>
+          <w:sz w:val="22"/>
+          <w:szCs w:val="22"/>
+        </w:rPr>
+      </w:pPr>
+      <w:r>
+        <w:rPr>
+          <w:b w:val="0"/>
+          <w:bCs/>
+          <w:sz w:val="22"/>
+          <w:szCs w:val="22"/>
+        </w:rPr>
+        <w:t>Setelah terinstall langkah pertama adalah tambah koneksi database di config database codeigniter.</w:t>
+      </w:r>
+      <w:r>
+        <w:rPr>
+          <w:b w:val="0"/>
+          <w:bCs/>
+          <w:sz w:val="22"/>
+          <w:szCs w:val="22"/>
+        </w:rPr>
+        <w:t xml:space="preserve"> </w:t>
+      </w:r>
+    </w:p>
+    <w:p>
+      <w:pPr>
+        <w:pStyle w:val="CustomSubTitle"/>
+        <w:spacing w:line="480" w:lineRule="auto"/>
+        <w:ind w:left="1800"/>
+        <w:jc w:val="both"/>
+        <w:outlineLvl w:val="2"/>
+        <w:rPr>
+          <w:b w:val="0"/>
+          <w:bCs/>
+          <w:sz w:val="22"/>
+          <w:szCs w:val="22"/>
+        </w:rPr>
+      </w:pPr>
+    </w:p>
+    <w:p>
+      <w:pPr>
+        <w:pStyle w:val="CustomSubTitle"/>
+        <w:numPr>
+          <w:ilvl w:val="0"/>
+          <w:numId w:val="81"/>
+        </w:numPr>
+        <w:spacing w:line="480" w:lineRule="auto"/>
+        <w:jc w:val="both"/>
+        <w:outlineLvl w:val="2"/>
+        <w:rPr>
+          <w:b w:val="0"/>
+          <w:bCs/>
+          <w:sz w:val="22"/>
+          <w:szCs w:val="22"/>
+        </w:rPr>
+      </w:pPr>
+      <w:r>
+        <w:rPr>
+          <w:b w:val="0"/>
+          <w:bCs/>
+          <w:sz w:val="22"/>
+          <w:szCs w:val="22"/>
+        </w:rPr>
+        <w:t>Kemudian buat beberapa file Controller untuk tiap endpoint Audit Hanlding, Audit Safety, dan Audit 5S.</w:t>
+      </w:r>
+    </w:p>
+    <w:p>
+      <w:pPr>
+        <w:pStyle w:val="ListParagraph"/>
+        <w:rPr>
+          <w:b/>
+          <w:bCs/>
+          <w:sz w:val="22"/>
+          <w:szCs w:val="22"/>
+        </w:rPr>
+      </w:pPr>
+    </w:p>
+    <w:p>
+      <w:pPr>
+        <w:pStyle w:val="CustomSubTitle"/>
+        <w:numPr>
+          <w:ilvl w:val="0"/>
+          <w:numId w:val="81"/>
+        </w:numPr>
+        <w:spacing w:line="480" w:lineRule="auto"/>
+        <w:jc w:val="both"/>
+        <w:outlineLvl w:val="2"/>
+        <w:rPr>
+          <w:b w:val="0"/>
+          <w:bCs/>
+          <w:sz w:val="22"/>
+          <w:szCs w:val="22"/>
+        </w:rPr>
+      </w:pPr>
+      <w:r>
+        <w:rPr>
+          <w:b w:val="0"/>
+          <w:bCs/>
+          <w:sz w:val="22"/>
+          <w:szCs w:val="22"/>
+        </w:rPr>
+        <w:t>Setiap Audit membutuhkan endpoint untuk</w:t>
+      </w:r>
+      <w:r>
+        <w:rPr>
+          <w:b w:val="0"/>
+          <w:bCs/>
+          <w:sz w:val="22"/>
+          <w:szCs w:val="22"/>
+        </w:rPr>
+        <w:t xml:space="preserve"> melakukan</w:t>
+      </w:r>
+      <w:r>
+        <w:rPr>
+          <w:b w:val="0"/>
+          <w:bCs/>
+          <w:sz w:val="22"/>
+          <w:szCs w:val="22"/>
+        </w:rPr>
+        <w:t xml:space="preserve"> beberapa hal berikut:</w:t>
+      </w:r>
+    </w:p>
+    <w:p>
+      <w:pPr>
+        <w:pStyle w:val="ListParagraph"/>
+        <w:numPr>
+          <w:ilvl w:val="0"/>
+          <w:numId w:val="82"/>
+        </w:numPr>
+        <w:spacing w:line="360" w:lineRule="auto"/>
+        <w:rPr>
+          <w:b/>
+          <w:bCs/>
+          <w:sz w:val="22"/>
+          <w:szCs w:val="22"/>
+          <w:lang w:val="en-US"/>
+        </w:rPr>
+      </w:pPr>
+      <w:r>
+        <w:rPr>
+          <w:sz w:val="22"/>
+          <w:szCs w:val="22"/>
+          <w:lang w:val="en-US"/>
+        </w:rPr>
+        <w:t>GET data Area Audit</w:t>
+      </w:r>
+    </w:p>
+    <w:p>
+      <w:pPr>
+        <w:pStyle w:val="ListParagraph"/>
+        <w:numPr>
+          <w:ilvl w:val="0"/>
+          <w:numId w:val="82"/>
+        </w:numPr>
+        <w:spacing w:line="360" w:lineRule="auto"/>
+        <w:rPr>
+          <w:b/>
+          <w:bCs/>
+          <w:sz w:val="22"/>
+          <w:szCs w:val="22"/>
+          <w:lang w:val="en-US"/>
+        </w:rPr>
+      </w:pPr>
+      <w:r>
+        <w:rPr>
+          <w:sz w:val="22"/>
+          <w:szCs w:val="22"/>
+          <w:lang w:val="en-US"/>
+        </w:rPr>
+        <w:t>GET data auditor</w:t>
+      </w:r>
+    </w:p>
+    <w:p>
+      <w:pPr>
+        <w:pStyle w:val="ListParagraph"/>
+        <w:numPr>
+          <w:ilvl w:val="0"/>
+          <w:numId w:val="82"/>
+        </w:numPr>
+        <w:spacing w:line="360" w:lineRule="auto"/>
+        <w:rPr>
+          <w:b/>
+          <w:bCs/>
+          <w:sz w:val="22"/>
+          <w:szCs w:val="22"/>
+          <w:lang w:val="en-US"/>
+        </w:rPr>
+      </w:pPr>
+      <w:r>
+        <w:rPr>
+          <w:sz w:val="22"/>
+          <w:szCs w:val="22"/>
+          <w:lang w:val="en-US"/>
+        </w:rPr>
+        <w:t xml:space="preserve">GET data </w:t>
+      </w:r>
+      <w:r>
+        <w:rPr>
+          <w:sz w:val="22"/>
+          <w:szCs w:val="22"/>
+          <w:lang w:val="en-US"/>
+        </w:rPr>
+        <w:t>kategori temuan</w:t>
+      </w:r>
+    </w:p>
+    <w:p>
+      <w:pPr>
+        <w:pStyle w:val="ListParagraph"/>
+        <w:numPr>
+          <w:ilvl w:val="0"/>
+          <w:numId w:val="82"/>
+        </w:numPr>
+        <w:spacing w:line="360" w:lineRule="auto"/>
+        <w:rPr>
+          <w:b/>
+          <w:bCs/>
+          <w:sz w:val="22"/>
+          <w:szCs w:val="22"/>
+          <w:lang w:val="en-US"/>
+        </w:rPr>
+      </w:pPr>
+      <w:r>
+        <w:rPr>
+          <w:sz w:val="22"/>
+          <w:szCs w:val="22"/>
+          <w:lang w:val="en-US"/>
+        </w:rPr>
+        <w:t>GET data saran perbaikan</w:t>
+      </w:r>
+    </w:p>
+    <w:p>
+      <w:pPr>
+        <w:pStyle w:val="ListParagraph"/>
+        <w:numPr>
+          <w:ilvl w:val="0"/>
+          <w:numId w:val="82"/>
+        </w:numPr>
+        <w:spacing w:line="360" w:lineRule="auto"/>
+        <w:rPr>
+          <w:b/>
+          <w:bCs/>
+          <w:sz w:val="22"/>
+          <w:szCs w:val="22"/>
+          <w:lang w:val="en-US"/>
+        </w:rPr>
+      </w:pPr>
+      <w:r>
+        <w:rPr>
+          <w:sz w:val="22"/>
+          <w:szCs w:val="22"/>
+          <w:lang w:val="en-US"/>
+        </w:rPr>
+        <w:lastRenderedPageBreak/>
+        <w:t>….</w:t>
+      </w:r>
+    </w:p>
+    <w:p>
+      <w:pPr>
+        <w:pStyle w:val="ListParagraph"/>
+        <w:rPr>
+          <w:b/>
+          <w:bCs/>
+          <w:sz w:val="22"/>
+          <w:szCs w:val="22"/>
+        </w:rPr>
+      </w:pPr>
+    </w:p>
+    <w:p>
+      <w:pPr>
+        <w:pStyle w:val="CustomSubTitle"/>
+        <w:numPr>
+          <w:ilvl w:val="0"/>
+          <w:numId w:val="81"/>
+        </w:numPr>
+        <w:spacing w:line="480" w:lineRule="auto"/>
+        <w:jc w:val="both"/>
+        <w:outlineLvl w:val="2"/>
+        <w:rPr>
+          <w:b w:val="0"/>
+          <w:bCs/>
+          <w:sz w:val="22"/>
+          <w:szCs w:val="22"/>
+        </w:rPr>
+      </w:pPr>
+      <w:r>
+        <w:rPr>
+          <w:b w:val="0"/>
+          <w:bCs/>
+          <w:sz w:val="22"/>
+          <w:szCs w:val="22"/>
+        </w:rPr>
+        <w:t>Kemudian</w:t>
+      </w:r>
+      <w:r>
+        <w:rPr>
+          <w:b w:val="0"/>
+          <w:bCs/>
+          <w:sz w:val="22"/>
+          <w:szCs w:val="22"/>
+        </w:rPr>
+        <w:t xml:space="preserve"> buat code untuk Controller Audit Handling.</w:t>
+      </w:r>
+      <w:r>
+        <w:rPr>
+          <w:b w:val="0"/>
+          <w:bCs/>
+          <w:sz w:val="22"/>
+          <w:szCs w:val="22"/>
+        </w:rPr>
+        <w:t xml:space="preserve"> </w:t>
+      </w:r>
+    </w:p>
+    <w:p>
+      <w:pPr>
+        <w:pStyle w:val="CustomSubTitle"/>
+        <w:numPr>
+          <w:ilvl w:val="0"/>
+          <w:numId w:val="73"/>
+        </w:numPr>
+        <w:outlineLvl w:val="2"/>
+      </w:pPr>
+      <w:r>
+        <w:t>Quality Control</w:t>
+      </w:r>
+    </w:p>
+    <w:p>
+      <w:pPr>
+        <w:pStyle w:val="CustomSubTitle"/>
+        <w:numPr>
+          <w:ilvl w:val="0"/>
+          <w:numId w:val="73"/>
+        </w:numPr>
+        <w:outlineLvl w:val="2"/>
+      </w:pPr>
+      <w:r>
+        <w:t>Kesimpulan</w:t>
+      </w:r>
+    </w:p>
+    <w:p>
+      <w:pPr>
+        <w:pStyle w:val="CustomSubTitle"/>
+        <w:ind w:left="720"/>
+        <w:outlineLvl w:val="1"/>
+      </w:pPr>
+    </w:p>
+    <w:p>
+      <w:pPr>
+        <w:pStyle w:val="CustomSubTitle"/>
+        <w:numPr>
+          <w:ilvl w:val="0"/>
+          <w:numId w:val="48"/>
+        </w:numPr>
+        <w:outlineLvl w:val="1"/>
+      </w:pPr>
+      <w:r>
+        <w:t>Pembuatan</w:t>
+      </w:r>
+      <w:r>
+        <w:t xml:space="preserve"> Aplikasi Audit &amp; Verification</w:t>
+      </w:r>
+      <w:bookmarkEnd w:id="67"/>
+    </w:p>
+    <w:tbl>
+      <w:tblPr>
+        <w:tblStyle w:val="TableGrid"/>
+        <w:tblW w:w="7217" w:type="dxa"/>
+        <w:tblInd w:w="607" w:type="dxa"/>
+        <w:tblLook w:val="04A0" w:firstRow="1" w:lastRow="0" w:firstColumn="1" w:lastColumn="0" w:noHBand="0" w:noVBand="1"/>
+      </w:tblPr>
+      <w:tblGrid>
+        <w:gridCol w:w="2405"/>
+        <w:gridCol w:w="2406"/>
+        <w:gridCol w:w="2406"/>
+      </w:tblGrid>
+      <w:tr>
+        <w:tc>
+          <w:tcPr>
+            <w:tcW w:w="2405" w:type="dxa"/>
+          </w:tcPr>
+          <w:p>
+            <w:pPr>
+              <w:pStyle w:val="CustomSubTitle"/>
+              <w:jc w:val="center"/>
+              <w:rPr>
+                <w:b w:val="0"/>
+                <w:bCs/>
+                <w:sz w:val="22"/>
+                <w:szCs w:val="22"/>
+              </w:rPr>
+            </w:pPr>
+            <w:r>
+              <w:rPr>
+                <w:b w:val="0"/>
+                <w:bCs/>
+                <w:sz w:val="22"/>
+                <w:szCs w:val="22"/>
+              </w:rPr>
+              <w:t>Nama Perusahaan</w:t>
+            </w:r>
+          </w:p>
+        </w:tc>
+        <w:tc>
+          <w:tcPr>
+            <w:tcW w:w="2406" w:type="dxa"/>
+          </w:tcPr>
+          <w:p>
+            <w:pPr>
+              <w:pStyle w:val="CustomSubTitle"/>
+              <w:jc w:val="center"/>
+              <w:rPr>
+                <w:b w:val="0"/>
+                <w:bCs/>
+                <w:sz w:val="22"/>
+                <w:szCs w:val="22"/>
+              </w:rPr>
+            </w:pPr>
+            <w:r>
+              <w:rPr>
+                <w:b w:val="0"/>
+                <w:bCs/>
+                <w:sz w:val="22"/>
+                <w:szCs w:val="22"/>
+              </w:rPr>
+              <w:t>Ruang Kerja</w:t>
+            </w:r>
+          </w:p>
+        </w:tc>
+        <w:tc>
+          <w:tcPr>
+            <w:tcW w:w="2406" w:type="dxa"/>
+          </w:tcPr>
+          <w:p>
+            <w:pPr>
+              <w:pStyle w:val="CustomSubTitle"/>
+              <w:jc w:val="center"/>
+              <w:rPr>
+                <w:b w:val="0"/>
+                <w:bCs/>
+                <w:sz w:val="22"/>
+                <w:szCs w:val="22"/>
+              </w:rPr>
+            </w:pPr>
+            <w:r>
+              <w:rPr>
+                <w:b w:val="0"/>
+                <w:bCs/>
+                <w:sz w:val="22"/>
+                <w:szCs w:val="22"/>
+              </w:rPr>
+              <w:t>Nama Pekerjaan</w:t>
+            </w:r>
+          </w:p>
+        </w:tc>
+      </w:tr>
+      <w:tr>
+        <w:tc>
+          <w:tcPr>
+            <w:tcW w:w="2405" w:type="dxa"/>
+          </w:tcPr>
+          <w:p>
+            <w:pPr>
+              <w:pStyle w:val="CustomSubTitle"/>
+              <w:jc w:val="center"/>
+              <w:rPr>
+                <w:b w:val="0"/>
+                <w:bCs/>
+                <w:sz w:val="22"/>
+                <w:szCs w:val="22"/>
+              </w:rPr>
+            </w:pPr>
+            <w:r>
+              <w:rPr>
+                <w:b w:val="0"/>
+                <w:bCs/>
+                <w:sz w:val="22"/>
+                <w:szCs w:val="22"/>
+              </w:rPr>
+              <w:t>CV Karya Hidup Sentosa</w:t>
+            </w:r>
+          </w:p>
+        </w:tc>
+        <w:tc>
+          <w:tcPr>
+            <w:tcW w:w="2406" w:type="dxa"/>
+          </w:tcPr>
+          <w:p>
+            <w:pPr>
+              <w:pStyle w:val="CustomSubTitle"/>
+              <w:jc w:val="center"/>
+              <w:rPr>
+                <w:b w:val="0"/>
+                <w:bCs/>
+                <w:sz w:val="22"/>
+                <w:szCs w:val="22"/>
+              </w:rPr>
+            </w:pPr>
+            <w:r>
+              <w:rPr>
+                <w:b w:val="0"/>
+                <w:bCs/>
+                <w:sz w:val="22"/>
+                <w:szCs w:val="22"/>
+              </w:rPr>
+              <w:t>Ruang ICT</w:t>
+            </w:r>
+          </w:p>
+        </w:tc>
+        <w:tc>
+          <w:tcPr>
+            <w:tcW w:w="2406" w:type="dxa"/>
+          </w:tcPr>
+          <w:p>
+            <w:pPr>
+              <w:pStyle w:val="CustomSubTitle"/>
+              <w:jc w:val="center"/>
+              <w:rPr>
+                <w:b w:val="0"/>
+                <w:bCs/>
+                <w:sz w:val="22"/>
+                <w:szCs w:val="22"/>
+              </w:rPr>
+            </w:pPr>
+            <w:r>
+              <w:rPr>
+                <w:b w:val="0"/>
+                <w:bCs/>
+                <w:sz w:val="22"/>
+                <w:szCs w:val="22"/>
+              </w:rPr>
               <w:t>Pembuatan Aplikasi Android</w:t>
             </w:r>
           </w:p>
@@ -24545,6 +26893,7 @@
           <w:sz w:val="22"/>
           <w:szCs w:val="22"/>
         </w:rPr>
+        <w:lastRenderedPageBreak/>
         <w:t>Posisi Layar Monitor</w:t>
       </w:r>
       <w:bookmarkEnd w:id="80"/>
@@ -24646,7 +26995,7 @@
           <w:sz w:val="22"/>
           <w:szCs w:val="22"/>
         </w:rPr>
-        <w:t xml:space="preserve">. Dalam tahap ini, user menyampaikan </w:t>
+        <w:t>. Dalam tahap ini, user menyampaikan alur dan process yang ingin dilakukan,</w:t>
       </w:r>
       <w:r>
         <w:rPr>
@@ -24655,27 +27004,72 @@
           <w:sz w:val="22"/>
           <w:szCs w:val="22"/>
         </w:rPr>
-        <w:lastRenderedPageBreak/>
-        <w:t>alur dan process yang ingin dilakukan,</w:t>
-      </w:r>
-      <w:r>
+        <w:t xml:space="preserve"> kepada kami developernya, supaya aplikasi dapat sesuai dengan permintaan user. User juga memberi flowchart aplikasinya, sample data.</w:t>
+      </w:r>
+    </w:p>
+    <w:p>
+      <w:pPr>
+        <w:pStyle w:val="CustomSubTitle"/>
+        <w:numPr>
+          <w:ilvl w:val="0"/>
+          <w:numId w:val="70"/>
+        </w:numPr>
+        <w:spacing w:line="480" w:lineRule="auto"/>
+        <w:jc w:val="both"/>
+        <w:outlineLvl w:val="2"/>
         <w:rPr>
           <w:b w:val="0"/>
           <w:bCs/>
           <w:sz w:val="22"/>
           <w:szCs w:val="22"/>
         </w:rPr>
-        <w:t xml:space="preserve"> kepada kami developernya, supaya aplikasi dapat sesuai dengan permintaan user. User juga memberi flowchart aplikasinya, sample data.</w:t>
+      </w:pPr>
+      <w:bookmarkStart w:id="83" w:name="_Toc89410697"/>
+      <w:r>
+        <w:rPr>
+          <w:b w:val="0"/>
+          <w:bCs/>
+          <w:sz w:val="22"/>
+          <w:szCs w:val="22"/>
+        </w:rPr>
+        <w:t xml:space="preserve">Setelah memahami alur kerja aplikasinya, kemudian kami membuat desain database yang sesuai untuk requiretment yang di butuhkan. Kami membuat </w:t>
+      </w:r>
+      <w:r>
+        <w:rPr>
+          <w:b w:val="0"/>
+          <w:bCs/>
+          <w:sz w:val="22"/>
+          <w:szCs w:val="22"/>
+        </w:rPr>
+        <w:t xml:space="preserve">desain database nya menjadi ERD dengan service </w:t>
+      </w:r>
+      <w:hyperlink r:id="rId22" w:history="1">
+        <w:r>
+          <w:rPr>
+            <w:rStyle w:val="Hyperlink"/>
+            <w:b w:val="0"/>
+            <w:bCs/>
+            <w:sz w:val="22"/>
+            <w:szCs w:val="22"/>
+          </w:rPr>
+          <w:t>www.?.com</w:t>
+        </w:r>
+      </w:hyperlink>
+      <w:r>
+        <w:rPr>
+          <w:b w:val="0"/>
+          <w:bCs/>
+          <w:sz w:val="22"/>
+          <w:szCs w:val="22"/>
+        </w:rPr>
+        <w:t>. Berikut desain erp nya:</w:t>
       </w:r>
     </w:p>
     <w:p>
       <w:pPr>
         <w:pStyle w:val="CustomSubTitle"/>
-        <w:numPr>
-          <w:ilvl w:val="0"/>
-          <w:numId w:val="70"/>
-        </w:numPr>
         <w:spacing w:line="360" w:lineRule="auto"/>
+        <w:ind w:left="1440"/>
         <w:jc w:val="both"/>
         <w:outlineLvl w:val="2"/>
         <w:rPr>
@@ -24685,16 +27079,143 @@
           <w:szCs w:val="22"/>
         </w:rPr>
       </w:pPr>
-      <w:bookmarkStart w:id="83" w:name="_Toc89410697"/>
-      <w:r>
+    </w:p>
+    <w:p>
+      <w:pPr>
+        <w:pStyle w:val="CustomSubTitle"/>
+        <w:numPr>
+          <w:ilvl w:val="0"/>
+          <w:numId w:val="70"/>
+        </w:numPr>
+        <w:spacing w:line="480" w:lineRule="auto"/>
+        <w:outlineLvl w:val="2"/>
         <w:rPr>
           <w:b w:val="0"/>
           <w:bCs/>
           <w:sz w:val="22"/>
           <w:szCs w:val="22"/>
         </w:rPr>
-        <w:t xml:space="preserve">Setelah memahami alur kerja aplikasinya, kemudian kami membuat desain database yang sesuai untuk requiretment yang di butuhkan. Kami membuat </w:t>
-      </w:r>
+      </w:pPr>
+      <w:r>
+        <w:rPr>
+          <w:b w:val="0"/>
+          <w:bCs/>
+          <w:sz w:val="22"/>
+          <w:szCs w:val="22"/>
+        </w:rPr>
+        <w:t>Setelah itu kami membuat database nya sesuai dengan erd nya menggunakan dbms PostgreSql</w:t>
+      </w:r>
+    </w:p>
+    <w:p>
+      <w:pPr>
+        <w:pStyle w:val="ListParagraph"/>
+        <w:spacing w:line="480" w:lineRule="auto"/>
+        <w:rPr>
+          <w:b/>
+          <w:bCs/>
+          <w:sz w:val="22"/>
+          <w:szCs w:val="22"/>
+        </w:rPr>
+      </w:pPr>
+    </w:p>
+    <w:p>
+      <w:pPr>
+        <w:pStyle w:val="CustomSubTitle"/>
+        <w:numPr>
+          <w:ilvl w:val="0"/>
+          <w:numId w:val="70"/>
+        </w:numPr>
+        <w:spacing w:line="480" w:lineRule="auto"/>
+        <w:outlineLvl w:val="2"/>
+        <w:rPr>
+          <w:b w:val="0"/>
+          <w:bCs/>
+          <w:sz w:val="22"/>
+          <w:szCs w:val="22"/>
+        </w:rPr>
+      </w:pPr>
+      <w:r>
+        <w:rPr>
+          <w:b w:val="0"/>
+          <w:bCs/>
+          <w:sz w:val="22"/>
+          <w:szCs w:val="22"/>
+        </w:rPr>
+        <w:t>Kemudian setelah database nya sudah jadi, kami membuat service RESTApi</w:t>
+      </w:r>
+      <w:r>
+        <w:rPr>
+          <w:b w:val="0"/>
+          <w:bCs/>
+          <w:sz w:val="22"/>
+          <w:szCs w:val="22"/>
+        </w:rPr>
+        <w:t xml:space="preserve"> untuk aplikasi androidnya</w:t>
+      </w:r>
+      <w:r>
+        <w:rPr>
+          <w:b w:val="0"/>
+          <w:bCs/>
+          <w:sz w:val="22"/>
+          <w:szCs w:val="22"/>
+        </w:rPr>
+        <w:t xml:space="preserve"> dengan menggunakan bahasa PHP dan dengan framework CodeIgniter</w:t>
+      </w:r>
+      <w:r>
+        <w:rPr>
+          <w:b w:val="0"/>
+          <w:bCs/>
+          <w:sz w:val="22"/>
+          <w:szCs w:val="22"/>
+        </w:rPr>
+        <w:t xml:space="preserve"> dan codeigniter-restserver </w:t>
+      </w:r>
+      <w:r>
+        <w:rPr>
+          <w:b w:val="0"/>
+          <w:bCs/>
+          <w:sz w:val="22"/>
+          <w:szCs w:val="22"/>
+        </w:rPr>
+        <w:t>.</w:t>
+      </w:r>
+    </w:p>
+    <w:p>
+      <w:pPr>
+        <w:pStyle w:val="ListParagraph"/>
+        <w:ind w:left="1440"/>
+        <w:rPr>
+          <w:b/>
+          <w:bCs/>
+          <w:sz w:val="22"/>
+          <w:szCs w:val="22"/>
+        </w:rPr>
+      </w:pPr>
+    </w:p>
+    <w:p>
+      <w:pPr>
+        <w:pStyle w:val="CustomSubTitle"/>
+        <w:spacing w:line="480" w:lineRule="auto"/>
+        <w:ind w:left="1440"/>
+        <w:outlineLvl w:val="2"/>
+        <w:rPr>
+          <w:b w:val="0"/>
+          <w:bCs/>
+          <w:sz w:val="22"/>
+          <w:szCs w:val="22"/>
+        </w:rPr>
+      </w:pPr>
+    </w:p>
+    <w:p>
+      <w:pPr>
+        <w:pStyle w:val="ListParagraph"/>
+        <w:rPr>
+          <w:b/>
+          <w:bCs/>
+          <w:sz w:val="22"/>
+          <w:szCs w:val="22"/>
+        </w:rPr>
+      </w:pPr>
     </w:p>
     <w:p>
       <w:pPr>
@@ -25179,7 +27700,6 @@
       </w:pPr>
       <w:bookmarkStart w:id="98" w:name="_Toc89410712"/>
       <w:r>
-        <w:lastRenderedPageBreak/>
         <w:t>Quality Control</w:t>
       </w:r>
       <w:bookmarkEnd w:id="98"/>
@@ -25217,6 +27737,7 @@
         <w:rPr>
           <w:lang w:val="en-US"/>
         </w:rPr>
+        <w:lastRenderedPageBreak/>
         <w:br w:type="page"/>
       </w:r>
     </w:p>
@@ -25984,6 +28505,11 @@
         <w:docPartUnique/>
       </w:docPartObj>
     </w:sdtPr>
+    <w:sdtEndPr>
+      <w:rPr>
+        <w:rStyle w:val="PageNumber"/>
+      </w:rPr>
+    </w:sdtEndPr>
     <w:sdtContent>
       <w:p>
         <w:pPr>
@@ -26036,6 +28562,11 @@
         <w:docPartUnique/>
       </w:docPartObj>
     </w:sdtPr>
+    <w:sdtEndPr>
+      <w:rPr>
+        <w:rStyle w:val="PageNumber"/>
+      </w:rPr>
+    </w:sdtEndPr>
     <w:sdtContent>
       <w:p>
         <w:pPr>
@@ -26100,6 +28631,11 @@
         <w:docPartUnique/>
       </w:docPartObj>
     </w:sdtPr>
+    <w:sdtEndPr>
+      <w:rPr>
+        <w:rStyle w:val="PageNumber"/>
+      </w:rPr>
+    </w:sdtEndPr>
     <w:sdtContent>
       <w:p>
         <w:pPr>
@@ -26182,6 +28718,11 @@
         <w:docPartUnique/>
       </w:docPartObj>
     </w:sdtPr>
+    <w:sdtEndPr>
+      <w:rPr>
+        <w:rStyle w:val="PageNumber"/>
+      </w:rPr>
+    </w:sdtEndPr>
     <w:sdtContent>
       <w:p>
         <w:pPr>
@@ -26223,6 +28764,11 @@
         <w:docPartUnique/>
       </w:docPartObj>
     </w:sdtPr>
+    <w:sdtEndPr>
+      <w:rPr>
+        <w:rStyle w:val="PageNumber"/>
+      </w:rPr>
+    </w:sdtEndPr>
     <w:sdtContent>
       <w:p>
         <w:pPr>
@@ -27457,6 +30003,92 @@
     </w:lvl>
   </w:abstractNum>
   <w:abstractNum w:abstractNumId="13" w15:restartNumberingAfterBreak="0">
+    <w:nsid w:val="14220B29"/>
+    <w:multiLevelType w:val="hybridMultilevel"/>
+    <w:tmpl w:val="9AE0197C"/>
+    <w:lvl w:ilvl="0" w:tplc="04090019">
+      <w:start w:val="1"/>
+      <w:numFmt w:val="lowerLetter"/>
+      <w:lvlText w:val="%1."/>
+      <w:lvlJc w:val="left"/>
+      <w:pPr>
+        <w:ind w:left="1800" w:hanging="360"/>
+      </w:pPr>
+    </w:lvl>
+    <w:lvl w:ilvl="1" w:tplc="04090019" w:tentative="1">
+      <w:start w:val="1"/>
+      <w:numFmt w:val="lowerLetter"/>
+      <w:lvlText w:val="%2."/>
+      <w:lvlJc w:val="left"/>
+      <w:pPr>
+        <w:ind w:left="2520" w:hanging="360"/>
+      </w:pPr>
+    </w:lvl>
+    <w:lvl w:ilvl="2" w:tplc="0409001B" w:tentative="1">
+      <w:start w:val="1"/>
+      <w:numFmt w:val="lowerRoman"/>
+      <w:lvlText w:val="%3."/>
+      <w:lvlJc w:val="right"/>
+      <w:pPr>
+        <w:ind w:left="3240" w:hanging="180"/>
+      </w:pPr>
+    </w:lvl>
+    <w:lvl w:ilvl="3" w:tplc="0409000F" w:tentative="1">
+      <w:start w:val="1"/>
+      <w:numFmt w:val="decimal"/>
+      <w:lvlText w:val="%4."/>
+      <w:lvlJc w:val="left"/>
+      <w:pPr>
+        <w:ind w:left="3960" w:hanging="360"/>
+      </w:pPr>
+    </w:lvl>
+    <w:lvl w:ilvl="4" w:tplc="04090019" w:tentative="1">
+      <w:start w:val="1"/>
+      <w:numFmt w:val="lowerLetter"/>
+      <w:lvlText w:val="%5."/>
+      <w:lvlJc w:val="left"/>
+      <w:pPr>
+        <w:ind w:left="4680" w:hanging="360"/>
+      </w:pPr>
+    </w:lvl>
+    <w:lvl w:ilvl="5" w:tplc="0409001B" w:tentative="1">
+      <w:start w:val="1"/>
+      <w:numFmt w:val="lowerRoman"/>
+      <w:lvlText w:val="%6."/>
+      <w:lvlJc w:val="right"/>
+      <w:pPr>
+        <w:ind w:left="5400" w:hanging="180"/>
+      </w:pPr>
+    </w:lvl>
+    <w:lvl w:ilvl="6" w:tplc="0409000F" w:tentative="1">
+      <w:start w:val="1"/>
+      <w:numFmt w:val="decimal"/>
+      <w:lvlText w:val="%7."/>
+      <w:lvlJc w:val="left"/>
+      <w:pPr>
+        <w:ind w:left="6120" w:hanging="360"/>
+      </w:pPr>
+    </w:lvl>
+    <w:lvl w:ilvl="7" w:tplc="04090019" w:tentative="1">
+      <w:start w:val="1"/>
+      <w:numFmt w:val="lowerLetter"/>
+      <w:lvlText w:val="%8."/>
+      <w:lvlJc w:val="left"/>
+      <w:pPr>
+        <w:ind w:left="6840" w:hanging="360"/>
+      </w:pPr>
+    </w:lvl>
+    <w:lvl w:ilvl="8" w:tplc="0409001B" w:tentative="1">
+      <w:start w:val="1"/>
+      <w:numFmt w:val="lowerRoman"/>
+      <w:lvlText w:val="%9."/>
+      <w:lvlJc w:val="right"/>
+      <w:pPr>
+        <w:ind w:left="7560" w:hanging="180"/>
+      </w:pPr>
+    </w:lvl>
+  </w:abstractNum>
+  <w:abstractNum w:abstractNumId="14" w15:restartNumberingAfterBreak="0">
     <w:nsid w:val="145A6B24"/>
     <w:multiLevelType w:val="hybridMultilevel"/>
     <w:tmpl w:val="25581BD4"/>
@@ -27545,7 +30177,7 @@
       </w:pPr>
     </w:lvl>
   </w:abstractNum>
-  <w:abstractNum w:abstractNumId="14" w15:restartNumberingAfterBreak="0">
+  <w:abstractNum w:abstractNumId="15" w15:restartNumberingAfterBreak="0">
     <w:nsid w:val="14AD54CC"/>
     <w:multiLevelType w:val="hybridMultilevel"/>
     <w:tmpl w:val="AF46982E"/>
@@ -27631,7 +30263,179 @@
       </w:pPr>
     </w:lvl>
   </w:abstractNum>
-  <w:abstractNum w:abstractNumId="15" w15:restartNumberingAfterBreak="0">
+  <w:abstractNum w:abstractNumId="16" w15:restartNumberingAfterBreak="0">
+    <w:nsid w:val="15731BFD"/>
+    <w:multiLevelType w:val="hybridMultilevel"/>
+    <w:tmpl w:val="F06AB7DE"/>
+    <w:lvl w:ilvl="0" w:tplc="0409000F">
+      <w:start w:val="1"/>
+      <w:numFmt w:val="decimal"/>
+      <w:lvlText w:val="%1."/>
+      <w:lvlJc w:val="left"/>
+      <w:pPr>
+        <w:ind w:left="1080" w:hanging="360"/>
+      </w:pPr>
+    </w:lvl>
+    <w:lvl w:ilvl="1" w:tplc="04090019" w:tentative="1">
+      <w:start w:val="1"/>
+      <w:numFmt w:val="lowerLetter"/>
+      <w:lvlText w:val="%2."/>
+      <w:lvlJc w:val="left"/>
+      <w:pPr>
+        <w:ind w:left="180" w:hanging="360"/>
+      </w:pPr>
+    </w:lvl>
+    <w:lvl w:ilvl="2" w:tplc="0409001B" w:tentative="1">
+      <w:start w:val="1"/>
+      <w:numFmt w:val="lowerRoman"/>
+      <w:lvlText w:val="%3."/>
+      <w:lvlJc w:val="right"/>
+      <w:pPr>
+        <w:ind w:left="900" w:hanging="180"/>
+      </w:pPr>
+    </w:lvl>
+    <w:lvl w:ilvl="3" w:tplc="0409000F" w:tentative="1">
+      <w:start w:val="1"/>
+      <w:numFmt w:val="decimal"/>
+      <w:lvlText w:val="%4."/>
+      <w:lvlJc w:val="left"/>
+      <w:pPr>
+        <w:ind w:left="1620" w:hanging="360"/>
+      </w:pPr>
+    </w:lvl>
+    <w:lvl w:ilvl="4" w:tplc="04090019" w:tentative="1">
+      <w:start w:val="1"/>
+      <w:numFmt w:val="lowerLetter"/>
+      <w:lvlText w:val="%5."/>
+      <w:lvlJc w:val="left"/>
+      <w:pPr>
+        <w:ind w:left="2340" w:hanging="360"/>
+      </w:pPr>
+    </w:lvl>
+    <w:lvl w:ilvl="5" w:tplc="0409001B" w:tentative="1">
+      <w:start w:val="1"/>
+      <w:numFmt w:val="lowerRoman"/>
+      <w:lvlText w:val="%6."/>
+      <w:lvlJc w:val="right"/>
+      <w:pPr>
+        <w:ind w:left="3060" w:hanging="180"/>
+      </w:pPr>
+    </w:lvl>
+    <w:lvl w:ilvl="6" w:tplc="0409000F" w:tentative="1">
+      <w:start w:val="1"/>
+      <w:numFmt w:val="decimal"/>
+      <w:lvlText w:val="%7."/>
+      <w:lvlJc w:val="left"/>
+      <w:pPr>
+        <w:ind w:left="3780" w:hanging="360"/>
+      </w:pPr>
+    </w:lvl>
+    <w:lvl w:ilvl="7" w:tplc="04090019" w:tentative="1">
+      <w:start w:val="1"/>
+      <w:numFmt w:val="lowerLetter"/>
+      <w:lvlText w:val="%8."/>
+      <w:lvlJc w:val="left"/>
+      <w:pPr>
+        <w:ind w:left="4500" w:hanging="360"/>
+      </w:pPr>
+    </w:lvl>
+    <w:lvl w:ilvl="8" w:tplc="0409001B" w:tentative="1">
+      <w:start w:val="1"/>
+      <w:numFmt w:val="lowerRoman"/>
+      <w:lvlText w:val="%9."/>
+      <w:lvlJc w:val="right"/>
+      <w:pPr>
+        <w:ind w:left="5220" w:hanging="180"/>
+      </w:pPr>
+    </w:lvl>
+  </w:abstractNum>
+  <w:abstractNum w:abstractNumId="17" w15:restartNumberingAfterBreak="0">
+    <w:nsid w:val="17431D43"/>
+    <w:multiLevelType w:val="hybridMultilevel"/>
+    <w:tmpl w:val="7A6283B0"/>
+    <w:lvl w:ilvl="0" w:tplc="04090019">
+      <w:start w:val="1"/>
+      <w:numFmt w:val="lowerLetter"/>
+      <w:lvlText w:val="%1."/>
+      <w:lvlJc w:val="left"/>
+      <w:pPr>
+        <w:ind w:left="1800" w:hanging="360"/>
+      </w:pPr>
+    </w:lvl>
+    <w:lvl w:ilvl="1" w:tplc="04090019" w:tentative="1">
+      <w:start w:val="1"/>
+      <w:numFmt w:val="lowerLetter"/>
+      <w:lvlText w:val="%2."/>
+      <w:lvlJc w:val="left"/>
+      <w:pPr>
+        <w:ind w:left="2520" w:hanging="360"/>
+      </w:pPr>
+    </w:lvl>
+    <w:lvl w:ilvl="2" w:tplc="0409001B" w:tentative="1">
+      <w:start w:val="1"/>
+      <w:numFmt w:val="lowerRoman"/>
+      <w:lvlText w:val="%3."/>
+      <w:lvlJc w:val="right"/>
+      <w:pPr>
+        <w:ind w:left="3240" w:hanging="180"/>
+      </w:pPr>
+    </w:lvl>
+    <w:lvl w:ilvl="3" w:tplc="0409000F" w:tentative="1">
+      <w:start w:val="1"/>
+      <w:numFmt w:val="decimal"/>
+      <w:lvlText w:val="%4."/>
+      <w:lvlJc w:val="left"/>
+      <w:pPr>
+        <w:ind w:left="3960" w:hanging="360"/>
+      </w:pPr>
+    </w:lvl>
+    <w:lvl w:ilvl="4" w:tplc="04090019" w:tentative="1">
+      <w:start w:val="1"/>
+      <w:numFmt w:val="lowerLetter"/>
+      <w:lvlText w:val="%5."/>
+      <w:lvlJc w:val="left"/>
+      <w:pPr>
+        <w:ind w:left="4680" w:hanging="360"/>
+      </w:pPr>
+    </w:lvl>
+    <w:lvl w:ilvl="5" w:tplc="0409001B" w:tentative="1">
+      <w:start w:val="1"/>
+      <w:numFmt w:val="lowerRoman"/>
+      <w:lvlText w:val="%6."/>
+      <w:lvlJc w:val="right"/>
+      <w:pPr>
+        <w:ind w:left="5400" w:hanging="180"/>
+      </w:pPr>
+    </w:lvl>
+    <w:lvl w:ilvl="6" w:tplc="0409000F" w:tentative="1">
+      <w:start w:val="1"/>
+      <w:numFmt w:val="decimal"/>
+      <w:lvlText w:val="%7."/>
+      <w:lvlJc w:val="left"/>
+      <w:pPr>
+        <w:ind w:left="6120" w:hanging="360"/>
+      </w:pPr>
+    </w:lvl>
+    <w:lvl w:ilvl="7" w:tplc="04090019" w:tentative="1">
+      <w:start w:val="1"/>
+      <w:numFmt w:val="lowerLetter"/>
+      <w:lvlText w:val="%8."/>
+      <w:lvlJc w:val="left"/>
+      <w:pPr>
+        <w:ind w:left="6840" w:hanging="360"/>
+      </w:pPr>
+    </w:lvl>
+    <w:lvl w:ilvl="8" w:tplc="0409001B" w:tentative="1">
+      <w:start w:val="1"/>
+      <w:numFmt w:val="lowerRoman"/>
+      <w:lvlText w:val="%9."/>
+      <w:lvlJc w:val="right"/>
+      <w:pPr>
+        <w:ind w:left="7560" w:hanging="180"/>
+      </w:pPr>
+    </w:lvl>
+  </w:abstractNum>
+  <w:abstractNum w:abstractNumId="18" w15:restartNumberingAfterBreak="0">
     <w:nsid w:val="1A5278CB"/>
     <w:multiLevelType w:val="hybridMultilevel"/>
     <w:tmpl w:val="D32AA7C0"/>
@@ -27717,7 +30521,7 @@
       </w:pPr>
     </w:lvl>
   </w:abstractNum>
-  <w:abstractNum w:abstractNumId="16" w15:restartNumberingAfterBreak="0">
+  <w:abstractNum w:abstractNumId="19" w15:restartNumberingAfterBreak="0">
     <w:nsid w:val="1BC752AA"/>
     <w:multiLevelType w:val="hybridMultilevel"/>
     <w:tmpl w:val="92D0D6EE"/>
@@ -27806,7 +30610,7 @@
       </w:pPr>
     </w:lvl>
   </w:abstractNum>
-  <w:abstractNum w:abstractNumId="17" w15:restartNumberingAfterBreak="0">
+  <w:abstractNum w:abstractNumId="20" w15:restartNumberingAfterBreak="0">
     <w:nsid w:val="1BE01FC7"/>
     <w:multiLevelType w:val="hybridMultilevel"/>
     <w:tmpl w:val="8A16F61A"/>
@@ -27892,7 +30696,7 @@
       </w:pPr>
     </w:lvl>
   </w:abstractNum>
-  <w:abstractNum w:abstractNumId="18" w15:restartNumberingAfterBreak="0">
+  <w:abstractNum w:abstractNumId="21" w15:restartNumberingAfterBreak="0">
     <w:nsid w:val="1D3D716D"/>
     <w:multiLevelType w:val="hybridMultilevel"/>
     <w:tmpl w:val="7B20EB14"/>
@@ -27978,7 +30782,7 @@
       </w:pPr>
     </w:lvl>
   </w:abstractNum>
-  <w:abstractNum w:abstractNumId="19" w15:restartNumberingAfterBreak="0">
+  <w:abstractNum w:abstractNumId="22" w15:restartNumberingAfterBreak="0">
     <w:nsid w:val="1DAD1E1C"/>
     <w:multiLevelType w:val="hybridMultilevel"/>
     <w:tmpl w:val="F06AB7DE"/>
@@ -28064,7 +30868,93 @@
       </w:pPr>
     </w:lvl>
   </w:abstractNum>
-  <w:abstractNum w:abstractNumId="20" w15:restartNumberingAfterBreak="0">
+  <w:abstractNum w:abstractNumId="23" w15:restartNumberingAfterBreak="0">
+    <w:nsid w:val="1E393622"/>
+    <w:multiLevelType w:val="hybridMultilevel"/>
+    <w:tmpl w:val="095E97A6"/>
+    <w:lvl w:ilvl="0" w:tplc="04090017">
+      <w:start w:val="1"/>
+      <w:numFmt w:val="lowerLetter"/>
+      <w:lvlText w:val="%1)"/>
+      <w:lvlJc w:val="left"/>
+      <w:pPr>
+        <w:ind w:left="1800" w:hanging="360"/>
+      </w:pPr>
+    </w:lvl>
+    <w:lvl w:ilvl="1" w:tplc="04090019" w:tentative="1">
+      <w:start w:val="1"/>
+      <w:numFmt w:val="lowerLetter"/>
+      <w:lvlText w:val="%2."/>
+      <w:lvlJc w:val="left"/>
+      <w:pPr>
+        <w:ind w:left="2520" w:hanging="360"/>
+      </w:pPr>
+    </w:lvl>
+    <w:lvl w:ilvl="2" w:tplc="0409001B" w:tentative="1">
+      <w:start w:val="1"/>
+      <w:numFmt w:val="lowerRoman"/>
+      <w:lvlText w:val="%3."/>
+      <w:lvlJc w:val="right"/>
+      <w:pPr>
+        <w:ind w:left="3240" w:hanging="180"/>
+      </w:pPr>
+    </w:lvl>
+    <w:lvl w:ilvl="3" w:tplc="0409000F" w:tentative="1">
+      <w:start w:val="1"/>
+      <w:numFmt w:val="decimal"/>
+      <w:lvlText w:val="%4."/>
+      <w:lvlJc w:val="left"/>
+      <w:pPr>
+        <w:ind w:left="3960" w:hanging="360"/>
+      </w:pPr>
+    </w:lvl>
+    <w:lvl w:ilvl="4" w:tplc="04090019" w:tentative="1">
+      <w:start w:val="1"/>
+      <w:numFmt w:val="lowerLetter"/>
+      <w:lvlText w:val="%5."/>
+      <w:lvlJc w:val="left"/>
+      <w:pPr>
+        <w:ind w:left="4680" w:hanging="360"/>
+      </w:pPr>
+    </w:lvl>
+    <w:lvl w:ilvl="5" w:tplc="0409001B" w:tentative="1">
+      <w:start w:val="1"/>
+      <w:numFmt w:val="lowerRoman"/>
+      <w:lvlText w:val="%6."/>
+      <w:lvlJc w:val="right"/>
+      <w:pPr>
+        <w:ind w:left="5400" w:hanging="180"/>
+      </w:pPr>
+    </w:lvl>
+    <w:lvl w:ilvl="6" w:tplc="0409000F" w:tentative="1">
+      <w:start w:val="1"/>
+      <w:numFmt w:val="decimal"/>
+      <w:lvlText w:val="%7."/>
+      <w:lvlJc w:val="left"/>
+      <w:pPr>
+        <w:ind w:left="6120" w:hanging="360"/>
+      </w:pPr>
+    </w:lvl>
+    <w:lvl w:ilvl="7" w:tplc="04090019" w:tentative="1">
+      <w:start w:val="1"/>
+      <w:numFmt w:val="lowerLetter"/>
+      <w:lvlText w:val="%8."/>
+      <w:lvlJc w:val="left"/>
+      <w:pPr>
+        <w:ind w:left="6840" w:hanging="360"/>
+      </w:pPr>
+    </w:lvl>
+    <w:lvl w:ilvl="8" w:tplc="0409001B" w:tentative="1">
+      <w:start w:val="1"/>
+      <w:numFmt w:val="lowerRoman"/>
+      <w:lvlText w:val="%9."/>
+      <w:lvlJc w:val="right"/>
+      <w:pPr>
+        <w:ind w:left="7560" w:hanging="180"/>
+      </w:pPr>
+    </w:lvl>
+  </w:abstractNum>
+  <w:abstractNum w:abstractNumId="24" w15:restartNumberingAfterBreak="0">
     <w:nsid w:val="200507F4"/>
     <w:multiLevelType w:val="hybridMultilevel"/>
     <w:tmpl w:val="0B006C70"/>
@@ -28153,7 +31043,7 @@
       </w:pPr>
     </w:lvl>
   </w:abstractNum>
-  <w:abstractNum w:abstractNumId="21" w15:restartNumberingAfterBreak="0">
+  <w:abstractNum w:abstractNumId="25" w15:restartNumberingAfterBreak="0">
     <w:nsid w:val="20F16502"/>
     <w:multiLevelType w:val="hybridMultilevel"/>
     <w:tmpl w:val="1E68DE26"/>
@@ -28239,7 +31129,7 @@
       </w:pPr>
     </w:lvl>
   </w:abstractNum>
-  <w:abstractNum w:abstractNumId="22" w15:restartNumberingAfterBreak="0">
+  <w:abstractNum w:abstractNumId="26" w15:restartNumberingAfterBreak="0">
     <w:nsid w:val="214C1F83"/>
     <w:multiLevelType w:val="hybridMultilevel"/>
     <w:tmpl w:val="A07A1424"/>
@@ -28328,7 +31218,93 @@
       </w:pPr>
     </w:lvl>
   </w:abstractNum>
-  <w:abstractNum w:abstractNumId="23" w15:restartNumberingAfterBreak="0">
+  <w:abstractNum w:abstractNumId="27" w15:restartNumberingAfterBreak="0">
+    <w:nsid w:val="23582FEC"/>
+    <w:multiLevelType w:val="hybridMultilevel"/>
+    <w:tmpl w:val="5C361B5C"/>
+    <w:lvl w:ilvl="0" w:tplc="04090017">
+      <w:start w:val="1"/>
+      <w:numFmt w:val="lowerLetter"/>
+      <w:lvlText w:val="%1)"/>
+      <w:lvlJc w:val="left"/>
+      <w:pPr>
+        <w:ind w:left="1800" w:hanging="360"/>
+      </w:pPr>
+    </w:lvl>
+    <w:lvl w:ilvl="1" w:tplc="04090019" w:tentative="1">
+      <w:start w:val="1"/>
+      <w:numFmt w:val="lowerLetter"/>
+      <w:lvlText w:val="%2."/>
+      <w:lvlJc w:val="left"/>
+      <w:pPr>
+        <w:ind w:left="2520" w:hanging="360"/>
+      </w:pPr>
+    </w:lvl>
+    <w:lvl w:ilvl="2" w:tplc="0409001B" w:tentative="1">
+      <w:start w:val="1"/>
+      <w:numFmt w:val="lowerRoman"/>
+      <w:lvlText w:val="%3."/>
+      <w:lvlJc w:val="right"/>
+      <w:pPr>
+        <w:ind w:left="3240" w:hanging="180"/>
+      </w:pPr>
+    </w:lvl>
+    <w:lvl w:ilvl="3" w:tplc="0409000F" w:tentative="1">
+      <w:start w:val="1"/>
+      <w:numFmt w:val="decimal"/>
+      <w:lvlText w:val="%4."/>
+      <w:lvlJc w:val="left"/>
+      <w:pPr>
+        <w:ind w:left="3960" w:hanging="360"/>
+      </w:pPr>
+    </w:lvl>
+    <w:lvl w:ilvl="4" w:tplc="04090019" w:tentative="1">
+      <w:start w:val="1"/>
+      <w:numFmt w:val="lowerLetter"/>
+      <w:lvlText w:val="%5."/>
+      <w:lvlJc w:val="left"/>
+      <w:pPr>
+        <w:ind w:left="4680" w:hanging="360"/>
+      </w:pPr>
+    </w:lvl>
+    <w:lvl w:ilvl="5" w:tplc="0409001B" w:tentative="1">
+      <w:start w:val="1"/>
+      <w:numFmt w:val="lowerRoman"/>
+      <w:lvlText w:val="%6."/>
+      <w:lvlJc w:val="right"/>
+      <w:pPr>
+        <w:ind w:left="5400" w:hanging="180"/>
+      </w:pPr>
+    </w:lvl>
+    <w:lvl w:ilvl="6" w:tplc="0409000F" w:tentative="1">
+      <w:start w:val="1"/>
+      <w:numFmt w:val="decimal"/>
+      <w:lvlText w:val="%7."/>
+      <w:lvlJc w:val="left"/>
+      <w:pPr>
+        <w:ind w:left="6120" w:hanging="360"/>
+      </w:pPr>
+    </w:lvl>
+    <w:lvl w:ilvl="7" w:tplc="04090019" w:tentative="1">
+      <w:start w:val="1"/>
+      <w:numFmt w:val="lowerLetter"/>
+      <w:lvlText w:val="%8."/>
+      <w:lvlJc w:val="left"/>
+      <w:pPr>
+        <w:ind w:left="6840" w:hanging="360"/>
+      </w:pPr>
+    </w:lvl>
+    <w:lvl w:ilvl="8" w:tplc="0409001B" w:tentative="1">
+      <w:start w:val="1"/>
+      <w:numFmt w:val="lowerRoman"/>
+      <w:lvlText w:val="%9."/>
+      <w:lvlJc w:val="right"/>
+      <w:pPr>
+        <w:ind w:left="7560" w:hanging="180"/>
+      </w:pPr>
+    </w:lvl>
+  </w:abstractNum>
+  <w:abstractNum w:abstractNumId="28" w15:restartNumberingAfterBreak="0">
     <w:nsid w:val="24B44155"/>
     <w:multiLevelType w:val="hybridMultilevel"/>
     <w:tmpl w:val="6B480B90"/>
@@ -28417,7 +31393,7 @@
       </w:pPr>
     </w:lvl>
   </w:abstractNum>
-  <w:abstractNum w:abstractNumId="24" w15:restartNumberingAfterBreak="0">
+  <w:abstractNum w:abstractNumId="29" w15:restartNumberingAfterBreak="0">
     <w:nsid w:val="27720159"/>
     <w:multiLevelType w:val="hybridMultilevel"/>
     <w:tmpl w:val="C86C7AE4"/>
@@ -28509,7 +31485,7 @@
       </w:pPr>
     </w:lvl>
   </w:abstractNum>
-  <w:abstractNum w:abstractNumId="25" w15:restartNumberingAfterBreak="0">
+  <w:abstractNum w:abstractNumId="30" w15:restartNumberingAfterBreak="0">
     <w:nsid w:val="27911509"/>
     <w:multiLevelType w:val="hybridMultilevel"/>
     <w:tmpl w:val="DBDC1776"/>
@@ -28598,7 +31574,7 @@
       </w:pPr>
     </w:lvl>
   </w:abstractNum>
-  <w:abstractNum w:abstractNumId="26" w15:restartNumberingAfterBreak="0">
+  <w:abstractNum w:abstractNumId="31" w15:restartNumberingAfterBreak="0">
     <w:nsid w:val="2AB81610"/>
     <w:multiLevelType w:val="hybridMultilevel"/>
     <w:tmpl w:val="870C7B8C"/>
@@ -28687,7 +31663,7 @@
       </w:pPr>
     </w:lvl>
   </w:abstractNum>
-  <w:abstractNum w:abstractNumId="27" w15:restartNumberingAfterBreak="0">
+  <w:abstractNum w:abstractNumId="32" w15:restartNumberingAfterBreak="0">
     <w:nsid w:val="326A5C2B"/>
     <w:multiLevelType w:val="hybridMultilevel"/>
     <w:tmpl w:val="B8367324"/>
@@ -28776,7 +31752,93 @@
       </w:pPr>
     </w:lvl>
   </w:abstractNum>
-  <w:abstractNum w:abstractNumId="28" w15:restartNumberingAfterBreak="0">
+  <w:abstractNum w:abstractNumId="33" w15:restartNumberingAfterBreak="0">
+    <w:nsid w:val="35287E9E"/>
+    <w:multiLevelType w:val="hybridMultilevel"/>
+    <w:tmpl w:val="6958DE68"/>
+    <w:lvl w:ilvl="0" w:tplc="04090019">
+      <w:start w:val="1"/>
+      <w:numFmt w:val="lowerLetter"/>
+      <w:lvlText w:val="%1."/>
+      <w:lvlJc w:val="left"/>
+      <w:pPr>
+        <w:ind w:left="1800" w:hanging="360"/>
+      </w:pPr>
+    </w:lvl>
+    <w:lvl w:ilvl="1" w:tplc="04090019" w:tentative="1">
+      <w:start w:val="1"/>
+      <w:numFmt w:val="lowerLetter"/>
+      <w:lvlText w:val="%2."/>
+      <w:lvlJc w:val="left"/>
+      <w:pPr>
+        <w:ind w:left="2520" w:hanging="360"/>
+      </w:pPr>
+    </w:lvl>
+    <w:lvl w:ilvl="2" w:tplc="0409001B" w:tentative="1">
+      <w:start w:val="1"/>
+      <w:numFmt w:val="lowerRoman"/>
+      <w:lvlText w:val="%3."/>
+      <w:lvlJc w:val="right"/>
+      <w:pPr>
+        <w:ind w:left="3240" w:hanging="180"/>
+      </w:pPr>
+    </w:lvl>
+    <w:lvl w:ilvl="3" w:tplc="0409000F" w:tentative="1">
+      <w:start w:val="1"/>
+      <w:numFmt w:val="decimal"/>
+      <w:lvlText w:val="%4."/>
+      <w:lvlJc w:val="left"/>
+      <w:pPr>
+        <w:ind w:left="3960" w:hanging="360"/>
+      </w:pPr>
+    </w:lvl>
+    <w:lvl w:ilvl="4" w:tplc="04090019" w:tentative="1">
+      <w:start w:val="1"/>
+      <w:numFmt w:val="lowerLetter"/>
+      <w:lvlText w:val="%5."/>
+      <w:lvlJc w:val="left"/>
+      <w:pPr>
+        <w:ind w:left="4680" w:hanging="360"/>
+      </w:pPr>
+    </w:lvl>
+    <w:lvl w:ilvl="5" w:tplc="0409001B" w:tentative="1">
+      <w:start w:val="1"/>
+      <w:numFmt w:val="lowerRoman"/>
+      <w:lvlText w:val="%6."/>
+      <w:lvlJc w:val="right"/>
+      <w:pPr>
+        <w:ind w:left="5400" w:hanging="180"/>
+      </w:pPr>
+    </w:lvl>
+    <w:lvl w:ilvl="6" w:tplc="0409000F" w:tentative="1">
+      <w:start w:val="1"/>
+      <w:numFmt w:val="decimal"/>
+      <w:lvlText w:val="%7."/>
+      <w:lvlJc w:val="left"/>
+      <w:pPr>
+        <w:ind w:left="6120" w:hanging="360"/>
+      </w:pPr>
+    </w:lvl>
+    <w:lvl w:ilvl="7" w:tplc="04090019" w:tentative="1">
+      <w:start w:val="1"/>
+      <w:numFmt w:val="lowerLetter"/>
+      <w:lvlText w:val="%8."/>
+      <w:lvlJc w:val="left"/>
+      <w:pPr>
+        <w:ind w:left="6840" w:hanging="360"/>
+      </w:pPr>
+    </w:lvl>
+    <w:lvl w:ilvl="8" w:tplc="0409001B" w:tentative="1">
+      <w:start w:val="1"/>
+      <w:numFmt w:val="lowerRoman"/>
+      <w:lvlText w:val="%9."/>
+      <w:lvlJc w:val="right"/>
+      <w:pPr>
+        <w:ind w:left="7560" w:hanging="180"/>
+      </w:pPr>
+    </w:lvl>
+  </w:abstractNum>
+  <w:abstractNum w:abstractNumId="34" w15:restartNumberingAfterBreak="0">
     <w:nsid w:val="38C65200"/>
     <w:multiLevelType w:val="hybridMultilevel"/>
     <w:tmpl w:val="41801D42"/>
@@ -28865,7 +31927,7 @@
       </w:pPr>
     </w:lvl>
   </w:abstractNum>
-  <w:abstractNum w:abstractNumId="29" w15:restartNumberingAfterBreak="0">
+  <w:abstractNum w:abstractNumId="35" w15:restartNumberingAfterBreak="0">
     <w:nsid w:val="397D3FF9"/>
     <w:multiLevelType w:val="hybridMultilevel"/>
     <w:tmpl w:val="E8E2CE12"/>
@@ -28951,7 +32013,7 @@
       </w:pPr>
     </w:lvl>
   </w:abstractNum>
-  <w:abstractNum w:abstractNumId="30" w15:restartNumberingAfterBreak="0">
+  <w:abstractNum w:abstractNumId="36" w15:restartNumberingAfterBreak="0">
     <w:nsid w:val="3B917B6D"/>
     <w:multiLevelType w:val="hybridMultilevel"/>
     <w:tmpl w:val="01240FD4"/>
@@ -29043,7 +32105,7 @@
       </w:pPr>
     </w:lvl>
   </w:abstractNum>
-  <w:abstractNum w:abstractNumId="31" w15:restartNumberingAfterBreak="0">
+  <w:abstractNum w:abstractNumId="37" w15:restartNumberingAfterBreak="0">
     <w:nsid w:val="3CE1373E"/>
     <w:multiLevelType w:val="hybridMultilevel"/>
     <w:tmpl w:val="2A64C092"/>
@@ -29132,7 +32194,7 @@
       </w:pPr>
     </w:lvl>
   </w:abstractNum>
-  <w:abstractNum w:abstractNumId="32" w15:restartNumberingAfterBreak="0">
+  <w:abstractNum w:abstractNumId="38" w15:restartNumberingAfterBreak="0">
     <w:nsid w:val="3CF67631"/>
     <w:multiLevelType w:val="hybridMultilevel"/>
     <w:tmpl w:val="7E1EE88E"/>
@@ -29221,7 +32283,7 @@
       </w:pPr>
     </w:lvl>
   </w:abstractNum>
-  <w:abstractNum w:abstractNumId="33" w15:restartNumberingAfterBreak="0">
+  <w:abstractNum w:abstractNumId="39" w15:restartNumberingAfterBreak="0">
     <w:nsid w:val="3E396458"/>
     <w:multiLevelType w:val="hybridMultilevel"/>
     <w:tmpl w:val="A988605C"/>
@@ -29334,7 +32396,7 @@
       </w:rPr>
     </w:lvl>
   </w:abstractNum>
-  <w:abstractNum w:abstractNumId="34" w15:restartNumberingAfterBreak="0">
+  <w:abstractNum w:abstractNumId="40" w15:restartNumberingAfterBreak="0">
     <w:nsid w:val="3E6614A7"/>
     <w:multiLevelType w:val="hybridMultilevel"/>
     <w:tmpl w:val="208AA37C"/>
@@ -29423,7 +32485,7 @@
       </w:pPr>
     </w:lvl>
   </w:abstractNum>
-  <w:abstractNum w:abstractNumId="35" w15:restartNumberingAfterBreak="0">
+  <w:abstractNum w:abstractNumId="41" w15:restartNumberingAfterBreak="0">
     <w:nsid w:val="3EDE02F4"/>
     <w:multiLevelType w:val="hybridMultilevel"/>
     <w:tmpl w:val="DF7882D2"/>
@@ -29512,7 +32574,7 @@
       </w:pPr>
     </w:lvl>
   </w:abstractNum>
-  <w:abstractNum w:abstractNumId="36" w15:restartNumberingAfterBreak="0">
+  <w:abstractNum w:abstractNumId="42" w15:restartNumberingAfterBreak="0">
     <w:nsid w:val="3FBF5387"/>
     <w:multiLevelType w:val="hybridMultilevel"/>
     <w:tmpl w:val="5CB26E94"/>
@@ -29598,7 +32660,7 @@
       </w:pPr>
     </w:lvl>
   </w:abstractNum>
-  <w:abstractNum w:abstractNumId="37" w15:restartNumberingAfterBreak="0">
+  <w:abstractNum w:abstractNumId="43" w15:restartNumberingAfterBreak="0">
     <w:nsid w:val="42014FC0"/>
     <w:multiLevelType w:val="hybridMultilevel"/>
     <w:tmpl w:val="18C2165E"/>
@@ -29687,7 +32749,7 @@
       </w:pPr>
     </w:lvl>
   </w:abstractNum>
-  <w:abstractNum w:abstractNumId="38" w15:restartNumberingAfterBreak="0">
+  <w:abstractNum w:abstractNumId="44" w15:restartNumberingAfterBreak="0">
     <w:nsid w:val="44E137E7"/>
     <w:multiLevelType w:val="hybridMultilevel"/>
     <w:tmpl w:val="C30C394A"/>
@@ -29773,7 +32835,7 @@
       </w:pPr>
     </w:lvl>
   </w:abstractNum>
-  <w:abstractNum w:abstractNumId="39" w15:restartNumberingAfterBreak="0">
+  <w:abstractNum w:abstractNumId="45" w15:restartNumberingAfterBreak="0">
     <w:nsid w:val="45063D66"/>
     <w:multiLevelType w:val="hybridMultilevel"/>
     <w:tmpl w:val="70C6E96E"/>
@@ -29862,7 +32924,7 @@
       </w:pPr>
     </w:lvl>
   </w:abstractNum>
-  <w:abstractNum w:abstractNumId="40" w15:restartNumberingAfterBreak="0">
+  <w:abstractNum w:abstractNumId="46" w15:restartNumberingAfterBreak="0">
     <w:nsid w:val="46F90E25"/>
     <w:multiLevelType w:val="hybridMultilevel"/>
     <w:tmpl w:val="CB24DEB8"/>
@@ -29951,7 +33013,7 @@
       </w:pPr>
     </w:lvl>
   </w:abstractNum>
-  <w:abstractNum w:abstractNumId="41" w15:restartNumberingAfterBreak="0">
+  <w:abstractNum w:abstractNumId="47" w15:restartNumberingAfterBreak="0">
     <w:nsid w:val="48797FB1"/>
     <w:multiLevelType w:val="hybridMultilevel"/>
     <w:tmpl w:val="D71AC290"/>
@@ -30043,7 +33105,7 @@
       </w:pPr>
     </w:lvl>
   </w:abstractNum>
-  <w:abstractNum w:abstractNumId="42" w15:restartNumberingAfterBreak="0">
+  <w:abstractNum w:abstractNumId="48" w15:restartNumberingAfterBreak="0">
     <w:nsid w:val="4A3C1E71"/>
     <w:multiLevelType w:val="hybridMultilevel"/>
     <w:tmpl w:val="F06AB7DE"/>
@@ -30129,7 +33191,7 @@
       </w:pPr>
     </w:lvl>
   </w:abstractNum>
-  <w:abstractNum w:abstractNumId="43" w15:restartNumberingAfterBreak="0">
+  <w:abstractNum w:abstractNumId="49" w15:restartNumberingAfterBreak="0">
     <w:nsid w:val="4DFF0127"/>
     <w:multiLevelType w:val="hybridMultilevel"/>
     <w:tmpl w:val="C9BA7B0C"/>
@@ -30215,7 +33277,7 @@
       </w:pPr>
     </w:lvl>
   </w:abstractNum>
-  <w:abstractNum w:abstractNumId="44" w15:restartNumberingAfterBreak="0">
+  <w:abstractNum w:abstractNumId="50" w15:restartNumberingAfterBreak="0">
     <w:nsid w:val="50EF1B95"/>
     <w:multiLevelType w:val="hybridMultilevel"/>
     <w:tmpl w:val="19681B2A"/>
@@ -30304,7 +33366,93 @@
       </w:pPr>
     </w:lvl>
   </w:abstractNum>
-  <w:abstractNum w:abstractNumId="45" w15:restartNumberingAfterBreak="0">
+  <w:abstractNum w:abstractNumId="51" w15:restartNumberingAfterBreak="0">
+    <w:nsid w:val="5117384E"/>
+    <w:multiLevelType w:val="hybridMultilevel"/>
+    <w:tmpl w:val="94D0979E"/>
+    <w:lvl w:ilvl="0" w:tplc="04090019">
+      <w:start w:val="1"/>
+      <w:numFmt w:val="lowerLetter"/>
+      <w:lvlText w:val="%1."/>
+      <w:lvlJc w:val="left"/>
+      <w:pPr>
+        <w:ind w:left="1800" w:hanging="360"/>
+      </w:pPr>
+    </w:lvl>
+    <w:lvl w:ilvl="1" w:tplc="04090019" w:tentative="1">
+      <w:start w:val="1"/>
+      <w:numFmt w:val="lowerLetter"/>
+      <w:lvlText w:val="%2."/>
+      <w:lvlJc w:val="left"/>
+      <w:pPr>
+        <w:ind w:left="2520" w:hanging="360"/>
+      </w:pPr>
+    </w:lvl>
+    <w:lvl w:ilvl="2" w:tplc="0409001B" w:tentative="1">
+      <w:start w:val="1"/>
+      <w:numFmt w:val="lowerRoman"/>
+      <w:lvlText w:val="%3."/>
+      <w:lvlJc w:val="right"/>
+      <w:pPr>
+        <w:ind w:left="3240" w:hanging="180"/>
+      </w:pPr>
+    </w:lvl>
+    <w:lvl w:ilvl="3" w:tplc="0409000F" w:tentative="1">
+      <w:start w:val="1"/>
+      <w:numFmt w:val="decimal"/>
+      <w:lvlText w:val="%4."/>
+      <w:lvlJc w:val="left"/>
+      <w:pPr>
+        <w:ind w:left="3960" w:hanging="360"/>
+      </w:pPr>
+    </w:lvl>
+    <w:lvl w:ilvl="4" w:tplc="04090019" w:tentative="1">
+      <w:start w:val="1"/>
+      <w:numFmt w:val="lowerLetter"/>
+      <w:lvlText w:val="%5."/>
+      <w:lvlJc w:val="left"/>
+      <w:pPr>
+        <w:ind w:left="4680" w:hanging="360"/>
+      </w:pPr>
+    </w:lvl>
+    <w:lvl w:ilvl="5" w:tplc="0409001B" w:tentative="1">
+      <w:start w:val="1"/>
+      <w:numFmt w:val="lowerRoman"/>
+      <w:lvlText w:val="%6."/>
+      <w:lvlJc w:val="right"/>
+      <w:pPr>
+        <w:ind w:left="5400" w:hanging="180"/>
+      </w:pPr>
+    </w:lvl>
+    <w:lvl w:ilvl="6" w:tplc="0409000F" w:tentative="1">
+      <w:start w:val="1"/>
+      <w:numFmt w:val="decimal"/>
+      <w:lvlText w:val="%7."/>
+      <w:lvlJc w:val="left"/>
+      <w:pPr>
+        <w:ind w:left="6120" w:hanging="360"/>
+      </w:pPr>
+    </w:lvl>
+    <w:lvl w:ilvl="7" w:tplc="04090019" w:tentative="1">
+      <w:start w:val="1"/>
+      <w:numFmt w:val="lowerLetter"/>
+      <w:lvlText w:val="%8."/>
+      <w:lvlJc w:val="left"/>
+      <w:pPr>
+        <w:ind w:left="6840" w:hanging="360"/>
+      </w:pPr>
+    </w:lvl>
+    <w:lvl w:ilvl="8" w:tplc="0409001B" w:tentative="1">
+      <w:start w:val="1"/>
+      <w:numFmt w:val="lowerRoman"/>
+      <w:lvlText w:val="%9."/>
+      <w:lvlJc w:val="right"/>
+      <w:pPr>
+        <w:ind w:left="7560" w:hanging="180"/>
+      </w:pPr>
+    </w:lvl>
+  </w:abstractNum>
+  <w:abstractNum w:abstractNumId="52" w15:restartNumberingAfterBreak="0">
     <w:nsid w:val="58CA17E0"/>
     <w:multiLevelType w:val="hybridMultilevel"/>
     <w:tmpl w:val="268C3D78"/>
@@ -30390,7 +33538,7 @@
       </w:pPr>
     </w:lvl>
   </w:abstractNum>
-  <w:abstractNum w:abstractNumId="46" w15:restartNumberingAfterBreak="0">
+  <w:abstractNum w:abstractNumId="53" w15:restartNumberingAfterBreak="0">
     <w:nsid w:val="5D6D64B4"/>
     <w:multiLevelType w:val="hybridMultilevel"/>
     <w:tmpl w:val="C0DAEF5C"/>
@@ -30479,7 +33627,7 @@
       </w:pPr>
     </w:lvl>
   </w:abstractNum>
-  <w:abstractNum w:abstractNumId="47" w15:restartNumberingAfterBreak="0">
+  <w:abstractNum w:abstractNumId="54" w15:restartNumberingAfterBreak="0">
     <w:nsid w:val="5F005BA8"/>
     <w:multiLevelType w:val="hybridMultilevel"/>
     <w:tmpl w:val="9F784616"/>
@@ -30565,7 +33713,98 @@
       </w:pPr>
     </w:lvl>
   </w:abstractNum>
-  <w:abstractNum w:abstractNumId="48" w15:restartNumberingAfterBreak="0">
+  <w:abstractNum w:abstractNumId="55" w15:restartNumberingAfterBreak="0">
+    <w:nsid w:val="606F458C"/>
+    <w:multiLevelType w:val="hybridMultilevel"/>
+    <w:tmpl w:val="54F4A91A"/>
+    <w:lvl w:ilvl="0" w:tplc="C1F8E26E">
+      <w:start w:val="1"/>
+      <w:numFmt w:val="decimal"/>
+      <w:lvlText w:val="%1)"/>
+      <w:lvlJc w:val="left"/>
+      <w:pPr>
+        <w:ind w:left="2160" w:hanging="360"/>
+      </w:pPr>
+      <w:rPr>
+        <w:rFonts w:hint="default"/>
+        <w:b w:val="0"/>
+        <w:bCs w:val="0"/>
+      </w:rPr>
+    </w:lvl>
+    <w:lvl w:ilvl="1" w:tplc="04090019" w:tentative="1">
+      <w:start w:val="1"/>
+      <w:numFmt w:val="lowerLetter"/>
+      <w:lvlText w:val="%2."/>
+      <w:lvlJc w:val="left"/>
+      <w:pPr>
+        <w:ind w:left="2880" w:hanging="360"/>
+      </w:pPr>
+    </w:lvl>
+    <w:lvl w:ilvl="2" w:tplc="0409001B" w:tentative="1">
+      <w:start w:val="1"/>
+      <w:numFmt w:val="lowerRoman"/>
+      <w:lvlText w:val="%3."/>
+      <w:lvlJc w:val="right"/>
+      <w:pPr>
+        <w:ind w:left="3600" w:hanging="180"/>
+      </w:pPr>
+    </w:lvl>
+    <w:lvl w:ilvl="3" w:tplc="0409000F" w:tentative="1">
+      <w:start w:val="1"/>
+      <w:numFmt w:val="decimal"/>
+      <w:lvlText w:val="%4."/>
+      <w:lvlJc w:val="left"/>
+      <w:pPr>
+        <w:ind w:left="4320" w:hanging="360"/>
+      </w:pPr>
+    </w:lvl>
+    <w:lvl w:ilvl="4" w:tplc="04090019" w:tentative="1">
+      <w:start w:val="1"/>
+      <w:numFmt w:val="lowerLetter"/>
+      <w:lvlText w:val="%5."/>
+      <w:lvlJc w:val="left"/>
+      <w:pPr>
+        <w:ind w:left="5040" w:hanging="360"/>
+      </w:pPr>
+    </w:lvl>
+    <w:lvl w:ilvl="5" w:tplc="0409001B" w:tentative="1">
+      <w:start w:val="1"/>
+      <w:numFmt w:val="lowerRoman"/>
+      <w:lvlText w:val="%6."/>
+      <w:lvlJc w:val="right"/>
+      <w:pPr>
+        <w:ind w:left="5760" w:hanging="180"/>
+      </w:pPr>
+    </w:lvl>
+    <w:lvl w:ilvl="6" w:tplc="0409000F" w:tentative="1">
+      <w:start w:val="1"/>
+      <w:numFmt w:val="decimal"/>
+      <w:lvlText w:val="%7."/>
+      <w:lvlJc w:val="left"/>
+      <w:pPr>
+        <w:ind w:left="6480" w:hanging="360"/>
+      </w:pPr>
+    </w:lvl>
+    <w:lvl w:ilvl="7" w:tplc="04090019" w:tentative="1">
+      <w:start w:val="1"/>
+      <w:numFmt w:val="lowerLetter"/>
+      <w:lvlText w:val="%8."/>
+      <w:lvlJc w:val="left"/>
+      <w:pPr>
+        <w:ind w:left="7200" w:hanging="360"/>
+      </w:pPr>
+    </w:lvl>
+    <w:lvl w:ilvl="8" w:tplc="0409001B" w:tentative="1">
+      <w:start w:val="1"/>
+      <w:numFmt w:val="lowerRoman"/>
+      <w:lvlText w:val="%9."/>
+      <w:lvlJc w:val="right"/>
+      <w:pPr>
+        <w:ind w:left="7920" w:hanging="180"/>
+      </w:pPr>
+    </w:lvl>
+  </w:abstractNum>
+  <w:abstractNum w:abstractNumId="56" w15:restartNumberingAfterBreak="0">
     <w:nsid w:val="62187C65"/>
     <w:multiLevelType w:val="hybridMultilevel"/>
     <w:tmpl w:val="D180C8F0"/>
@@ -30651,7 +33890,7 @@
       </w:pPr>
     </w:lvl>
   </w:abstractNum>
-  <w:abstractNum w:abstractNumId="49" w15:restartNumberingAfterBreak="0">
+  <w:abstractNum w:abstractNumId="57" w15:restartNumberingAfterBreak="0">
     <w:nsid w:val="63806F94"/>
     <w:multiLevelType w:val="hybridMultilevel"/>
     <w:tmpl w:val="B9E299FA"/>
@@ -30740,7 +33979,7 @@
       </w:pPr>
     </w:lvl>
   </w:abstractNum>
-  <w:abstractNum w:abstractNumId="50" w15:restartNumberingAfterBreak="0">
+  <w:abstractNum w:abstractNumId="58" w15:restartNumberingAfterBreak="0">
     <w:nsid w:val="6746423E"/>
     <w:multiLevelType w:val="hybridMultilevel"/>
     <w:tmpl w:val="3B5224DA"/>
@@ -30826,7 +34065,93 @@
       </w:pPr>
     </w:lvl>
   </w:abstractNum>
-  <w:abstractNum w:abstractNumId="51" w15:restartNumberingAfterBreak="0">
+  <w:abstractNum w:abstractNumId="59" w15:restartNumberingAfterBreak="0">
+    <w:nsid w:val="6791783D"/>
+    <w:multiLevelType w:val="hybridMultilevel"/>
+    <w:tmpl w:val="36CEC3D4"/>
+    <w:lvl w:ilvl="0" w:tplc="04090019">
+      <w:start w:val="1"/>
+      <w:numFmt w:val="lowerLetter"/>
+      <w:lvlText w:val="%1."/>
+      <w:lvlJc w:val="left"/>
+      <w:pPr>
+        <w:ind w:left="1800" w:hanging="360"/>
+      </w:pPr>
+    </w:lvl>
+    <w:lvl w:ilvl="1" w:tplc="04090019" w:tentative="1">
+      <w:start w:val="1"/>
+      <w:numFmt w:val="lowerLetter"/>
+      <w:lvlText w:val="%2."/>
+      <w:lvlJc w:val="left"/>
+      <w:pPr>
+        <w:ind w:left="2520" w:hanging="360"/>
+      </w:pPr>
+    </w:lvl>
+    <w:lvl w:ilvl="2" w:tplc="0409001B" w:tentative="1">
+      <w:start w:val="1"/>
+      <w:numFmt w:val="lowerRoman"/>
+      <w:lvlText w:val="%3."/>
+      <w:lvlJc w:val="right"/>
+      <w:pPr>
+        <w:ind w:left="3240" w:hanging="180"/>
+      </w:pPr>
+    </w:lvl>
+    <w:lvl w:ilvl="3" w:tplc="0409000F" w:tentative="1">
+      <w:start w:val="1"/>
+      <w:numFmt w:val="decimal"/>
+      <w:lvlText w:val="%4."/>
+      <w:lvlJc w:val="left"/>
+      <w:pPr>
+        <w:ind w:left="3960" w:hanging="360"/>
+      </w:pPr>
+    </w:lvl>
+    <w:lvl w:ilvl="4" w:tplc="04090019" w:tentative="1">
+      <w:start w:val="1"/>
+      <w:numFmt w:val="lowerLetter"/>
+      <w:lvlText w:val="%5."/>
+      <w:lvlJc w:val="left"/>
+      <w:pPr>
+        <w:ind w:left="4680" w:hanging="360"/>
+      </w:pPr>
+    </w:lvl>
+    <w:lvl w:ilvl="5" w:tplc="0409001B" w:tentative="1">
+      <w:start w:val="1"/>
+      <w:numFmt w:val="lowerRoman"/>
+      <w:lvlText w:val="%6."/>
+      <w:lvlJc w:val="right"/>
+      <w:pPr>
+        <w:ind w:left="5400" w:hanging="180"/>
+      </w:pPr>
+    </w:lvl>
+    <w:lvl w:ilvl="6" w:tplc="0409000F" w:tentative="1">
+      <w:start w:val="1"/>
+      <w:numFmt w:val="decimal"/>
+      <w:lvlText w:val="%7."/>
+      <w:lvlJc w:val="left"/>
+      <w:pPr>
+        <w:ind w:left="6120" w:hanging="360"/>
+      </w:pPr>
+    </w:lvl>
+    <w:lvl w:ilvl="7" w:tplc="04090019" w:tentative="1">
+      <w:start w:val="1"/>
+      <w:numFmt w:val="lowerLetter"/>
+      <w:lvlText w:val="%8."/>
+      <w:lvlJc w:val="left"/>
+      <w:pPr>
+        <w:ind w:left="6840" w:hanging="360"/>
+      </w:pPr>
+    </w:lvl>
+    <w:lvl w:ilvl="8" w:tplc="0409001B" w:tentative="1">
+      <w:start w:val="1"/>
+      <w:numFmt w:val="lowerRoman"/>
+      <w:lvlText w:val="%9."/>
+      <w:lvlJc w:val="right"/>
+      <w:pPr>
+        <w:ind w:left="7560" w:hanging="180"/>
+      </w:pPr>
+    </w:lvl>
+  </w:abstractNum>
+  <w:abstractNum w:abstractNumId="60" w15:restartNumberingAfterBreak="0">
     <w:nsid w:val="68C65332"/>
     <w:multiLevelType w:val="hybridMultilevel"/>
     <w:tmpl w:val="2AD0B4BC"/>
@@ -30915,7 +34240,7 @@
       </w:pPr>
     </w:lvl>
   </w:abstractNum>
-  <w:abstractNum w:abstractNumId="52" w15:restartNumberingAfterBreak="0">
+  <w:abstractNum w:abstractNumId="61" w15:restartNumberingAfterBreak="0">
     <w:nsid w:val="6A7E3986"/>
     <w:multiLevelType w:val="hybridMultilevel"/>
     <w:tmpl w:val="F06AB7DE"/>
@@ -31001,7 +34326,7 @@
       </w:pPr>
     </w:lvl>
   </w:abstractNum>
-  <w:abstractNum w:abstractNumId="53" w15:restartNumberingAfterBreak="0">
+  <w:abstractNum w:abstractNumId="62" w15:restartNumberingAfterBreak="0">
     <w:nsid w:val="6B043B8E"/>
     <w:multiLevelType w:val="hybridMultilevel"/>
     <w:tmpl w:val="57283332"/>
@@ -31090,7 +34415,7 @@
       </w:pPr>
     </w:lvl>
   </w:abstractNum>
-  <w:abstractNum w:abstractNumId="54" w15:restartNumberingAfterBreak="0">
+  <w:abstractNum w:abstractNumId="63" w15:restartNumberingAfterBreak="0">
     <w:nsid w:val="6BA435F7"/>
     <w:multiLevelType w:val="hybridMultilevel"/>
     <w:tmpl w:val="E89EAE66"/>
@@ -31182,7 +34507,7 @@
       </w:pPr>
     </w:lvl>
   </w:abstractNum>
-  <w:abstractNum w:abstractNumId="55" w15:restartNumberingAfterBreak="0">
+  <w:abstractNum w:abstractNumId="64" w15:restartNumberingAfterBreak="0">
     <w:nsid w:val="6CAF3334"/>
     <w:multiLevelType w:val="hybridMultilevel"/>
     <w:tmpl w:val="AB161832"/>
@@ -31268,7 +34593,93 @@
       </w:pPr>
     </w:lvl>
   </w:abstractNum>
-  <w:abstractNum w:abstractNumId="56" w15:restartNumberingAfterBreak="0">
+  <w:abstractNum w:abstractNumId="65" w15:restartNumberingAfterBreak="0">
+    <w:nsid w:val="6EB72C9C"/>
+    <w:multiLevelType w:val="hybridMultilevel"/>
+    <w:tmpl w:val="F06AB7DE"/>
+    <w:lvl w:ilvl="0" w:tplc="0409000F">
+      <w:start w:val="1"/>
+      <w:numFmt w:val="decimal"/>
+      <w:lvlText w:val="%1."/>
+      <w:lvlJc w:val="left"/>
+      <w:pPr>
+        <w:ind w:left="1080" w:hanging="360"/>
+      </w:pPr>
+    </w:lvl>
+    <w:lvl w:ilvl="1" w:tplc="04090019" w:tentative="1">
+      <w:start w:val="1"/>
+      <w:numFmt w:val="lowerLetter"/>
+      <w:lvlText w:val="%2."/>
+      <w:lvlJc w:val="left"/>
+      <w:pPr>
+        <w:ind w:left="180" w:hanging="360"/>
+      </w:pPr>
+    </w:lvl>
+    <w:lvl w:ilvl="2" w:tplc="0409001B" w:tentative="1">
+      <w:start w:val="1"/>
+      <w:numFmt w:val="lowerRoman"/>
+      <w:lvlText w:val="%3."/>
+      <w:lvlJc w:val="right"/>
+      <w:pPr>
+        <w:ind w:left="900" w:hanging="180"/>
+      </w:pPr>
+    </w:lvl>
+    <w:lvl w:ilvl="3" w:tplc="0409000F" w:tentative="1">
+      <w:start w:val="1"/>
+      <w:numFmt w:val="decimal"/>
+      <w:lvlText w:val="%4."/>
+      <w:lvlJc w:val="left"/>
+      <w:pPr>
+        <w:ind w:left="1620" w:hanging="360"/>
+      </w:pPr>
+    </w:lvl>
+    <w:lvl w:ilvl="4" w:tplc="04090019" w:tentative="1">
+      <w:start w:val="1"/>
+      <w:numFmt w:val="lowerLetter"/>
+      <w:lvlText w:val="%5."/>
+      <w:lvlJc w:val="left"/>
+      <w:pPr>
+        <w:ind w:left="2340" w:hanging="360"/>
+      </w:pPr>
+    </w:lvl>
+    <w:lvl w:ilvl="5" w:tplc="0409001B" w:tentative="1">
+      <w:start w:val="1"/>
+      <w:numFmt w:val="lowerRoman"/>
+      <w:lvlText w:val="%6."/>
+      <w:lvlJc w:val="right"/>
+      <w:pPr>
+        <w:ind w:left="3060" w:hanging="180"/>
+      </w:pPr>
+    </w:lvl>
+    <w:lvl w:ilvl="6" w:tplc="0409000F" w:tentative="1">
+      <w:start w:val="1"/>
+      <w:numFmt w:val="decimal"/>
+      <w:lvlText w:val="%7."/>
+      <w:lvlJc w:val="left"/>
+      <w:pPr>
+        <w:ind w:left="3780" w:hanging="360"/>
+      </w:pPr>
+    </w:lvl>
+    <w:lvl w:ilvl="7" w:tplc="04090019" w:tentative="1">
+      <w:start w:val="1"/>
+      <w:numFmt w:val="lowerLetter"/>
+      <w:lvlText w:val="%8."/>
+      <w:lvlJc w:val="left"/>
+      <w:pPr>
+        <w:ind w:left="4500" w:hanging="360"/>
+      </w:pPr>
+    </w:lvl>
+    <w:lvl w:ilvl="8" w:tplc="0409001B" w:tentative="1">
+      <w:start w:val="1"/>
+      <w:numFmt w:val="lowerRoman"/>
+      <w:lvlText w:val="%9."/>
+      <w:lvlJc w:val="right"/>
+      <w:pPr>
+        <w:ind w:left="5220" w:hanging="180"/>
+      </w:pPr>
+    </w:lvl>
+  </w:abstractNum>
+  <w:abstractNum w:abstractNumId="66" w15:restartNumberingAfterBreak="0">
     <w:nsid w:val="708E5A2E"/>
     <w:multiLevelType w:val="hybridMultilevel"/>
     <w:tmpl w:val="F06AB7DE"/>
@@ -31354,7 +34765,7 @@
       </w:pPr>
     </w:lvl>
   </w:abstractNum>
-  <w:abstractNum w:abstractNumId="57" w15:restartNumberingAfterBreak="0">
+  <w:abstractNum w:abstractNumId="67" w15:restartNumberingAfterBreak="0">
     <w:nsid w:val="72C12B66"/>
     <w:multiLevelType w:val="hybridMultilevel"/>
     <w:tmpl w:val="F5E62CC4"/>
@@ -31443,7 +34854,7 @@
       </w:pPr>
     </w:lvl>
   </w:abstractNum>
-  <w:abstractNum w:abstractNumId="58" w15:restartNumberingAfterBreak="0">
+  <w:abstractNum w:abstractNumId="68" w15:restartNumberingAfterBreak="0">
     <w:nsid w:val="732240AF"/>
     <w:multiLevelType w:val="hybridMultilevel"/>
     <w:tmpl w:val="B8FC2212"/>
@@ -31532,7 +34943,7 @@
       </w:pPr>
     </w:lvl>
   </w:abstractNum>
-  <w:abstractNum w:abstractNumId="59" w15:restartNumberingAfterBreak="0">
+  <w:abstractNum w:abstractNumId="69" w15:restartNumberingAfterBreak="0">
     <w:nsid w:val="735E27BD"/>
     <w:multiLevelType w:val="hybridMultilevel"/>
     <w:tmpl w:val="CC4ADD48"/>
@@ -31621,7 +35032,7 @@
       </w:pPr>
     </w:lvl>
   </w:abstractNum>
-  <w:abstractNum w:abstractNumId="60" w15:restartNumberingAfterBreak="0">
+  <w:abstractNum w:abstractNumId="70" w15:restartNumberingAfterBreak="0">
     <w:nsid w:val="74535672"/>
     <w:multiLevelType w:val="hybridMultilevel"/>
     <w:tmpl w:val="932CAB0E"/>
@@ -31710,7 +35121,7 @@
       </w:pPr>
     </w:lvl>
   </w:abstractNum>
-  <w:abstractNum w:abstractNumId="61" w15:restartNumberingAfterBreak="0">
+  <w:abstractNum w:abstractNumId="71" w15:restartNumberingAfterBreak="0">
     <w:nsid w:val="773F0B6E"/>
     <w:multiLevelType w:val="hybridMultilevel"/>
     <w:tmpl w:val="AB7AF340"/>
@@ -31799,7 +35210,7 @@
       </w:pPr>
     </w:lvl>
   </w:abstractNum>
-  <w:abstractNum w:abstractNumId="62" w15:restartNumberingAfterBreak="0">
+  <w:abstractNum w:abstractNumId="72" w15:restartNumberingAfterBreak="0">
     <w:nsid w:val="78995B69"/>
     <w:multiLevelType w:val="hybridMultilevel"/>
     <w:tmpl w:val="180A7A76"/>
@@ -31888,7 +35299,7 @@
       </w:pPr>
     </w:lvl>
   </w:abstractNum>
-  <w:abstractNum w:abstractNumId="63" w15:restartNumberingAfterBreak="0">
+  <w:abstractNum w:abstractNumId="73" w15:restartNumberingAfterBreak="0">
     <w:nsid w:val="79563DD8"/>
     <w:multiLevelType w:val="hybridMultilevel"/>
     <w:tmpl w:val="8DA21E3E"/>
@@ -31974,7 +35385,7 @@
       </w:pPr>
     </w:lvl>
   </w:abstractNum>
-  <w:abstractNum w:abstractNumId="64" w15:restartNumberingAfterBreak="0">
+  <w:abstractNum w:abstractNumId="74" w15:restartNumberingAfterBreak="0">
     <w:nsid w:val="79D36A7C"/>
     <w:multiLevelType w:val="hybridMultilevel"/>
     <w:tmpl w:val="A79A48A6"/>
@@ -32060,7 +35471,7 @@
       </w:pPr>
     </w:lvl>
   </w:abstractNum>
-  <w:abstractNum w:abstractNumId="65" w15:restartNumberingAfterBreak="0">
+  <w:abstractNum w:abstractNumId="75" w15:restartNumberingAfterBreak="0">
     <w:nsid w:val="79EC1337"/>
     <w:multiLevelType w:val="hybridMultilevel"/>
     <w:tmpl w:val="53B49AC4"/>
@@ -32149,7 +35560,7 @@
       </w:pPr>
     </w:lvl>
   </w:abstractNum>
-  <w:abstractNum w:abstractNumId="66" w15:restartNumberingAfterBreak="0">
+  <w:abstractNum w:abstractNumId="76" w15:restartNumberingAfterBreak="0">
     <w:nsid w:val="7C2F5DA3"/>
     <w:multiLevelType w:val="hybridMultilevel"/>
     <w:tmpl w:val="2BA8374E"/>
@@ -32241,7 +35652,7 @@
       </w:pPr>
     </w:lvl>
   </w:abstractNum>
-  <w:abstractNum w:abstractNumId="67" w15:restartNumberingAfterBreak="0">
+  <w:abstractNum w:abstractNumId="77" w15:restartNumberingAfterBreak="0">
     <w:nsid w:val="7D364343"/>
     <w:multiLevelType w:val="hybridMultilevel"/>
     <w:tmpl w:val="002260DC"/>
@@ -32330,7 +35741,7 @@
       </w:pPr>
     </w:lvl>
   </w:abstractNum>
-  <w:abstractNum w:abstractNumId="68" w15:restartNumberingAfterBreak="0">
+  <w:abstractNum w:abstractNumId="78" w15:restartNumberingAfterBreak="0">
     <w:nsid w:val="7E4F69CE"/>
     <w:multiLevelType w:val="hybridMultilevel"/>
     <w:tmpl w:val="DD70AF24"/>
@@ -32419,7 +35830,7 @@
       </w:pPr>
     </w:lvl>
   </w:abstractNum>
-  <w:abstractNum w:abstractNumId="69" w15:restartNumberingAfterBreak="0">
+  <w:abstractNum w:abstractNumId="79" w15:restartNumberingAfterBreak="0">
     <w:nsid w:val="7F194940"/>
     <w:multiLevelType w:val="hybridMultilevel"/>
     <w:tmpl w:val="CDDC1838"/>
@@ -32506,34 +35917,34 @@
     </w:lvl>
   </w:abstractNum>
   <w:num w:numId="1">
-    <w:abstractNumId w:val="46"/>
+    <w:abstractNumId w:val="53"/>
   </w:num>
   <w:num w:numId="2">
-    <w:abstractNumId w:val="27"/>
+    <w:abstractNumId w:val="32"/>
   </w:num>
   <w:num w:numId="3">
-    <w:abstractNumId w:val="37"/>
+    <w:abstractNumId w:val="43"/>
   </w:num>
   <w:num w:numId="4">
-    <w:abstractNumId w:val="65"/>
+    <w:abstractNumId w:val="75"/>
   </w:num>
   <w:num w:numId="5">
     <w:abstractNumId w:val="0"/>
   </w:num>
   <w:num w:numId="6">
-    <w:abstractNumId w:val="23"/>
+    <w:abstractNumId w:val="28"/>
   </w:num>
   <w:num w:numId="7">
-    <w:abstractNumId w:val="28"/>
+    <w:abstractNumId w:val="34"/>
   </w:num>
   <w:num w:numId="8">
-    <w:abstractNumId w:val="31"/>
+    <w:abstractNumId w:val="37"/>
   </w:num>
   <w:num w:numId="9">
-    <w:abstractNumId w:val="20"/>
+    <w:abstractNumId w:val="24"/>
   </w:num>
   <w:num w:numId="10">
-    <w:abstractNumId w:val="30"/>
+    <w:abstractNumId w:val="36"/>
   </w:num>
   <w:num w:numId="11">
     <w:abstractNumId w:val="2"/>
@@ -32545,22 +35956,22 @@
     <w:abstractNumId w:val="7"/>
   </w:num>
   <w:num w:numId="14">
-    <w:abstractNumId w:val="62"/>
+    <w:abstractNumId w:val="72"/>
   </w:num>
   <w:num w:numId="15">
-    <w:abstractNumId w:val="60"/>
+    <w:abstractNumId w:val="70"/>
   </w:num>
   <w:num w:numId="16">
-    <w:abstractNumId w:val="16"/>
+    <w:abstractNumId w:val="19"/>
   </w:num>
   <w:num w:numId="17">
-    <w:abstractNumId w:val="25"/>
+    <w:abstractNumId w:val="30"/>
   </w:num>
   <w:num w:numId="18">
-    <w:abstractNumId w:val="57"/>
+    <w:abstractNumId w:val="67"/>
   </w:num>
   <w:num w:numId="19">
-    <w:abstractNumId w:val="29"/>
+    <w:abstractNumId w:val="35"/>
   </w:num>
   <w:num w:numId="20">
     <w:abstractNumId w:val="8"/>
@@ -32569,7 +35980,7 @@
     <w:abstractNumId w:val="11"/>
   </w:num>
   <w:num w:numId="22">
-    <w:abstractNumId w:val="34"/>
+    <w:abstractNumId w:val="40"/>
   </w:num>
   <w:num w:numId="23">
     <w:abstractNumId w:val="6"/>
@@ -32584,147 +35995,177 @@
     </w:lvlOverride>
   </w:num>
   <w:num w:numId="26">
-    <w:abstractNumId w:val="49"/>
+    <w:abstractNumId w:val="57"/>
   </w:num>
   <w:num w:numId="27">
-    <w:abstractNumId w:val="21"/>
+    <w:abstractNumId w:val="25"/>
   </w:num>
   <w:num w:numId="28">
-    <w:abstractNumId w:val="44"/>
+    <w:abstractNumId w:val="50"/>
   </w:num>
   <w:num w:numId="29">
     <w:abstractNumId w:val="12"/>
   </w:num>
   <w:num w:numId="30">
-    <w:abstractNumId w:val="15"/>
+    <w:abstractNumId w:val="18"/>
   </w:num>
   <w:num w:numId="31">
-    <w:abstractNumId w:val="51"/>
+    <w:abstractNumId w:val="60"/>
   </w:num>
   <w:num w:numId="32">
     <w:abstractNumId w:val="9"/>
   </w:num>
   <w:num w:numId="33">
-    <w:abstractNumId w:val="39"/>
+    <w:abstractNumId w:val="45"/>
   </w:num>
   <w:num w:numId="34">
-    <w:abstractNumId w:val="66"/>
+    <w:abstractNumId w:val="76"/>
   </w:num>
   <w:num w:numId="35">
-    <w:abstractNumId w:val="32"/>
+    <w:abstractNumId w:val="38"/>
   </w:num>
   <w:num w:numId="36">
-    <w:abstractNumId w:val="67"/>
+    <w:abstractNumId w:val="77"/>
   </w:num>
   <w:num w:numId="37">
-    <w:abstractNumId w:val="26"/>
+    <w:abstractNumId w:val="31"/>
   </w:num>
   <w:num w:numId="38">
-    <w:abstractNumId w:val="61"/>
+    <w:abstractNumId w:val="71"/>
   </w:num>
   <w:num w:numId="39">
-    <w:abstractNumId w:val="58"/>
+    <w:abstractNumId w:val="68"/>
   </w:num>
   <w:num w:numId="40">
     <w:abstractNumId w:val="1"/>
   </w:num>
   <w:num w:numId="41">
-    <w:abstractNumId w:val="53"/>
+    <w:abstractNumId w:val="62"/>
   </w:num>
   <w:num w:numId="42">
-    <w:abstractNumId w:val="35"/>
+    <w:abstractNumId w:val="41"/>
   </w:num>
   <w:num w:numId="43">
-    <w:abstractNumId w:val="68"/>
+    <w:abstractNumId w:val="78"/>
   </w:num>
   <w:num w:numId="44">
-    <w:abstractNumId w:val="40"/>
+    <w:abstractNumId w:val="46"/>
   </w:num>
   <w:num w:numId="45">
-    <w:abstractNumId w:val="59"/>
+    <w:abstractNumId w:val="69"/>
   </w:num>
   <w:num w:numId="46">
+    <w:abstractNumId w:val="26"/>
+  </w:num>
+  <w:num w:numId="47">
+    <w:abstractNumId w:val="14"/>
+  </w:num>
+  <w:num w:numId="48">
+    <w:abstractNumId w:val="47"/>
+  </w:num>
+  <w:num w:numId="49">
+    <w:abstractNumId w:val="15"/>
+  </w:num>
+  <w:num w:numId="50">
+    <w:abstractNumId w:val="54"/>
+  </w:num>
+  <w:num w:numId="51">
+    <w:abstractNumId w:val="56"/>
+  </w:num>
+  <w:num w:numId="52">
+    <w:abstractNumId w:val="48"/>
+  </w:num>
+  <w:num w:numId="53">
+    <w:abstractNumId w:val="66"/>
+  </w:num>
+  <w:num w:numId="54">
     <w:abstractNumId w:val="22"/>
   </w:num>
-  <w:num w:numId="47">
-    <w:abstractNumId w:val="13"/>
-  </w:num>
-  <w:num w:numId="48">
-    <w:abstractNumId w:val="41"/>
-  </w:num>
-  <w:num w:numId="49">
-    <w:abstractNumId w:val="14"/>
-  </w:num>
-  <w:num w:numId="50">
-    <w:abstractNumId w:val="47"/>
-  </w:num>
-  <w:num w:numId="51">
-    <w:abstractNumId w:val="48"/>
-  </w:num>
-  <w:num w:numId="52">
-    <w:abstractNumId w:val="42"/>
-  </w:num>
-  <w:num w:numId="53">
-    <w:abstractNumId w:val="56"/>
-  </w:num>
-  <w:num w:numId="54">
-    <w:abstractNumId w:val="19"/>
-  </w:num>
   <w:num w:numId="55">
-    <w:abstractNumId w:val="52"/>
+    <w:abstractNumId w:val="61"/>
   </w:num>
   <w:num w:numId="56">
     <w:abstractNumId w:val="4"/>
   </w:num>
   <w:num w:numId="57">
-    <w:abstractNumId w:val="24"/>
+    <w:abstractNumId w:val="29"/>
   </w:num>
   <w:num w:numId="58">
     <w:abstractNumId w:val="5"/>
   </w:num>
   <w:num w:numId="59">
-    <w:abstractNumId w:val="50"/>
+    <w:abstractNumId w:val="58"/>
   </w:num>
   <w:num w:numId="60">
+    <w:abstractNumId w:val="74"/>
+  </w:num>
+  <w:num w:numId="61">
+    <w:abstractNumId w:val="79"/>
+  </w:num>
+  <w:num w:numId="62">
+    <w:abstractNumId w:val="73"/>
+  </w:num>
+  <w:num w:numId="63">
+    <w:abstractNumId w:val="21"/>
+  </w:num>
+  <w:num w:numId="64">
     <w:abstractNumId w:val="64"/>
   </w:num>
-  <w:num w:numId="61">
-    <w:abstractNumId w:val="69"/>
-  </w:num>
-  <w:num w:numId="62">
-    <w:abstractNumId w:val="63"/>
-  </w:num>
-  <w:num w:numId="63">
-    <w:abstractNumId w:val="18"/>
-  </w:num>
-  <w:num w:numId="64">
-    <w:abstractNumId w:val="55"/>
-  </w:num>
   <w:num w:numId="65">
-    <w:abstractNumId w:val="38"/>
+    <w:abstractNumId w:val="44"/>
   </w:num>
   <w:num w:numId="66">
-    <w:abstractNumId w:val="43"/>
+    <w:abstractNumId w:val="49"/>
   </w:num>
   <w:num w:numId="67">
-    <w:abstractNumId w:val="17"/>
+    <w:abstractNumId w:val="20"/>
   </w:num>
   <w:num w:numId="68">
-    <w:abstractNumId w:val="36"/>
+    <w:abstractNumId w:val="42"/>
   </w:num>
   <w:num w:numId="69">
-    <w:abstractNumId w:val="45"/>
+    <w:abstractNumId w:val="52"/>
   </w:num>
   <w:num w:numId="70">
-    <w:abstractNumId w:val="54"/>
+    <w:abstractNumId w:val="63"/>
   </w:num>
   <w:num w:numId="71">
     <w:abstractNumId w:val="10"/>
   </w:num>
   <w:num w:numId="72">
+    <w:abstractNumId w:val="39"/>
+  </w:num>
+  <w:num w:numId="73">
+    <w:abstractNumId w:val="16"/>
+  </w:num>
+  <w:num w:numId="74">
+    <w:abstractNumId w:val="65"/>
+  </w:num>
+  <w:num w:numId="75">
+    <w:abstractNumId w:val="27"/>
+  </w:num>
+  <w:num w:numId="76">
+    <w:abstractNumId w:val="23"/>
+  </w:num>
+  <w:num w:numId="77">
+    <w:abstractNumId w:val="59"/>
+  </w:num>
+  <w:num w:numId="78">
+    <w:abstractNumId w:val="13"/>
+  </w:num>
+  <w:num w:numId="79">
+    <w:abstractNumId w:val="17"/>
+  </w:num>
+  <w:num w:numId="80">
+    <w:abstractNumId w:val="51"/>
+  </w:num>
+  <w:num w:numId="81">
     <w:abstractNumId w:val="33"/>
   </w:num>
-  <w:numIdMacAtCleanup w:val="70"/>
+  <w:num w:numId="82">
+    <w:abstractNumId w:val="55"/>
+  </w:num>
+  <w:numIdMacAtCleanup w:val="82"/>
 </w:numbering>
 </file>
 
@@ -33122,7 +36563,7 @@
   <w:style w:type="paragraph" w:default="1" w:styleId="Normal">
     <w:name w:val="Normal"/>
     <w:qFormat/>
-    <w:rsid w:val="00670A2A"/>
+    <w:rsid w:val="008F04EB"/>
     <w:rPr>
       <w:noProof/>
       <w:lang w:val="id-ID"/>

</xml_diff>